<commit_message>
full outline in final
</commit_message>
<xml_diff>
--- a/gdennis_final.docx
+++ b/gdennis_final.docx
@@ -336,14 +336,342 @@
         <w:rPr>
           <w:rFonts w:ascii="Baskerville" w:hAnsi="Baskerville"/>
         </w:rPr>
-        <w:t xml:space="preserve"> T</w:t>
-      </w:r>
-      <w:r>
-        <w:rPr>
-          <w:rFonts w:ascii="Baskerville" w:hAnsi="Baskerville"/>
-        </w:rPr>
-        <w:t>he stage was set for the subsequent subjugation of the Subcontinent by British forces in the 19th century, past the point to which the East India Company had already advanced. The order that emerged in the mid 18th century would</w:t>
-      </w:r>
+        <w:t xml:space="preserve"> 18</w:t>
+      </w:r>
+      <w:r>
+        <w:rPr>
+          <w:rFonts w:ascii="Baskerville" w:hAnsi="Baskerville"/>
+          <w:vertAlign w:val="superscript"/>
+        </w:rPr>
+        <w:t>th</w:t>
+      </w:r>
+      <w:r>
+        <w:rPr>
+          <w:rFonts w:ascii="Baskerville" w:hAnsi="Baskerville"/>
+        </w:rPr>
+        <w:t xml:space="preserve"> century India in a somewhat more nuanced way: the net political </w:t>
+      </w:r>
+      <w:r>
+        <w:rPr>
+          <w:rFonts w:ascii="Baskerville" w:hAnsi="Baskerville"/>
+          <w:i/>
+        </w:rPr>
+        <w:t>entropy</w:t>
+      </w:r>
+      <w:r>
+        <w:rPr>
+          <w:rFonts w:ascii="Baskerville" w:hAnsi="Baskerville"/>
+        </w:rPr>
+        <w:t xml:space="preserve"> of the subcontinent increased during the 18</w:t>
+      </w:r>
+      <w:r>
+        <w:rPr>
+          <w:rFonts w:ascii="Baskerville" w:hAnsi="Baskerville"/>
+          <w:vertAlign w:val="superscript"/>
+        </w:rPr>
+        <w:t>th</w:t>
+      </w:r>
+      <w:r>
+        <w:rPr>
+          <w:rFonts w:ascii="Baskerville" w:hAnsi="Baskerville"/>
+        </w:rPr>
+        <w:t xml:space="preserve"> century amid the collapse of </w:t>
+      </w:r>
+      <w:r>
+        <w:rPr>
+          <w:rFonts w:ascii="Baskerville" w:hAnsi="Baskerville"/>
+        </w:rPr>
+        <w:t>established</w:t>
+      </w:r>
+      <w:r>
+        <w:rPr>
+          <w:rFonts w:ascii="Baskerville" w:hAnsi="Baskerville"/>
+        </w:rPr>
+        <w:t xml:space="preserve"> powers and </w:t>
+      </w:r>
+      <w:r>
+        <w:rPr>
+          <w:rFonts w:ascii="Baskerville" w:hAnsi="Baskerville"/>
+        </w:rPr>
+        <w:t>the opening to European trading interests.</w:t>
+      </w:r>
+      <w:r>
+        <w:rPr>
+          <w:rFonts w:ascii="Baskerville" w:hAnsi="Baskerville"/>
+        </w:rPr>
+        <w:t xml:space="preserve"> </w:t>
+      </w:r>
+    </w:p>
+    <w:p>
+      <w:pPr>
+        <w:rPr>
+          <w:rFonts w:ascii="Baskerville" w:hAnsi="Baskerville"/>
+        </w:rPr>
+      </w:pPr>
+    </w:p>
+    <w:p>
+      <w:pPr>
+        <w:rPr>
+          <w:rFonts w:ascii="Baskerville" w:hAnsi="Baskerville"/>
+        </w:rPr>
+      </w:pPr>
+      <w:r>
+        <w:rPr>
+          <w:rFonts w:ascii="Baskerville" w:hAnsi="Baskerville"/>
+        </w:rPr>
+        <w:t>I do</w:t>
+      </w:r>
+      <w:r>
+        <w:rPr>
+          <w:rFonts w:ascii="Baskerville" w:hAnsi="Baskerville"/>
+        </w:rPr>
+        <w:t xml:space="preserve"> not wish to launch into a lengthy discussion of semantics, but I should distinguish ‘entropy’ in contrast to ‘chaos’ in the political context. In thermodynamics, entropy is a quantity describing increasing or decreasing disorder within a system. We can use the term analogously in geopolitical matters to discuss </w:t>
+      </w:r>
+      <w:r>
+        <w:rPr>
+          <w:rFonts w:ascii="Baskerville" w:hAnsi="Baskerville"/>
+        </w:rPr>
+        <w:t xml:space="preserve">consolidation or diffusion of power, effects of outside actors, and the fact that the subcontinent is by no means a closed system. By considering the Indian subcontinent as a collection of </w:t>
+      </w:r>
+      <w:r>
+        <w:rPr>
+          <w:rFonts w:ascii="Baskerville" w:hAnsi="Baskerville"/>
+        </w:rPr>
+        <w:t>interacting and overlapping political systems</w:t>
+      </w:r>
+      <w:r>
+        <w:rPr>
+          <w:rFonts w:ascii="Baskerville" w:hAnsi="Baskerville"/>
+        </w:rPr>
+        <w:t xml:space="preserve">, we </w:t>
+      </w:r>
+      <w:r>
+        <w:rPr>
+          <w:rFonts w:ascii="Baskerville" w:hAnsi="Baskerville"/>
+        </w:rPr>
+        <w:t xml:space="preserve">get a </w:t>
+      </w:r>
+      <w:r>
+        <w:rPr>
+          <w:rFonts w:ascii="Baskerville" w:hAnsi="Baskerville"/>
+        </w:rPr>
+        <w:t>more accurate picture of how and why the region changed, as opposed to simply a descent into chaos.</w:t>
+      </w:r>
+    </w:p>
+    <w:p>
+      <w:pPr>
+        <w:rPr>
+          <w:rFonts w:ascii="Baskerville" w:hAnsi="Baskerville"/>
+        </w:rPr>
+      </w:pPr>
+    </w:p>
+    <w:p>
+      <w:pPr>
+        <w:rPr>
+          <w:rFonts w:ascii="Baskerville" w:hAnsi="Baskerville"/>
+        </w:rPr>
+      </w:pPr>
+      <w:r>
+        <w:rPr>
+          <w:rFonts w:ascii="Baskerville" w:hAnsi="Baskerville"/>
+        </w:rPr>
+        <w:t xml:space="preserve">The </w:t>
+      </w:r>
+      <w:r>
+        <w:rPr>
+          <w:rFonts w:ascii="Baskerville" w:hAnsi="Baskerville"/>
+        </w:rPr>
+        <w:t>turn of the century</w:t>
+      </w:r>
+    </w:p>
+    <w:p>
+      <w:pPr>
+        <w:rPr>
+          <w:rFonts w:ascii="Baskerville" w:hAnsi="Baskerville"/>
+        </w:rPr>
+      </w:pPr>
+    </w:p>
+    <w:p>
+      <w:pPr>
+        <w:rPr>
+          <w:rFonts w:ascii="Baskerville" w:hAnsi="Baskerville"/>
+        </w:rPr>
+      </w:pPr>
+      <w:r>
+        <w:rPr>
+          <w:rFonts w:ascii="Baskerville" w:hAnsi="Baskerville"/>
+        </w:rPr>
+        <w:t>The sustained attack on, and further weakening of the once consolidated Mughal Empire</w:t>
+      </w:r>
+      <w:r>
+        <w:rPr>
+          <w:rFonts w:ascii="Baskerville" w:hAnsi="Baskerville"/>
+        </w:rPr>
+        <w:t>: Marathas, Afghans, and Britons, oh my!</w:t>
+      </w:r>
+      <w:r>
+        <w:rPr>
+          <w:rFonts w:ascii="Baskerville" w:hAnsi="Baskerville"/>
+        </w:rPr>
+        <w:t xml:space="preserve"> (</w:t>
+      </w:r>
+      <w:proofErr w:type="gramStart"/>
+      <w:r>
+        <w:rPr>
+          <w:rFonts w:ascii="Baskerville" w:hAnsi="Baskerville"/>
+        </w:rPr>
+        <w:t>section</w:t>
+      </w:r>
+      <w:proofErr w:type="gramEnd"/>
+      <w:r>
+        <w:rPr>
+          <w:rFonts w:ascii="Baskerville" w:hAnsi="Baskerville"/>
+        </w:rPr>
+        <w:t xml:space="preserve"> each for these) </w:t>
+      </w:r>
+    </w:p>
+    <w:p>
+      <w:pPr>
+        <w:rPr>
+          <w:rFonts w:ascii="Baskerville" w:hAnsi="Baskerville"/>
+        </w:rPr>
+      </w:pPr>
+    </w:p>
+    <w:p>
+      <w:pPr>
+        <w:rPr>
+          <w:rFonts w:ascii="Baskerville" w:hAnsi="Baskerville"/>
+        </w:rPr>
+      </w:pPr>
+      <w:proofErr w:type="spellStart"/>
+      <w:r>
+        <w:rPr>
+          <w:rFonts w:ascii="Baskerville" w:hAnsi="Baskerville"/>
+        </w:rPr>
+        <w:t>Awadh</w:t>
+      </w:r>
+      <w:proofErr w:type="spellEnd"/>
+      <w:r>
+        <w:rPr>
+          <w:rFonts w:ascii="Baskerville" w:hAnsi="Baskerville"/>
+        </w:rPr>
+        <w:t xml:space="preserve"> and the larger fish that Delhi attempted to fry</w:t>
+      </w:r>
+    </w:p>
+    <w:p>
+      <w:pPr>
+        <w:rPr>
+          <w:rFonts w:ascii="Baskerville" w:hAnsi="Baskerville"/>
+        </w:rPr>
+      </w:pPr>
+    </w:p>
+    <w:p>
+      <w:pPr>
+        <w:rPr>
+          <w:rFonts w:ascii="Baskerville" w:hAnsi="Baskerville"/>
+        </w:rPr>
+      </w:pPr>
+      <w:proofErr w:type="gramStart"/>
+      <w:r>
+        <w:rPr>
+          <w:rFonts w:ascii="Baskerville" w:hAnsi="Baskerville"/>
+        </w:rPr>
+        <w:t>The increased importance of international trade within the Indian subcontinent.</w:t>
+      </w:r>
+      <w:proofErr w:type="gramEnd"/>
+    </w:p>
+    <w:p>
+      <w:pPr>
+        <w:rPr>
+          <w:rFonts w:ascii="Baskerville" w:hAnsi="Baskerville"/>
+        </w:rPr>
+      </w:pPr>
+    </w:p>
+    <w:p>
+      <w:pPr>
+        <w:rPr>
+          <w:rFonts w:ascii="Baskerville" w:hAnsi="Baskerville"/>
+        </w:rPr>
+      </w:pPr>
+      <w:r>
+        <w:rPr>
+          <w:rFonts w:ascii="Baskerville" w:hAnsi="Baskerville"/>
+        </w:rPr>
+        <w:t xml:space="preserve">The western regions, Bombay, </w:t>
+      </w:r>
+      <w:proofErr w:type="spellStart"/>
+      <w:r>
+        <w:rPr>
+          <w:rFonts w:ascii="Baskerville" w:hAnsi="Baskerville"/>
+        </w:rPr>
+        <w:t>Surat</w:t>
+      </w:r>
+      <w:proofErr w:type="spellEnd"/>
+      <w:r>
+        <w:rPr>
+          <w:rFonts w:ascii="Baskerville" w:hAnsi="Baskerville"/>
+        </w:rPr>
+        <w:t>, and the growing trading classes</w:t>
+      </w:r>
+    </w:p>
+    <w:p>
+      <w:pPr>
+        <w:rPr>
+          <w:rFonts w:ascii="Baskerville" w:hAnsi="Baskerville"/>
+        </w:rPr>
+      </w:pPr>
+    </w:p>
+    <w:p>
+      <w:pPr>
+        <w:rPr>
+          <w:rFonts w:ascii="Baskerville" w:hAnsi="Baskerville"/>
+        </w:rPr>
+      </w:pPr>
+      <w:r>
+        <w:rPr>
+          <w:rFonts w:ascii="Baskerville" w:hAnsi="Baskerville"/>
+        </w:rPr>
+        <w:t>Britain, Bengal,</w:t>
+      </w:r>
+      <w:r>
+        <w:rPr>
+          <w:rFonts w:ascii="Baskerville" w:hAnsi="Baskerville"/>
+        </w:rPr>
+        <w:t xml:space="preserve"> </w:t>
+      </w:r>
+      <w:proofErr w:type="spellStart"/>
+      <w:r>
+        <w:rPr>
+          <w:rFonts w:ascii="Baskerville" w:hAnsi="Baskerville"/>
+        </w:rPr>
+        <w:t>Plassey</w:t>
+      </w:r>
+      <w:proofErr w:type="spellEnd"/>
+      <w:r>
+        <w:rPr>
+          <w:rFonts w:ascii="Baskerville" w:hAnsi="Baskerville"/>
+        </w:rPr>
+        <w:t>,</w:t>
+      </w:r>
+      <w:r>
+        <w:rPr>
+          <w:rFonts w:ascii="Baskerville" w:hAnsi="Baskerville"/>
+        </w:rPr>
+        <w:t xml:space="preserve"> and the expanding governmental role of the East India Company</w:t>
+      </w:r>
+      <w:r>
+        <w:rPr>
+          <w:rFonts w:ascii="Baskerville" w:hAnsi="Baskerville"/>
+        </w:rPr>
+        <w:t xml:space="preserve"> </w:t>
+      </w:r>
+    </w:p>
+    <w:p>
+      <w:pPr>
+        <w:rPr>
+          <w:rFonts w:ascii="Baskerville" w:hAnsi="Baskerville"/>
+        </w:rPr>
+      </w:pPr>
     </w:p>
     <w:p>
       <w:pPr>
@@ -427,253 +755,6 @@
         </w:rPr>
         <w:t xml:space="preserve"> was a relatively non-violent one. It was both a symptom and cause of further decline in the overall power held by Delhi.</w:t>
       </w:r>
-    </w:p>
-    <w:p>
-      <w:pPr>
-        <w:rPr>
-          <w:rFonts w:ascii="Baskerville" w:hAnsi="Baskerville"/>
-        </w:rPr>
-      </w:pPr>
-    </w:p>
-    <w:p>
-      <w:pPr>
-        <w:rPr>
-          <w:rFonts w:ascii="Baskerville" w:hAnsi="Baskerville"/>
-        </w:rPr>
-      </w:pPr>
-      <w:r>
-        <w:rPr>
-          <w:rFonts w:ascii="Baskerville" w:hAnsi="Baskerville"/>
-        </w:rPr>
-        <w:t xml:space="preserve">Of course the British in the form of the East India Company played a great role in wresting territory from the Mughals, though by the time they arrived, they were taking advantage of what had already happened in the subcontinent. </w:t>
-      </w:r>
-      <w:proofErr w:type="gramStart"/>
-      <w:r>
-        <w:rPr>
-          <w:rFonts w:ascii="Baskerville" w:hAnsi="Baskerville"/>
-        </w:rPr>
-        <w:t xml:space="preserve">Something </w:t>
-      </w:r>
-      <w:proofErr w:type="spellStart"/>
-      <w:r>
-        <w:rPr>
-          <w:rFonts w:ascii="Baskerville" w:hAnsi="Baskerville"/>
-        </w:rPr>
-        <w:t>something</w:t>
-      </w:r>
-      <w:proofErr w:type="spellEnd"/>
-      <w:r>
-        <w:rPr>
-          <w:rFonts w:ascii="Baskerville" w:hAnsi="Baskerville"/>
-        </w:rPr>
-        <w:t xml:space="preserve"> economic consequences of trade and the effect on the Mughal economy.</w:t>
-      </w:r>
-      <w:proofErr w:type="gramEnd"/>
-      <w:r>
-        <w:rPr>
-          <w:rFonts w:ascii="Baskerville" w:hAnsi="Baskerville"/>
-        </w:rPr>
-        <w:t xml:space="preserve"> </w:t>
-      </w:r>
-      <w:proofErr w:type="gramStart"/>
-      <w:r>
-        <w:rPr>
-          <w:rFonts w:ascii="Baskerville" w:hAnsi="Baskerville"/>
-        </w:rPr>
-        <w:t xml:space="preserve">Something </w:t>
-      </w:r>
-      <w:proofErr w:type="spellStart"/>
-      <w:r>
-        <w:rPr>
-          <w:rFonts w:ascii="Baskerville" w:hAnsi="Baskerville"/>
-        </w:rPr>
-        <w:t>something</w:t>
-      </w:r>
-      <w:proofErr w:type="spellEnd"/>
-      <w:r>
-        <w:rPr>
-          <w:rFonts w:ascii="Baskerville" w:hAnsi="Baskerville"/>
-        </w:rPr>
-        <w:t xml:space="preserve"> industrial revolution.</w:t>
-      </w:r>
-      <w:proofErr w:type="gramEnd"/>
-      <w:r>
-        <w:rPr>
-          <w:rFonts w:ascii="Baskerville" w:hAnsi="Baskerville"/>
-        </w:rPr>
-        <w:t xml:space="preserve"> </w:t>
-      </w:r>
-      <w:proofErr w:type="gramStart"/>
-      <w:r>
-        <w:rPr>
-          <w:rFonts w:ascii="Baskerville" w:hAnsi="Baskerville"/>
-        </w:rPr>
-        <w:t xml:space="preserve">Something </w:t>
-      </w:r>
-      <w:proofErr w:type="spellStart"/>
-      <w:r>
-        <w:rPr>
-          <w:rFonts w:ascii="Baskerville" w:hAnsi="Baskerville"/>
-        </w:rPr>
-        <w:t>something</w:t>
-      </w:r>
-      <w:proofErr w:type="spellEnd"/>
-      <w:r>
-        <w:rPr>
-          <w:rFonts w:ascii="Baskerville" w:hAnsi="Baskerville"/>
-        </w:rPr>
-        <w:t xml:space="preserve"> Bengal.</w:t>
-      </w:r>
-      <w:proofErr w:type="gramEnd"/>
-      <w:r>
-        <w:rPr>
-          <w:rFonts w:ascii="Baskerville" w:hAnsi="Baskerville"/>
-        </w:rPr>
-        <w:t xml:space="preserve"> </w:t>
-      </w:r>
-      <w:proofErr w:type="gramStart"/>
-      <w:r>
-        <w:rPr>
-          <w:rFonts w:ascii="Baskerville" w:hAnsi="Baskerville"/>
-        </w:rPr>
-        <w:t xml:space="preserve">Something </w:t>
-      </w:r>
-      <w:proofErr w:type="spellStart"/>
-      <w:r>
-        <w:rPr>
-          <w:rFonts w:ascii="Baskerville" w:hAnsi="Baskerville"/>
-        </w:rPr>
-        <w:t>something</w:t>
-      </w:r>
-      <w:proofErr w:type="spellEnd"/>
-      <w:r>
-        <w:rPr>
-          <w:rFonts w:ascii="Baskerville" w:hAnsi="Baskerville"/>
-        </w:rPr>
-        <w:t xml:space="preserve"> </w:t>
-      </w:r>
-      <w:proofErr w:type="spellStart"/>
-      <w:r>
-        <w:rPr>
-          <w:rFonts w:ascii="Baskerville" w:hAnsi="Baskerville"/>
-        </w:rPr>
-        <w:t>Plassey</w:t>
-      </w:r>
-      <w:proofErr w:type="spellEnd"/>
-      <w:r>
-        <w:rPr>
-          <w:rFonts w:ascii="Baskerville" w:hAnsi="Baskerville"/>
-        </w:rPr>
-        <w:t>.</w:t>
-      </w:r>
-      <w:proofErr w:type="gramEnd"/>
-      <w:r>
-        <w:rPr>
-          <w:rFonts w:ascii="Baskerville" w:hAnsi="Baskerville"/>
-        </w:rPr>
-        <w:t xml:space="preserve"> </w:t>
-      </w:r>
-    </w:p>
-    <w:p>
-      <w:pPr>
-        <w:rPr>
-          <w:rFonts w:ascii="Baskerville" w:hAnsi="Baskerville"/>
-        </w:rPr>
-      </w:pPr>
-    </w:p>
-    <w:p>
-      <w:pPr>
-        <w:rPr>
-          <w:rFonts w:ascii="Baskerville" w:hAnsi="Baskerville"/>
-        </w:rPr>
-      </w:pPr>
-      <w:r>
-        <w:rPr>
-          <w:rFonts w:ascii="Baskerville" w:hAnsi="Baskerville"/>
-        </w:rPr>
-        <w:t xml:space="preserve">Something </w:t>
-      </w:r>
-      <w:proofErr w:type="spellStart"/>
-      <w:proofErr w:type="gramStart"/>
-      <w:r>
-        <w:rPr>
-          <w:rFonts w:ascii="Baskerville" w:hAnsi="Baskerville"/>
-        </w:rPr>
-        <w:t>Something</w:t>
-      </w:r>
-      <w:proofErr w:type="spellEnd"/>
-      <w:proofErr w:type="gramEnd"/>
-      <w:r>
-        <w:rPr>
-          <w:rFonts w:ascii="Baskerville" w:hAnsi="Baskerville"/>
-        </w:rPr>
-        <w:t xml:space="preserve"> tying these things together</w:t>
-      </w:r>
-    </w:p>
-    <w:p>
-      <w:pPr>
-        <w:rPr>
-          <w:rFonts w:ascii="Baskerville" w:hAnsi="Baskerville"/>
-        </w:rPr>
-      </w:pPr>
-    </w:p>
-    <w:p>
-      <w:pPr>
-        <w:rPr>
-          <w:rFonts w:ascii="Baskerville" w:hAnsi="Baskerville"/>
-        </w:rPr>
-      </w:pPr>
-      <w:r>
-        <w:rPr>
-          <w:rFonts w:ascii="Baskerville" w:hAnsi="Baskerville"/>
-        </w:rPr>
-        <w:t xml:space="preserve">Something </w:t>
-      </w:r>
-      <w:proofErr w:type="spellStart"/>
-      <w:proofErr w:type="gramStart"/>
-      <w:r>
-        <w:rPr>
-          <w:rFonts w:ascii="Baskerville" w:hAnsi="Baskerville"/>
-        </w:rPr>
-        <w:t>Something</w:t>
-      </w:r>
-      <w:proofErr w:type="spellEnd"/>
-      <w:proofErr w:type="gramEnd"/>
-      <w:r>
-        <w:rPr>
-          <w:rFonts w:ascii="Baskerville" w:hAnsi="Baskerville"/>
-        </w:rPr>
-        <w:t xml:space="preserve"> conclusion.</w:t>
-      </w:r>
-    </w:p>
-    <w:p>
-      <w:pPr>
-        <w:rPr>
-          <w:rFonts w:ascii="Baskerville" w:hAnsi="Baskerville"/>
-        </w:rPr>
-      </w:pPr>
-      <w:proofErr w:type="gramStart"/>
-      <w:r>
-        <w:rPr>
-          <w:rFonts w:ascii="Baskerville" w:hAnsi="Baskerville"/>
-        </w:rPr>
-        <w:t xml:space="preserve">Something </w:t>
-      </w:r>
-      <w:proofErr w:type="spellStart"/>
-      <w:r>
-        <w:rPr>
-          <w:rFonts w:ascii="Baskerville" w:hAnsi="Baskerville"/>
-        </w:rPr>
-        <w:t>something</w:t>
-      </w:r>
-      <w:proofErr w:type="spellEnd"/>
-      <w:r>
-        <w:rPr>
-          <w:rFonts w:ascii="Baskerville" w:hAnsi="Baskerville"/>
-        </w:rPr>
-        <w:t xml:space="preserve"> graduating.</w:t>
-      </w:r>
-      <w:proofErr w:type="gramEnd"/>
     </w:p>
     <w:p>
       <w:pPr>
@@ -871,6 +952,34 @@
     <w:name w:val="No List"/>
     <w:semiHidden/>
     <w:unhideWhenUsed/>
+  </w:style>
+  <w:style w:type="paragraph" w:styleId="FootnoteText">
+    <w:name w:val="footnote text"/>
+    <w:basedOn w:val="Normal"/>
+    <w:link w:val="FootnoteTextChar"/>
+    <w:uiPriority w:val="99"/>
+    <w:semiHidden/>
+    <w:unhideWhenUsed/>
+    <w:rsid w:val="00747729"/>
+  </w:style>
+  <w:style w:type="character" w:customStyle="1" w:styleId="FootnoteTextChar">
+    <w:name w:val="Footnote Text Char"/>
+    <w:basedOn w:val="DefaultParagraphFont"/>
+    <w:link w:val="FootnoteText"/>
+    <w:uiPriority w:val="99"/>
+    <w:semiHidden/>
+    <w:rsid w:val="00747729"/>
+  </w:style>
+  <w:style w:type="character" w:styleId="FootnoteReference">
+    <w:name w:val="footnote reference"/>
+    <w:basedOn w:val="DefaultParagraphFont"/>
+    <w:uiPriority w:val="99"/>
+    <w:semiHidden/>
+    <w:unhideWhenUsed/>
+    <w:rsid w:val="00747729"/>
+    <w:rPr>
+      <w:vertAlign w:val="superscript"/>
+    </w:rPr>
   </w:style>
 </w:styles>
 </file>

</xml_diff>

<commit_message>
going to get dinner, brb
</commit_message>
<xml_diff>
--- a/gdennis_final.docx
+++ b/gdennis_final.docx
@@ -1,6 +1,6 @@
 
 <file path=word/document.xml><?xml version="1.0" encoding="utf-8"?>
-<w:document xmlns:wpc="http://schemas.microsoft.com/office/word/2010/wordprocessingCanvas" xmlns:mc="http://schemas.openxmlformats.org/markup-compatibility/2006" xmlns:o="urn:schemas-microsoft-com:office:office" xmlns:r="http://schemas.openxmlformats.org/officeDocument/2006/relationships" xmlns:m="http://schemas.openxmlformats.org/officeDocument/2006/math" xmlns:v="urn:schemas-microsoft-com:vml" xmlns:wp14="http://schemas.microsoft.com/office/word/2010/wordprocessingDrawing" xmlns:wp="http://schemas.openxmlformats.org/drawingml/2006/wordprocessingDrawing" xmlns:w10="urn:schemas-microsoft-com:office:word" xmlns:w="http://schemas.openxmlformats.org/wordprocessingml/2006/main" xmlns:w14="http://schemas.microsoft.com/office/word/2010/wordml" xmlns:w15="http://schemas.microsoft.com/office/word/2012/wordml" xmlns:wpg="http://schemas.microsoft.com/office/word/2010/wordprocessingGroup" xmlns:wpi="http://schemas.microsoft.com/office/word/2010/wordprocessingInk" xmlns:wne="http://schemas.microsoft.com/office/word/2006/wordml" xmlns:wps="http://schemas.microsoft.com/office/word/2010/wordprocessingShape" mc:Ignorable="w14 w15 wp14">
+<w:document xmlns:mo="http://schemas.microsoft.com/office/mac/office/2008/main" xmlns:ve="http://schemas.openxmlformats.org/markup-compatibility/2006" xmlns:mv="urn:schemas-microsoft-com:mac:vml" xmlns:o="urn:schemas-microsoft-com:office:office" xmlns:r="http://schemas.openxmlformats.org/officeDocument/2006/relationships" xmlns:m="http://schemas.openxmlformats.org/officeDocument/2006/math" xmlns:v="urn:schemas-microsoft-com:vml" xmlns:wp="http://schemas.openxmlformats.org/drawingml/2006/wordprocessingDrawing" xmlns:w10="urn:schemas-microsoft-com:office:word" xmlns:w="http://schemas.openxmlformats.org/wordprocessingml/2006/main" xmlns:wne="http://schemas.microsoft.com/office/word/2006/wordml">
   <w:body>
     <w:p>
       <w:pPr>
@@ -365,27 +365,49 @@
         <w:rPr>
           <w:rFonts w:ascii="Adobe Garamond Pro" w:hAnsi="Adobe Garamond Pro"/>
         </w:rPr>
-        <w:t xml:space="preserve"> not wish to launch into a lengthy discussion of semantics, but I should distinguish ‘entropy’ in contrast to ‘</w:t>
-      </w:r>
-      <w:proofErr w:type="gramStart"/>
-      <w:r>
-        <w:rPr>
-          <w:rFonts w:ascii="Adobe Garamond Pro" w:hAnsi="Adobe Garamond Pro"/>
-        </w:rPr>
-        <w:t>chaos’</w:t>
-      </w:r>
-      <w:proofErr w:type="gramEnd"/>
-      <w:r>
-        <w:rPr>
-          <w:rFonts w:ascii="Adobe Garamond Pro" w:hAnsi="Adobe Garamond Pro"/>
-        </w:rPr>
-        <w:t>. In thermodynamics, entropy is a quantity describing disorder within a system.</w:t>
-      </w:r>
-      <w:r>
-        <w:rPr>
-          <w:rFonts w:ascii="Adobe Garamond Pro" w:hAnsi="Adobe Garamond Pro"/>
-        </w:rPr>
-        <w:t xml:space="preserve"> More accurately, it describes how thermodynamic systems interact with one another with regards to diffusion and reaction.</w:t>
+        <w:t xml:space="preserve"> not wish to launch into a lengthy discussion of semantics,</w:t>
+      </w:r>
+      <w:r>
+        <w:rPr>
+          <w:rFonts w:ascii="Adobe Garamond Pro" w:hAnsi="Adobe Garamond Pro"/>
+        </w:rPr>
+        <w:t xml:space="preserve"> or thermodynamics</w:t>
+      </w:r>
+      <w:r>
+        <w:rPr>
+          <w:rFonts w:ascii="Adobe Garamond Pro" w:hAnsi="Adobe Garamond Pro"/>
+        </w:rPr>
+        <w:t xml:space="preserve"> but I should distinguish ‘entropy’ in contrast to ‘chaos’. </w:t>
+      </w:r>
+      <w:r>
+        <w:rPr>
+          <w:rFonts w:ascii="Adobe Garamond Pro" w:hAnsi="Adobe Garamond Pro"/>
+        </w:rPr>
+        <w:t>E</w:t>
+      </w:r>
+      <w:r>
+        <w:rPr>
+          <w:rFonts w:ascii="Adobe Garamond Pro" w:hAnsi="Adobe Garamond Pro"/>
+        </w:rPr>
+        <w:t>ntropy is a quantity describing disorder within a system.</w:t>
+      </w:r>
+      <w:r>
+        <w:rPr>
+          <w:rFonts w:ascii="Adobe Garamond Pro" w:hAnsi="Adobe Garamond Pro"/>
+        </w:rPr>
+        <w:t xml:space="preserve"> More accurately, it describes how thermodynamic systems interact with one a</w:t>
+      </w:r>
+      <w:r>
+        <w:rPr>
+          <w:rFonts w:ascii="Adobe Garamond Pro" w:hAnsi="Adobe Garamond Pro"/>
+        </w:rPr>
+        <w:t>nother with regards to diffusion, expansion, contraction, etc</w:t>
+      </w:r>
+      <w:r>
+        <w:rPr>
+          <w:rFonts w:ascii="Adobe Garamond Pro" w:hAnsi="Adobe Garamond Pro"/>
+        </w:rPr>
+        <w:t>.</w:t>
       </w:r>
       <w:r>
         <w:rPr>
@@ -397,7 +419,19 @@
         <w:rPr>
           <w:rFonts w:ascii="Adobe Garamond Pro" w:hAnsi="Adobe Garamond Pro"/>
         </w:rPr>
-        <w:t>Though it may draw the ire of scholars of physics and history, we</w:t>
+        <w:t>Though it may draw the ire of scholars of</w:t>
+      </w:r>
+      <w:r>
+        <w:rPr>
+          <w:rFonts w:ascii="Adobe Garamond Pro" w:hAnsi="Adobe Garamond Pro"/>
+        </w:rPr>
+        <w:t xml:space="preserve"> both</w:t>
+      </w:r>
+      <w:r>
+        <w:rPr>
+          <w:rFonts w:ascii="Adobe Garamond Pro" w:hAnsi="Adobe Garamond Pro"/>
+        </w:rPr>
+        <w:t xml:space="preserve"> physics and history, we</w:t>
       </w:r>
       <w:r>
         <w:rPr>
@@ -415,7 +449,19 @@
         <w:rPr>
           <w:rFonts w:ascii="Adobe Garamond Pro" w:hAnsi="Adobe Garamond Pro"/>
         </w:rPr>
-        <w:t>interacting and overlapping political systems</w:t>
+        <w:t>interacting and overlapping</w:t>
+      </w:r>
+      <w:r>
+        <w:rPr>
+          <w:rFonts w:ascii="Adobe Garamond Pro" w:hAnsi="Adobe Garamond Pro"/>
+        </w:rPr>
+        <w:t xml:space="preserve"> states and</w:t>
+      </w:r>
+      <w:r>
+        <w:rPr>
+          <w:rFonts w:ascii="Adobe Garamond Pro" w:hAnsi="Adobe Garamond Pro"/>
+        </w:rPr>
+        <w:t xml:space="preserve"> political systems</w:t>
       </w:r>
       <w:r>
         <w:rPr>
@@ -433,13 +479,169 @@
         <w:rPr>
           <w:rFonts w:ascii="Adobe Garamond Pro" w:hAnsi="Adobe Garamond Pro"/>
         </w:rPr>
-        <w:t>more accurate picture of how and why the region changed, as opposed to simply a descent into chaos</w:t>
-      </w:r>
-      <w:r>
-        <w:rPr>
-          <w:rFonts w:ascii="Adobe Garamond Pro" w:hAnsi="Adobe Garamond Pro"/>
-        </w:rPr>
-        <w:t xml:space="preserve"> or otherwise</w:t>
+        <w:t xml:space="preserve">more accurate picture of how and why the region </w:t>
+      </w:r>
+      <w:r>
+        <w:rPr>
+          <w:rFonts w:ascii="Adobe Garamond Pro" w:hAnsi="Adobe Garamond Pro"/>
+        </w:rPr>
+        <w:t>changed, as opposed to putting the whole</w:t>
+      </w:r>
+    </w:p>
+    <w:p>
+      <w:pPr>
+        <w:rPr>
+          <w:rFonts w:ascii="Adobe Garamond Pro" w:hAnsi="Adobe Garamond Pro"/>
+        </w:rPr>
+      </w:pPr>
+    </w:p>
+    <w:p>
+      <w:pPr>
+        <w:rPr>
+          <w:rFonts w:ascii="Adobe Garamond Pro" w:hAnsi="Adobe Garamond Pro"/>
+        </w:rPr>
+      </w:pPr>
+      <w:r>
+        <w:rPr>
+          <w:rFonts w:ascii="Adobe Garamond Pro" w:hAnsi="Adobe Garamond Pro"/>
+        </w:rPr>
+        <w:t>At the turn of the 18</w:t>
+      </w:r>
+      <w:r>
+        <w:rPr>
+          <w:rFonts w:ascii="Adobe Garamond Pro" w:hAnsi="Adobe Garamond Pro"/>
+          <w:vertAlign w:val="superscript"/>
+        </w:rPr>
+        <w:t>th</w:t>
+      </w:r>
+      <w:r>
+        <w:rPr>
+          <w:rFonts w:ascii="Adobe Garamond Pro" w:hAnsi="Adobe Garamond Pro"/>
+        </w:rPr>
+        <w:t xml:space="preserve"> century, much of the subcontinent was still under Mughal rule, though </w:t>
+      </w:r>
+      <w:r>
+        <w:rPr>
+          <w:rFonts w:ascii="Adobe Garamond Pro" w:hAnsi="Adobe Garamond Pro"/>
+        </w:rPr>
+        <w:t>during</w:t>
+      </w:r>
+      <w:r>
+        <w:rPr>
+          <w:rFonts w:ascii="Adobe Garamond Pro" w:hAnsi="Adobe Garamond Pro"/>
+        </w:rPr>
+        <w:t xml:space="preserve"> </w:t>
+      </w:r>
+      <w:r>
+        <w:rPr>
+          <w:rFonts w:ascii="Adobe Garamond Pro" w:hAnsi="Adobe Garamond Pro"/>
+        </w:rPr>
+        <w:t>the half-century long rule of Aurangzeb</w:t>
+      </w:r>
+      <w:r>
+        <w:rPr>
+          <w:rFonts w:ascii="Adobe Garamond Pro" w:hAnsi="Adobe Garamond Pro"/>
+        </w:rPr>
+        <w:t>, the once certain power had begun to fade with various wars draining resources from Delhi. As Christopher Bayly notes: “By the time of Aurangzeb’s death, imperial finances were already in disarray, strained to the breaking point by the need to maintain constant campaigns through the whole subcontinent.”</w:t>
+      </w:r>
+      <w:r>
+        <w:rPr>
+          <w:rStyle w:val="FootnoteReference"/>
+          <w:rFonts w:ascii="Adobe Garamond Pro" w:hAnsi="Adobe Garamond Pro"/>
+        </w:rPr>
+        <w:footnoteReference w:id="1"/>
+      </w:r>
+      <w:r>
+        <w:rPr>
+          <w:rFonts w:ascii="Adobe Garamond Pro" w:hAnsi="Adobe Garamond Pro"/>
+        </w:rPr>
+        <w:t xml:space="preserve"> The prized assets that the Mughals had fought so hard to </w:t>
+      </w:r>
+      <w:r>
+        <w:rPr>
+          <w:rFonts w:ascii="Adobe Garamond Pro" w:hAnsi="Adobe Garamond Pro"/>
+        </w:rPr>
+        <w:t xml:space="preserve">acquire became liabilities as the ends of the empire began to fray </w:t>
+      </w:r>
+      <w:r>
+        <w:rPr>
+          <w:rFonts w:ascii="Adobe Garamond Pro" w:hAnsi="Adobe Garamond Pro"/>
+        </w:rPr>
+        <w:t xml:space="preserve">among resistance from Hindu warriors and peasants displeased with the revenue collection of the Mughals. The diffuseness of the empire </w:t>
+      </w:r>
+      <w:r>
+        <w:rPr>
+          <w:rFonts w:ascii="Adobe Garamond Pro" w:hAnsi="Adobe Garamond Pro"/>
+        </w:rPr>
+        <w:t>had spread its resources thin, and different regional authorities began to take advantage of this.</w:t>
+      </w:r>
+      <w:r>
+        <w:rPr>
+          <w:rFonts w:ascii="Adobe Garamond Pro" w:hAnsi="Adobe Garamond Pro"/>
+        </w:rPr>
+        <w:t xml:space="preserve"> The resulting decrease in revenue contributed to a negative feedback loop that </w:t>
+      </w:r>
+      <w:r>
+        <w:rPr>
+          <w:rFonts w:ascii="Adobe Garamond Pro" w:hAnsi="Adobe Garamond Pro"/>
+        </w:rPr>
+        <w:t>attenuated</w:t>
+      </w:r>
+      <w:r>
+        <w:rPr>
+          <w:rFonts w:ascii="Adobe Garamond Pro" w:hAnsi="Adobe Garamond Pro"/>
+        </w:rPr>
+        <w:t xml:space="preserve"> the central authority in Delhi even more.</w:t>
+      </w:r>
+      <w:r>
+        <w:rPr>
+          <w:rFonts w:ascii="Adobe Garamond Pro" w:hAnsi="Adobe Garamond Pro"/>
+        </w:rPr>
+        <w:t xml:space="preserve"> Of course, where the central powers had weakened, </w:t>
+      </w:r>
+      <w:r>
+        <w:rPr>
+          <w:rFonts w:ascii="Adobe Garamond Pro" w:hAnsi="Adobe Garamond Pro"/>
+        </w:rPr>
+        <w:t>the v</w:t>
+      </w:r>
+      <w:r>
+        <w:rPr>
+          <w:rFonts w:ascii="Adobe Garamond Pro" w:hAnsi="Adobe Garamond Pro"/>
+        </w:rPr>
+        <w:t>acuum was filled by local rajas</w:t>
+      </w:r>
+      <w:r>
+        <w:rPr>
+          <w:rFonts w:ascii="Adobe Garamond Pro" w:hAnsi="Adobe Garamond Pro"/>
+        </w:rPr>
+        <w:t>, et</w:t>
+      </w:r>
+      <w:r>
+        <w:rPr>
+          <w:rFonts w:ascii="Adobe Garamond Pro" w:hAnsi="Adobe Garamond Pro"/>
+        </w:rPr>
+        <w:t>c</w:t>
+      </w:r>
+    </w:p>
+    <w:p>
+      <w:pPr>
+        <w:rPr>
+          <w:rFonts w:ascii="Adobe Garamond Pro" w:hAnsi="Adobe Garamond Pro"/>
+        </w:rPr>
+      </w:pPr>
+    </w:p>
+    <w:p>
+      <w:pPr>
+        <w:rPr>
+          <w:rFonts w:ascii="Adobe Garamond Pro" w:hAnsi="Adobe Garamond Pro"/>
+        </w:rPr>
+      </w:pPr>
+      <w:r>
+        <w:rPr>
+          <w:rFonts w:ascii="Adobe Garamond Pro" w:hAnsi="Adobe Garamond Pro"/>
+        </w:rPr>
+        <w:t>The canonical example of this phenomenon is the rise of the Nawabs of Awadh</w:t>
       </w:r>
       <w:r>
         <w:rPr>
@@ -447,63 +649,11 @@
         </w:rPr>
         <w:t>.</w:t>
       </w:r>
-    </w:p>
-    <w:p>
-      <w:pPr>
-        <w:rPr>
-          <w:rFonts w:ascii="Adobe Garamond Pro" w:hAnsi="Adobe Garamond Pro"/>
-        </w:rPr>
-      </w:pPr>
-    </w:p>
-    <w:p>
-      <w:pPr>
-        <w:rPr>
-          <w:rFonts w:ascii="Adobe Garamond Pro" w:hAnsi="Adobe Garamond Pro"/>
-        </w:rPr>
-      </w:pPr>
-      <w:r>
-        <w:rPr>
-          <w:rFonts w:ascii="Adobe Garamond Pro" w:hAnsi="Adobe Garamond Pro"/>
-        </w:rPr>
-        <w:t xml:space="preserve">The </w:t>
-      </w:r>
-      <w:r>
-        <w:rPr>
-          <w:rFonts w:ascii="Adobe Garamond Pro" w:hAnsi="Adobe Garamond Pro"/>
-        </w:rPr>
-        <w:t>turn of the century</w:t>
-      </w:r>
-    </w:p>
-    <w:p>
-      <w:pPr>
-        <w:rPr>
-          <w:rFonts w:ascii="Adobe Garamond Pro" w:hAnsi="Adobe Garamond Pro"/>
-        </w:rPr>
-      </w:pPr>
-      <w:r>
-        <w:rPr>
-          <w:rFonts w:ascii="Adobe Garamond Pro" w:hAnsi="Adobe Garamond Pro"/>
-        </w:rPr>
-        <w:t>At the turn of the 18</w:t>
-      </w:r>
-      <w:r>
-        <w:rPr>
-          <w:rFonts w:ascii="Adobe Garamond Pro" w:hAnsi="Adobe Garamond Pro"/>
-          <w:vertAlign w:val="superscript"/>
-        </w:rPr>
-        <w:t>th</w:t>
-      </w:r>
-      <w:r>
-        <w:rPr>
-          <w:rFonts w:ascii="Adobe Garamond Pro" w:hAnsi="Adobe Garamond Pro"/>
-        </w:rPr>
-        <w:t xml:space="preserve"> century, much of the subcontinent was still under Mughal rule, though </w:t>
-      </w:r>
-      <w:r>
-        <w:rPr>
-          <w:rFonts w:ascii="Adobe Garamond Pro" w:hAnsi="Adobe Garamond Pro"/>
-        </w:rPr>
-        <w:t>during</w:t>
+      <w:r>
+        <w:rPr>
+          <w:rFonts w:ascii="Adobe Garamond Pro" w:hAnsi="Adobe Garamond Pro"/>
+        </w:rPr>
+        <w:t xml:space="preserve"> In the years leading up to</w:t>
       </w:r>
       <w:r>
         <w:rPr>
@@ -515,223 +665,141 @@
         <w:rPr>
           <w:rFonts w:ascii="Adobe Garamond Pro" w:hAnsi="Adobe Garamond Pro"/>
         </w:rPr>
-        <w:t>the half-century long rule of Aurangzeb</w:t>
-      </w:r>
-      <w:r>
-        <w:rPr>
-          <w:rFonts w:ascii="Adobe Garamond Pro" w:hAnsi="Adobe Garamond Pro"/>
-        </w:rPr>
-        <w:t xml:space="preserve">, the once certain power had begun to fade with various wars draining resources from Delhi. As Christopher Bayly notes: “By the time of Aurangzeb’s death, imperial finances were already in disarray, strained to the breaking point by the need to </w:t>
-      </w:r>
-      <w:r>
-        <w:rPr>
-          <w:rFonts w:ascii="Adobe Garamond Pro" w:hAnsi="Adobe Garamond Pro"/>
-        </w:rPr>
-        <w:lastRenderedPageBreak/>
-        <w:t>maintain constant campaigns through the whole subcontinent.”</w:t>
+        <w:t>the official power changing hands around the early 1720s</w:t>
+      </w:r>
+      <w:r>
+        <w:rPr>
+          <w:rFonts w:ascii="Adobe Garamond Pro" w:hAnsi="Adobe Garamond Pro"/>
+        </w:rPr>
+        <w:t xml:space="preserve">, Delhi </w:t>
+      </w:r>
+      <w:r>
+        <w:rPr>
+          <w:rFonts w:ascii="Adobe Garamond Pro" w:hAnsi="Adobe Garamond Pro"/>
+        </w:rPr>
+        <w:t>had an unsure foothold</w:t>
+      </w:r>
+      <w:r>
+        <w:rPr>
+          <w:rFonts w:ascii="Adobe Garamond Pro" w:hAnsi="Adobe Garamond Pro"/>
+        </w:rPr>
+        <w:t xml:space="preserve"> in Awadh. John F. Richards notes that </w:t>
+      </w:r>
+      <w:r>
+        <w:rPr>
+          <w:rFonts w:ascii="Adobe Garamond Pro" w:hAnsi="Adobe Garamond Pro"/>
+        </w:rPr>
+        <w:t xml:space="preserve">between 1707 and 1720 </w:t>
+      </w:r>
+      <w:r>
+        <w:rPr>
+          <w:rFonts w:ascii="Adobe Garamond Pro" w:hAnsi="Adobe Garamond Pro"/>
+        </w:rPr>
+        <w:t>“Awadh … had a total of fifteen governors, some completely absentee. In response to disorder in Awadh, later governors were given unprecedented powers, notably over the fiscal and revenue institutions managed by the provincial diwan.”</w:t>
       </w:r>
       <w:r>
         <w:rPr>
           <w:rStyle w:val="FootnoteReference"/>
           <w:rFonts w:ascii="Adobe Garamond Pro" w:hAnsi="Adobe Garamond Pro"/>
         </w:rPr>
-        <w:footnoteReference w:id="1"/>
-      </w:r>
-      <w:r>
-        <w:rPr>
-          <w:rFonts w:ascii="Adobe Garamond Pro" w:hAnsi="Adobe Garamond Pro"/>
-        </w:rPr>
-        <w:t xml:space="preserve"> The prized assets that the Mughals had fought so hard to </w:t>
-      </w:r>
-      <w:r>
-        <w:rPr>
-          <w:rFonts w:ascii="Adobe Garamond Pro" w:hAnsi="Adobe Garamond Pro"/>
-        </w:rPr>
-        <w:t xml:space="preserve">acquire became liabilities as the ends of the empire began to fray </w:t>
-      </w:r>
-      <w:r>
-        <w:rPr>
-          <w:rFonts w:ascii="Adobe Garamond Pro" w:hAnsi="Adobe Garamond Pro"/>
-        </w:rPr>
-        <w:t xml:space="preserve">among resistance from Hindu warriors and peasants displeased with the revenue collection of the Mughals. The diffuseness of the empire </w:t>
-      </w:r>
-      <w:r>
-        <w:rPr>
-          <w:rFonts w:ascii="Adobe Garamond Pro" w:hAnsi="Adobe Garamond Pro"/>
-        </w:rPr>
-        <w:t>had spread its resources thin, and different regional authorities began to take advantage of this.</w:t>
-      </w:r>
-      <w:r>
-        <w:rPr>
-          <w:rFonts w:ascii="Adobe Garamond Pro" w:hAnsi="Adobe Garamond Pro"/>
-        </w:rPr>
-        <w:t xml:space="preserve"> The resulting decrease in revenue contributed to a negative feedback loop that </w:t>
-      </w:r>
-      <w:r>
-        <w:rPr>
-          <w:rFonts w:ascii="Adobe Garamond Pro" w:hAnsi="Adobe Garamond Pro"/>
-        </w:rPr>
-        <w:t>attenuated</w:t>
-      </w:r>
-      <w:r>
-        <w:rPr>
-          <w:rFonts w:ascii="Adobe Garamond Pro" w:hAnsi="Adobe Garamond Pro"/>
-        </w:rPr>
-        <w:t xml:space="preserve"> the central authority in Delhi even more.</w:t>
-      </w:r>
-      <w:r>
-        <w:rPr>
-          <w:rFonts w:ascii="Adobe Garamond Pro" w:hAnsi="Adobe Garamond Pro"/>
-        </w:rPr>
-        <w:t xml:space="preserve"> Of course, where the central powers had weakened, </w:t>
-      </w:r>
-      <w:r>
-        <w:rPr>
-          <w:rFonts w:ascii="Adobe Garamond Pro" w:hAnsi="Adobe Garamond Pro"/>
-        </w:rPr>
-        <w:t>the vacuum was filled by local rajas, diwan, et</w:t>
-      </w:r>
-      <w:r>
-        <w:rPr>
-          <w:rFonts w:ascii="Adobe Garamond Pro" w:hAnsi="Adobe Garamond Pro"/>
-        </w:rPr>
-        <w:t>c.</w:t>
-      </w:r>
-    </w:p>
-    <w:p>
-      <w:pPr>
-        <w:rPr>
-          <w:rFonts w:ascii="Adobe Garamond Pro" w:hAnsi="Adobe Garamond Pro"/>
-        </w:rPr>
-      </w:pPr>
-    </w:p>
-    <w:p>
-      <w:pPr>
-        <w:rPr>
-          <w:rFonts w:ascii="Adobe Garamond Pro" w:hAnsi="Adobe Garamond Pro"/>
-        </w:rPr>
-      </w:pPr>
-      <w:r>
-        <w:rPr>
-          <w:rFonts w:ascii="Adobe Garamond Pro" w:hAnsi="Adobe Garamond Pro"/>
-        </w:rPr>
-        <w:t>The canonical example of this phenomenon is the rise of the Nawabs of Awadh</w:t>
-      </w:r>
-      <w:r>
-        <w:rPr>
-          <w:rFonts w:ascii="Adobe Garamond Pro" w:hAnsi="Adobe Garamond Pro"/>
-        </w:rPr>
-        <w:t>.</w:t>
-      </w:r>
-      <w:r>
-        <w:rPr>
-          <w:rFonts w:ascii="Adobe Garamond Pro" w:hAnsi="Adobe Garamond Pro"/>
-        </w:rPr>
-        <w:t xml:space="preserve"> </w:t>
-      </w:r>
-      <w:r>
-        <w:rPr>
-          <w:rFonts w:ascii="Adobe Garamond Pro" w:hAnsi="Adobe Garamond Pro"/>
-        </w:rPr>
-        <w:t>In the years leading up to</w:t>
-      </w:r>
-      <w:r>
-        <w:rPr>
-          <w:rFonts w:ascii="Adobe Garamond Pro" w:hAnsi="Adobe Garamond Pro"/>
-        </w:rPr>
-        <w:t xml:space="preserve"> </w:t>
-      </w:r>
-      <w:r>
-        <w:rPr>
-          <w:rFonts w:ascii="Adobe Garamond Pro" w:hAnsi="Adobe Garamond Pro"/>
-        </w:rPr>
-        <w:t>the official power changing hands around the early 1720s</w:t>
-      </w:r>
-      <w:r>
-        <w:rPr>
-          <w:rFonts w:ascii="Adobe Garamond Pro" w:hAnsi="Adobe Garamond Pro"/>
-        </w:rPr>
-        <w:t xml:space="preserve">, Delhi had unsure footing in Awadh. John F. Richards notes that </w:t>
-      </w:r>
-      <w:r>
-        <w:rPr>
-          <w:rFonts w:ascii="Adobe Garamond Pro" w:hAnsi="Adobe Garamond Pro"/>
-        </w:rPr>
-        <w:t xml:space="preserve">between 1707 and 1720 </w:t>
-      </w:r>
-      <w:r>
-        <w:rPr>
-          <w:rFonts w:ascii="Adobe Garamond Pro" w:hAnsi="Adobe Garamond Pro"/>
-        </w:rPr>
-        <w:t xml:space="preserve">“Awadh … </w:t>
-      </w:r>
-      <w:r>
-        <w:rPr>
-          <w:rFonts w:ascii="Adobe Garamond Pro" w:hAnsi="Adobe Garamond Pro"/>
-        </w:rPr>
-        <w:t>had a total of fifteen governors, some completely absentee. I</w:t>
-      </w:r>
-      <w:r>
-        <w:rPr>
-          <w:rFonts w:ascii="Adobe Garamond Pro" w:hAnsi="Adobe Garamond Pro"/>
-        </w:rPr>
-        <w:t>n response to disorder in Awadh,</w:t>
-      </w:r>
-      <w:r>
-        <w:rPr>
-          <w:rFonts w:ascii="Adobe Garamond Pro" w:hAnsi="Adobe Garamond Pro"/>
-        </w:rPr>
-        <w:t xml:space="preserve"> later governors were given unprecedented powers, notably over the fiscal and revenue institutions managed by the provincial diwan.</w:t>
-      </w:r>
-      <w:r>
-        <w:rPr>
-          <w:rFonts w:ascii="Adobe Garamond Pro" w:hAnsi="Adobe Garamond Pro"/>
-        </w:rPr>
-        <w:t>”</w:t>
-      </w:r>
-      <w:r>
-        <w:rPr>
-          <w:rStyle w:val="FootnoteReference"/>
-          <w:rFonts w:ascii="Adobe Garamond Pro" w:hAnsi="Adobe Garamond Pro"/>
-        </w:rPr>
         <w:footnoteReference w:id="2"/>
       </w:r>
       <w:r>
         <w:rPr>
           <w:rFonts w:ascii="Adobe Garamond Pro" w:hAnsi="Adobe Garamond Pro"/>
         </w:rPr>
-        <w:t xml:space="preserve"> This would eventually lead to the establishing of an independent Awadh that would remain in place more or less until the exile of </w:t>
-      </w:r>
-      <w:proofErr w:type="spellStart"/>
-      <w:r>
-        <w:rPr>
-          <w:rFonts w:ascii="Adobe Garamond Pro" w:hAnsi="Adobe Garamond Pro"/>
-        </w:rPr>
-        <w:t>Wajid</w:t>
-      </w:r>
-      <w:proofErr w:type="spellEnd"/>
-      <w:r>
-        <w:rPr>
-          <w:rFonts w:ascii="Adobe Garamond Pro" w:hAnsi="Adobe Garamond Pro"/>
-        </w:rPr>
-        <w:t xml:space="preserve"> Ali Shah by the East India Company in 1856. </w:t>
-      </w:r>
-      <w:proofErr w:type="spellStart"/>
-      <w:r>
-        <w:rPr>
-          <w:rFonts w:ascii="Adobe Garamond Pro" w:hAnsi="Adobe Garamond Pro"/>
-        </w:rPr>
-        <w:t>Awadh’s</w:t>
-      </w:r>
-      <w:proofErr w:type="spellEnd"/>
-      <w:r>
-        <w:rPr>
-          <w:rFonts w:ascii="Adobe Garamond Pro" w:hAnsi="Adobe Garamond Pro"/>
-        </w:rPr>
-        <w:t xml:space="preserve"> agricultural prosperity allowed it to </w:t>
+        <w:t xml:space="preserve"> This would eventually lead to the establishing of an independent Awadh that would remain in place more or less until the exile of Wajid Ali Shah by the East India Company in 1856. Awadh’s agricultural prosperity allowed it to </w:t>
       </w:r>
       <w:bookmarkStart w:id="0" w:name="_GoBack"/>
       <w:bookmarkEnd w:id="0"/>
+      <w:r>
+        <w:rPr>
+          <w:rFonts w:ascii="Adobe Garamond Pro" w:hAnsi="Adobe Garamond Pro"/>
+        </w:rPr>
+        <w:t>break free of the increasingly disorganized central authority with relative ease.</w:t>
+      </w:r>
+      <w:r>
+        <w:rPr>
+          <w:rFonts w:ascii="Adobe Garamond Pro" w:hAnsi="Adobe Garamond Pro"/>
+        </w:rPr>
+        <w:t xml:space="preserve"> In spite of the relatively turbulent beginning of the century, the region regained some degree of stability outside of the Mughal sphere.</w:t>
+      </w:r>
+    </w:p>
+    <w:p>
+      <w:pPr>
+        <w:rPr>
+          <w:rFonts w:ascii="Adobe Garamond Pro" w:hAnsi="Adobe Garamond Pro"/>
+        </w:rPr>
+      </w:pPr>
+    </w:p>
+    <w:p>
+      <w:pPr>
+        <w:rPr>
+          <w:rFonts w:ascii="Adobe Garamond Pro" w:hAnsi="Adobe Garamond Pro"/>
+        </w:rPr>
+      </w:pPr>
+      <w:r>
+        <w:rPr>
+          <w:rFonts w:ascii="Adobe Garamond Pro" w:hAnsi="Adobe Garamond Pro"/>
+        </w:rPr>
+        <w:t>Awadh was</w:t>
+      </w:r>
+      <w:r>
+        <w:rPr>
+          <w:rFonts w:ascii="Adobe Garamond Pro" w:hAnsi="Adobe Garamond Pro"/>
+        </w:rPr>
+        <w:t xml:space="preserve"> </w:t>
+      </w:r>
+      <w:r>
+        <w:rPr>
+          <w:rFonts w:ascii="Adobe Garamond Pro" w:hAnsi="Adobe Garamond Pro"/>
+        </w:rPr>
+        <w:t>more or less land locked in the north,</w:t>
+      </w:r>
+      <w:r>
+        <w:rPr>
+          <w:rFonts w:ascii="Adobe Garamond Pro" w:hAnsi="Adobe Garamond Pro"/>
+        </w:rPr>
+        <w:t xml:space="preserve"> but the coastal regions were a whole other kettle of fish. </w:t>
+      </w:r>
+      <w:r>
+        <w:rPr>
+          <w:rFonts w:ascii="Adobe Garamond Pro" w:hAnsi="Adobe Garamond Pro"/>
+        </w:rPr>
+        <w:t>Bengal saw a transition, similar to that of Awadh, to a more consolidated r</w:t>
+      </w:r>
+      <w:r>
+        <w:rPr>
+          <w:rFonts w:ascii="Adobe Garamond Pro" w:hAnsi="Adobe Garamond Pro"/>
+        </w:rPr>
+        <w:t>ule under the Nawabs of Bengal. Around the middle of the 18</w:t>
+      </w:r>
+      <w:r>
+        <w:rPr>
+          <w:rFonts w:ascii="Adobe Garamond Pro" w:hAnsi="Adobe Garamond Pro"/>
+          <w:vertAlign w:val="superscript"/>
+        </w:rPr>
+        <w:t>th</w:t>
+      </w:r>
+      <w:r>
+        <w:rPr>
+          <w:rFonts w:ascii="Adobe Garamond Pro" w:hAnsi="Adobe Garamond Pro"/>
+        </w:rPr>
+        <w:t xml:space="preserve"> century, Bengal found itself at a center of c</w:t>
+      </w:r>
+      <w:r>
+        <w:rPr>
+          <w:rFonts w:ascii="Adobe Garamond Pro" w:hAnsi="Adobe Garamond Pro"/>
+        </w:rPr>
+        <w:t>onflict, as Maratha forces surged northward through Orissa and</w:t>
+      </w:r>
+    </w:p>
+    <w:p>
+      <w:pPr>
+        <w:rPr>
+          <w:rFonts w:ascii="Adobe Garamond Pro" w:hAnsi="Adobe Garamond Pro"/>
+        </w:rPr>
+      </w:pPr>
     </w:p>
     <w:p>
       <w:pPr>
@@ -762,95 +830,27 @@
         <w:rPr>
           <w:rFonts w:ascii="Adobe Garamond Pro" w:hAnsi="Adobe Garamond Pro"/>
         </w:rPr>
-        <w:t xml:space="preserve"> (</w:t>
-      </w:r>
-      <w:proofErr w:type="gramStart"/>
-      <w:r>
-        <w:rPr>
-          <w:rFonts w:ascii="Adobe Garamond Pro" w:hAnsi="Adobe Garamond Pro"/>
-        </w:rPr>
-        <w:t>section</w:t>
-      </w:r>
-      <w:proofErr w:type="gramEnd"/>
-      <w:r>
-        <w:rPr>
-          <w:rFonts w:ascii="Adobe Garamond Pro" w:hAnsi="Adobe Garamond Pro"/>
-        </w:rPr>
-        <w:t xml:space="preserve"> each for these) </w:t>
-      </w:r>
-    </w:p>
-    <w:p>
-      <w:pPr>
-        <w:rPr>
-          <w:rFonts w:ascii="Adobe Garamond Pro" w:hAnsi="Adobe Garamond Pro"/>
-        </w:rPr>
-      </w:pPr>
-    </w:p>
-    <w:p>
-      <w:pPr>
-        <w:rPr>
-          <w:rFonts w:ascii="Adobe Garamond Pro" w:hAnsi="Adobe Garamond Pro"/>
-        </w:rPr>
-      </w:pPr>
-      <w:r>
-        <w:rPr>
-          <w:rFonts w:ascii="Adobe Garamond Pro" w:hAnsi="Adobe Garamond Pro"/>
-        </w:rPr>
-        <w:t>Awadh and the larger fish that Delhi attempted to fry</w:t>
-      </w:r>
-    </w:p>
-    <w:p>
-      <w:pPr>
-        <w:rPr>
-          <w:rFonts w:ascii="Adobe Garamond Pro" w:hAnsi="Adobe Garamond Pro"/>
-        </w:rPr>
-      </w:pPr>
-    </w:p>
-    <w:p>
-      <w:pPr>
-        <w:rPr>
-          <w:rFonts w:ascii="Adobe Garamond Pro" w:hAnsi="Adobe Garamond Pro"/>
-        </w:rPr>
-      </w:pPr>
-      <w:r>
-        <w:rPr>
-          <w:rFonts w:ascii="Adobe Garamond Pro" w:hAnsi="Adobe Garamond Pro"/>
-        </w:rPr>
-        <w:t>The increased importance of international trade within the Indian subcontinent.</w:t>
-      </w:r>
-    </w:p>
-    <w:p>
-      <w:pPr>
-        <w:rPr>
-          <w:rFonts w:ascii="Adobe Garamond Pro" w:hAnsi="Adobe Garamond Pro"/>
-        </w:rPr>
-      </w:pPr>
-    </w:p>
-    <w:p>
-      <w:pPr>
-        <w:rPr>
-          <w:rFonts w:ascii="Adobe Garamond Pro" w:hAnsi="Adobe Garamond Pro"/>
-        </w:rPr>
-      </w:pPr>
-      <w:r>
-        <w:rPr>
-          <w:rFonts w:ascii="Adobe Garamond Pro" w:hAnsi="Adobe Garamond Pro"/>
-        </w:rPr>
-        <w:t xml:space="preserve">The western regions, Bombay, </w:t>
-      </w:r>
-      <w:proofErr w:type="spellStart"/>
-      <w:r>
-        <w:rPr>
-          <w:rFonts w:ascii="Adobe Garamond Pro" w:hAnsi="Adobe Garamond Pro"/>
-        </w:rPr>
-        <w:t>Surat</w:t>
-      </w:r>
-      <w:proofErr w:type="spellEnd"/>
-      <w:r>
-        <w:rPr>
-          <w:rFonts w:ascii="Adobe Garamond Pro" w:hAnsi="Adobe Garamond Pro"/>
-        </w:rPr>
-        <w:t>, and the growing trading classes</w:t>
+        <w:t xml:space="preserve"> (section each for these) </w:t>
+      </w:r>
+    </w:p>
+    <w:p>
+      <w:pPr>
+        <w:rPr>
+          <w:rFonts w:ascii="Adobe Garamond Pro" w:hAnsi="Adobe Garamond Pro"/>
+        </w:rPr>
+      </w:pPr>
+    </w:p>
+    <w:p>
+      <w:pPr>
+        <w:rPr>
+          <w:rFonts w:ascii="Adobe Garamond Pro" w:hAnsi="Adobe Garamond Pro"/>
+        </w:rPr>
+      </w:pPr>
+      <w:r>
+        <w:rPr>
+          <w:rFonts w:ascii="Adobe Garamond Pro" w:hAnsi="Adobe Garamond Pro"/>
+        </w:rPr>
+        <w:t>The western regions, Bombay, Surat, and the growing trading classes</w:t>
       </w:r>
     </w:p>
     <w:p>
@@ -876,34 +876,20 @@
         <w:rPr>
           <w:rFonts w:ascii="Adobe Garamond Pro" w:hAnsi="Adobe Garamond Pro"/>
         </w:rPr>
+        <w:t xml:space="preserve"> Plassey,</w:t>
+      </w:r>
+      <w:r>
+        <w:rPr>
+          <w:rFonts w:ascii="Adobe Garamond Pro" w:hAnsi="Adobe Garamond Pro"/>
+        </w:rPr>
+        <w:t xml:space="preserve"> and the expanding governmental role of the East India Company</w:t>
+      </w:r>
+      <w:r>
+        <w:rPr>
+          <w:rFonts w:ascii="Adobe Garamond Pro" w:hAnsi="Adobe Garamond Pro"/>
+        </w:rPr>
         <w:t xml:space="preserve"> </w:t>
       </w:r>
-      <w:proofErr w:type="spellStart"/>
-      <w:r>
-        <w:rPr>
-          <w:rFonts w:ascii="Adobe Garamond Pro" w:hAnsi="Adobe Garamond Pro"/>
-        </w:rPr>
-        <w:t>Plassey</w:t>
-      </w:r>
-      <w:proofErr w:type="spellEnd"/>
-      <w:r>
-        <w:rPr>
-          <w:rFonts w:ascii="Adobe Garamond Pro" w:hAnsi="Adobe Garamond Pro"/>
-        </w:rPr>
-        <w:t>,</w:t>
-      </w:r>
-      <w:r>
-        <w:rPr>
-          <w:rFonts w:ascii="Adobe Garamond Pro" w:hAnsi="Adobe Garamond Pro"/>
-        </w:rPr>
-        <w:t xml:space="preserve"> and the expanding governmental role of the East India Company</w:t>
-      </w:r>
-      <w:r>
-        <w:rPr>
-          <w:rFonts w:ascii="Adobe Garamond Pro" w:hAnsi="Adobe Garamond Pro"/>
-        </w:rPr>
-        <w:t xml:space="preserve"> </w:t>
-      </w:r>
     </w:p>
     <w:p>
       <w:pPr>
@@ -938,45 +924,17 @@
         </w:rPr>
         <w:t>First, we should consider the numerous factors that led to the ultimate demise of Mughal influence in the 1700s. The most obvious of these was the weakening influence of the Mughal military interests in the Empire's territories. Strained by the continuing conflicts in both the east and west ends of its empire, The Mughals were somewhat exhausted by the continuing assaults by British, Maratha, and Afghan forces. This is fairly clear historically, but the side effects of this were a draining of financial resources, and a focusing of troops and ordinance to the detriment of other regions. Of course, the detriment in this case is Delhi's, as the relative absence of the central authority combined with a newfound economic prosperity allowed some regions to at least nominally break from Mughal administration.</w:t>
       </w:r>
-    </w:p>
-    <w:p>
-      <w:pPr>
-        <w:rPr>
-          <w:rFonts w:ascii="Adobe Garamond Pro" w:hAnsi="Adobe Garamond Pro"/>
-        </w:rPr>
-      </w:pPr>
-    </w:p>
-    <w:p>
-      <w:pPr>
-        <w:rPr>
-          <w:rFonts w:ascii="Adobe Garamond Pro" w:hAnsi="Adobe Garamond Pro"/>
-        </w:rPr>
-      </w:pPr>
-      <w:r>
-        <w:rPr>
-          <w:rFonts w:ascii="Adobe Garamond Pro" w:hAnsi="Adobe Garamond Pro"/>
-        </w:rPr>
-        <w:t>Awadh is perhaps the most notable example of this, breaking from Mughal rule in the early 18th century. Awadh was and continues to be a prosperous agricultural region of India. As such, the transition from Mughal rule to the 100+ year rule of the Nawabs was a relatively non-violent one. It was both a symptom and cause of further decline in the overall power held by Delhi.</w:t>
-      </w:r>
-    </w:p>
-    <w:p>
-      <w:pPr>
-        <w:rPr>
-          <w:rFonts w:ascii="Adobe Garamond Pro" w:hAnsi="Adobe Garamond Pro"/>
-        </w:rPr>
-      </w:pPr>
     </w:p>
     <w:sectPr>
       <w:pgSz w:w="12240" w:h="15840"/>
-      <w:pgMar w:top="1440" w:right="1440" w:bottom="1440" w:left="1440" w:header="720" w:footer="720" w:gutter="0"/>
-      <w:cols w:space="720"/>
+      <w:pgMar w:top="1440" w:right="1440" w:bottom="1440" w:left="1440" w:gutter="0"/>
     </w:sectPr>
   </w:body>
 </w:document>
 </file>
 
 <file path=word/endnotes.xml><?xml version="1.0" encoding="utf-8"?>
-<w:endnotes xmlns:wpc="http://schemas.microsoft.com/office/word/2010/wordprocessingCanvas" xmlns:mc="http://schemas.openxmlformats.org/markup-compatibility/2006" xmlns:o="urn:schemas-microsoft-com:office:office" xmlns:r="http://schemas.openxmlformats.org/officeDocument/2006/relationships" xmlns:m="http://schemas.openxmlformats.org/officeDocument/2006/math" xmlns:v="urn:schemas-microsoft-com:vml" xmlns:wp14="http://schemas.microsoft.com/office/word/2010/wordprocessingDrawing" xmlns:wp="http://schemas.openxmlformats.org/drawingml/2006/wordprocessingDrawing" xmlns:w10="urn:schemas-microsoft-com:office:word" xmlns:w="http://schemas.openxmlformats.org/wordprocessingml/2006/main" xmlns:w14="http://schemas.microsoft.com/office/word/2010/wordml" xmlns:w15="http://schemas.microsoft.com/office/word/2012/wordml" xmlns:wpg="http://schemas.microsoft.com/office/word/2010/wordprocessingGroup" xmlns:wpi="http://schemas.microsoft.com/office/word/2010/wordprocessingInk" xmlns:wne="http://schemas.microsoft.com/office/word/2006/wordml" xmlns:wps="http://schemas.microsoft.com/office/word/2010/wordprocessingShape" mc:Ignorable="w14 w15 wp14">
+<w:endnotes xmlns:mo="http://schemas.microsoft.com/office/mac/office/2008/main" xmlns:ve="http://schemas.openxmlformats.org/markup-compatibility/2006" xmlns:mv="urn:schemas-microsoft-com:mac:vml" xmlns:o="urn:schemas-microsoft-com:office:office" xmlns:r="http://schemas.openxmlformats.org/officeDocument/2006/relationships" xmlns:m="http://schemas.openxmlformats.org/officeDocument/2006/math" xmlns:v="urn:schemas-microsoft-com:vml" xmlns:wp="http://schemas.openxmlformats.org/drawingml/2006/wordprocessingDrawing" xmlns:w10="urn:schemas-microsoft-com:office:word" xmlns:w="http://schemas.openxmlformats.org/wordprocessingml/2006/main" xmlns:wne="http://schemas.microsoft.com/office/word/2006/wordml">
   <w:endnote w:type="separator" w:id="-1">
     <w:p>
       <w:r>
@@ -995,7 +953,7 @@
 </file>
 
 <file path=word/footnotes.xml><?xml version="1.0" encoding="utf-8"?>
-<w:footnotes xmlns:wpc="http://schemas.microsoft.com/office/word/2010/wordprocessingCanvas" xmlns:mc="http://schemas.openxmlformats.org/markup-compatibility/2006" xmlns:o="urn:schemas-microsoft-com:office:office" xmlns:r="http://schemas.openxmlformats.org/officeDocument/2006/relationships" xmlns:m="http://schemas.openxmlformats.org/officeDocument/2006/math" xmlns:v="urn:schemas-microsoft-com:vml" xmlns:wp14="http://schemas.microsoft.com/office/word/2010/wordprocessingDrawing" xmlns:wp="http://schemas.openxmlformats.org/drawingml/2006/wordprocessingDrawing" xmlns:w10="urn:schemas-microsoft-com:office:word" xmlns:w="http://schemas.openxmlformats.org/wordprocessingml/2006/main" xmlns:w14="http://schemas.microsoft.com/office/word/2010/wordml" xmlns:w15="http://schemas.microsoft.com/office/word/2012/wordml" xmlns:wpg="http://schemas.microsoft.com/office/word/2010/wordprocessingGroup" xmlns:wpi="http://schemas.microsoft.com/office/word/2010/wordprocessingInk" xmlns:wne="http://schemas.microsoft.com/office/word/2006/wordml" xmlns:wps="http://schemas.microsoft.com/office/word/2010/wordprocessingShape" mc:Ignorable="w14 w15 wp14">
+<w:footnotes xmlns:mo="http://schemas.microsoft.com/office/mac/office/2008/main" xmlns:ve="http://schemas.openxmlformats.org/markup-compatibility/2006" xmlns:mv="urn:schemas-microsoft-com:mac:vml" xmlns:o="urn:schemas-microsoft-com:office:office" xmlns:r="http://schemas.openxmlformats.org/officeDocument/2006/relationships" xmlns:m="http://schemas.openxmlformats.org/officeDocument/2006/math" xmlns:v="urn:schemas-microsoft-com:vml" xmlns:wp="http://schemas.openxmlformats.org/drawingml/2006/wordprocessingDrawing" xmlns:w10="urn:schemas-microsoft-com:office:word" xmlns:w="http://schemas.openxmlformats.org/wordprocessingml/2006/main" xmlns:wne="http://schemas.microsoft.com/office/word/2006/wordml">
   <w:footnote w:type="separator" w:id="-1">
     <w:p>
       <w:r>
@@ -1078,7 +1036,7 @@
 </file>
 
 <file path=word/styles.xml><?xml version="1.0" encoding="utf-8"?>
-<w:styles xmlns:mc="http://schemas.openxmlformats.org/markup-compatibility/2006" xmlns:r="http://schemas.openxmlformats.org/officeDocument/2006/relationships" xmlns:w="http://schemas.openxmlformats.org/wordprocessingml/2006/main" xmlns:w14="http://schemas.microsoft.com/office/word/2010/wordml" xmlns:w15="http://schemas.microsoft.com/office/word/2012/wordml" mc:Ignorable="w14 w15">
+<w:styles xmlns:r="http://schemas.openxmlformats.org/officeDocument/2006/relationships" xmlns:w="http://schemas.openxmlformats.org/wordprocessingml/2006/main">
   <w:docDefaults>
     <w:rPrDefault>
       <w:rPr>
@@ -1090,369 +1048,153 @@
     </w:rPrDefault>
     <w:pPrDefault/>
   </w:docDefaults>
-  <w:latentStyles w:defLockedState="0" w:defUIPriority="99" w:defSemiHidden="0" w:defUnhideWhenUsed="0" w:defQFormat="0" w:count="371">
-    <w:lsdException w:name="Normal" w:uiPriority="0" w:qFormat="1"/>
-    <w:lsdException w:name="heading 1" w:uiPriority="9" w:qFormat="1"/>
-    <w:lsdException w:name="heading 2" w:semiHidden="1" w:uiPriority="9" w:unhideWhenUsed="1" w:qFormat="1"/>
-    <w:lsdException w:name="heading 3" w:semiHidden="1" w:uiPriority="9" w:unhideWhenUsed="1" w:qFormat="1"/>
-    <w:lsdException w:name="heading 4" w:semiHidden="1" w:uiPriority="9" w:unhideWhenUsed="1" w:qFormat="1"/>
-    <w:lsdException w:name="heading 5" w:semiHidden="1" w:uiPriority="9" w:unhideWhenUsed="1" w:qFormat="1"/>
-    <w:lsdException w:name="heading 6" w:semiHidden="1" w:uiPriority="9" w:unhideWhenUsed="1" w:qFormat="1"/>
-    <w:lsdException w:name="heading 7" w:semiHidden="1" w:uiPriority="9" w:unhideWhenUsed="1" w:qFormat="1"/>
-    <w:lsdException w:name="heading 8" w:semiHidden="1" w:uiPriority="9" w:unhideWhenUsed="1" w:qFormat="1"/>
-    <w:lsdException w:name="heading 9" w:semiHidden="1" w:uiPriority="9" w:unhideWhenUsed="1" w:qFormat="1"/>
-    <w:lsdException w:name="index 1" w:semiHidden="1" w:unhideWhenUsed="1"/>
-    <w:lsdException w:name="index 2" w:semiHidden="1" w:unhideWhenUsed="1"/>
-    <w:lsdException w:name="index 3" w:semiHidden="1" w:unhideWhenUsed="1"/>
-    <w:lsdException w:name="index 4" w:semiHidden="1" w:unhideWhenUsed="1"/>
-    <w:lsdException w:name="index 5" w:semiHidden="1" w:unhideWhenUsed="1"/>
-    <w:lsdException w:name="index 6" w:semiHidden="1" w:unhideWhenUsed="1"/>
-    <w:lsdException w:name="index 7" w:semiHidden="1" w:unhideWhenUsed="1"/>
-    <w:lsdException w:name="index 8" w:semiHidden="1" w:unhideWhenUsed="1"/>
-    <w:lsdException w:name="index 9" w:semiHidden="1" w:unhideWhenUsed="1"/>
-    <w:lsdException w:name="toc 1" w:semiHidden="1" w:uiPriority="39" w:unhideWhenUsed="1"/>
-    <w:lsdException w:name="toc 2" w:semiHidden="1" w:uiPriority="39" w:unhideWhenUsed="1"/>
-    <w:lsdException w:name="toc 3" w:semiHidden="1" w:uiPriority="39" w:unhideWhenUsed="1"/>
-    <w:lsdException w:name="toc 4" w:semiHidden="1" w:uiPriority="39" w:unhideWhenUsed="1"/>
-    <w:lsdException w:name="toc 5" w:semiHidden="1" w:uiPriority="39" w:unhideWhenUsed="1"/>
-    <w:lsdException w:name="toc 6" w:semiHidden="1" w:uiPriority="39" w:unhideWhenUsed="1"/>
-    <w:lsdException w:name="toc 7" w:semiHidden="1" w:uiPriority="39" w:unhideWhenUsed="1"/>
-    <w:lsdException w:name="toc 8" w:semiHidden="1" w:uiPriority="39" w:unhideWhenUsed="1"/>
-    <w:lsdException w:name="toc 9" w:semiHidden="1" w:uiPriority="39" w:unhideWhenUsed="1"/>
-    <w:lsdException w:name="Normal Indent" w:semiHidden="1" w:unhideWhenUsed="1"/>
-    <w:lsdException w:name="footnote text" w:semiHidden="1" w:unhideWhenUsed="1"/>
-    <w:lsdException w:name="annotation text" w:semiHidden="1" w:unhideWhenUsed="1"/>
-    <w:lsdException w:name="header" w:semiHidden="1" w:unhideWhenUsed="1"/>
-    <w:lsdException w:name="footer" w:semiHidden="1" w:unhideWhenUsed="1"/>
-    <w:lsdException w:name="index heading" w:semiHidden="1" w:unhideWhenUsed="1"/>
-    <w:lsdException w:name="caption" w:semiHidden="1" w:uiPriority="35" w:unhideWhenUsed="1" w:qFormat="1"/>
-    <w:lsdException w:name="table of figures" w:semiHidden="1" w:unhideWhenUsed="1"/>
-    <w:lsdException w:name="envelope address" w:semiHidden="1" w:unhideWhenUsed="1"/>
-    <w:lsdException w:name="envelope return" w:semiHidden="1" w:unhideWhenUsed="1"/>
-    <w:lsdException w:name="footnote reference" w:semiHidden="1" w:unhideWhenUsed="1"/>
-    <w:lsdException w:name="annotation reference" w:semiHidden="1" w:unhideWhenUsed="1"/>
-    <w:lsdException w:name="line number" w:semiHidden="1" w:unhideWhenUsed="1"/>
-    <w:lsdException w:name="page number" w:semiHidden="1" w:unhideWhenUsed="1"/>
-    <w:lsdException w:name="endnote reference" w:semiHidden="1" w:unhideWhenUsed="1"/>
-    <w:lsdException w:name="endnote text" w:semiHidden="1" w:unhideWhenUsed="1"/>
-    <w:lsdException w:name="table of authorities" w:semiHidden="1" w:unhideWhenUsed="1"/>
-    <w:lsdException w:name="macro" w:semiHidden="1" w:unhideWhenUsed="1"/>
-    <w:lsdException w:name="toa heading" w:semiHidden="1" w:unhideWhenUsed="1"/>
-    <w:lsdException w:name="List" w:semiHidden="1" w:unhideWhenUsed="1"/>
-    <w:lsdException w:name="List Bullet" w:semiHidden="1" w:unhideWhenUsed="1"/>
-    <w:lsdException w:name="List Number" w:semiHidden="1" w:unhideWhenUsed="1"/>
-    <w:lsdException w:name="List 2" w:semiHidden="1" w:unhideWhenUsed="1"/>
-    <w:lsdException w:name="List 3" w:semiHidden="1" w:unhideWhenUsed="1"/>
-    <w:lsdException w:name="List 4" w:semiHidden="1" w:unhideWhenUsed="1"/>
-    <w:lsdException w:name="List 5" w:semiHidden="1" w:unhideWhenUsed="1"/>
-    <w:lsdException w:name="List Bullet 2" w:semiHidden="1" w:unhideWhenUsed="1"/>
-    <w:lsdException w:name="List Bullet 3" w:semiHidden="1" w:unhideWhenUsed="1"/>
-    <w:lsdException w:name="List Bullet 4" w:semiHidden="1" w:unhideWhenUsed="1"/>
-    <w:lsdException w:name="List Bullet 5" w:semiHidden="1" w:unhideWhenUsed="1"/>
-    <w:lsdException w:name="List Number 2" w:semiHidden="1" w:unhideWhenUsed="1"/>
-    <w:lsdException w:name="List Number 3" w:semiHidden="1" w:unhideWhenUsed="1"/>
-    <w:lsdException w:name="List Number 4" w:semiHidden="1" w:unhideWhenUsed="1"/>
-    <w:lsdException w:name="List Number 5" w:semiHidden="1" w:unhideWhenUsed="1"/>
-    <w:lsdException w:name="Title" w:uiPriority="10" w:qFormat="1"/>
-    <w:lsdException w:name="Closing" w:semiHidden="1" w:unhideWhenUsed="1"/>
-    <w:lsdException w:name="Signature" w:semiHidden="1" w:unhideWhenUsed="1"/>
-    <w:lsdException w:name="Default Paragraph Font" w:semiHidden="1" w:uiPriority="1" w:unhideWhenUsed="1"/>
-    <w:lsdException w:name="Body Text" w:semiHidden="1" w:unhideWhenUsed="1"/>
-    <w:lsdException w:name="Body Text Indent" w:semiHidden="1" w:unhideWhenUsed="1"/>
-    <w:lsdException w:name="List Continue" w:semiHidden="1" w:unhideWhenUsed="1"/>
-    <w:lsdException w:name="List Continue 2" w:semiHidden="1" w:unhideWhenUsed="1"/>
-    <w:lsdException w:name="List Continue 3" w:semiHidden="1" w:unhideWhenUsed="1"/>
-    <w:lsdException w:name="List Continue 4" w:semiHidden="1" w:unhideWhenUsed="1"/>
-    <w:lsdException w:name="List Continue 5" w:semiHidden="1" w:unhideWhenUsed="1"/>
-    <w:lsdException w:name="Message Header" w:semiHidden="1" w:unhideWhenUsed="1"/>
-    <w:lsdException w:name="Subtitle" w:uiPriority="11" w:qFormat="1"/>
-    <w:lsdException w:name="Salutation" w:semiHidden="1" w:unhideWhenUsed="1"/>
-    <w:lsdException w:name="Date" w:semiHidden="1" w:unhideWhenUsed="1"/>
-    <w:lsdException w:name="Body Text First Indent" w:semiHidden="1" w:unhideWhenUsed="1"/>
-    <w:lsdException w:name="Body Text First Indent 2" w:semiHidden="1" w:unhideWhenUsed="1"/>
-    <w:lsdException w:name="Note Heading" w:semiHidden="1" w:unhideWhenUsed="1"/>
-    <w:lsdException w:name="Body Text 2" w:semiHidden="1" w:unhideWhenUsed="1"/>
-    <w:lsdException w:name="Body Text 3" w:semiHidden="1" w:unhideWhenUsed="1"/>
-    <w:lsdException w:name="Body Text Indent 2" w:semiHidden="1" w:unhideWhenUsed="1"/>
-    <w:lsdException w:name="Body Text Indent 3" w:semiHidden="1" w:unhideWhenUsed="1"/>
-    <w:lsdException w:name="Block Text" w:semiHidden="1" w:unhideWhenUsed="1"/>
-    <w:lsdException w:name="Hyperlink" w:semiHidden="1" w:unhideWhenUsed="1"/>
-    <w:lsdException w:name="FollowedHyperlink" w:semiHidden="1" w:unhideWhenUsed="1"/>
-    <w:lsdException w:name="Strong" w:uiPriority="22" w:qFormat="1"/>
-    <w:lsdException w:name="Emphasis" w:uiPriority="20" w:qFormat="1"/>
-    <w:lsdException w:name="Document Map" w:semiHidden="1" w:unhideWhenUsed="1"/>
-    <w:lsdException w:name="Plain Text" w:semiHidden="1" w:unhideWhenUsed="1"/>
-    <w:lsdException w:name="E-mail Signature" w:semiHidden="1" w:unhideWhenUsed="1"/>
-    <w:lsdException w:name="HTML Top of Form" w:semiHidden="1" w:unhideWhenUsed="1"/>
-    <w:lsdException w:name="HTML Bottom of Form" w:semiHidden="1" w:unhideWhenUsed="1"/>
-    <w:lsdException w:name="Normal (Web)" w:semiHidden="1" w:unhideWhenUsed="1"/>
-    <w:lsdException w:name="HTML Acronym" w:semiHidden="1" w:unhideWhenUsed="1"/>
-    <w:lsdException w:name="HTML Address" w:semiHidden="1" w:unhideWhenUsed="1"/>
-    <w:lsdException w:name="HTML Cite" w:semiHidden="1" w:unhideWhenUsed="1"/>
-    <w:lsdException w:name="HTML Code" w:semiHidden="1" w:unhideWhenUsed="1"/>
-    <w:lsdException w:name="HTML Definition" w:semiHidden="1" w:unhideWhenUsed="1"/>
-    <w:lsdException w:name="HTML Keyboard" w:semiHidden="1" w:unhideWhenUsed="1"/>
-    <w:lsdException w:name="HTML Preformatted" w:semiHidden="1" w:unhideWhenUsed="1"/>
-    <w:lsdException w:name="HTML Sample" w:semiHidden="1" w:unhideWhenUsed="1"/>
-    <w:lsdException w:name="HTML Typewriter" w:semiHidden="1" w:unhideWhenUsed="1"/>
-    <w:lsdException w:name="HTML Variable" w:semiHidden="1" w:unhideWhenUsed="1"/>
-    <w:lsdException w:name="Normal Table" w:semiHidden="1" w:unhideWhenUsed="1"/>
-    <w:lsdException w:name="annotation subject" w:semiHidden="1" w:unhideWhenUsed="1"/>
-    <w:lsdException w:name="No List" w:semiHidden="1" w:unhideWhenUsed="1"/>
-    <w:lsdException w:name="Outline List 1" w:semiHidden="1" w:unhideWhenUsed="1"/>
-    <w:lsdException w:name="Outline List 2" w:semiHidden="1" w:unhideWhenUsed="1"/>
-    <w:lsdException w:name="Outline List 3" w:semiHidden="1" w:unhideWhenUsed="1"/>
-    <w:lsdException w:name="Table Simple 1" w:semiHidden="1" w:unhideWhenUsed="1"/>
-    <w:lsdException w:name="Table Simple 2" w:semiHidden="1" w:unhideWhenUsed="1"/>
-    <w:lsdException w:name="Table Simple 3" w:semiHidden="1" w:unhideWhenUsed="1"/>
-    <w:lsdException w:name="Table Classic 1" w:semiHidden="1" w:unhideWhenUsed="1"/>
-    <w:lsdException w:name="Table Classic 2" w:semiHidden="1" w:unhideWhenUsed="1"/>
-    <w:lsdException w:name="Table Classic 3" w:semiHidden="1" w:unhideWhenUsed="1"/>
-    <w:lsdException w:name="Table Classic 4" w:semiHidden="1" w:unhideWhenUsed="1"/>
-    <w:lsdException w:name="Table Colorful 1" w:semiHidden="1" w:unhideWhenUsed="1"/>
-    <w:lsdException w:name="Table Colorful 2" w:semiHidden="1" w:unhideWhenUsed="1"/>
-    <w:lsdException w:name="Table Colorful 3" w:semiHidden="1" w:unhideWhenUsed="1"/>
-    <w:lsdException w:name="Table Columns 1" w:semiHidden="1" w:unhideWhenUsed="1"/>
-    <w:lsdException w:name="Table Columns 2" w:semiHidden="1" w:unhideWhenUsed="1"/>
-    <w:lsdException w:name="Table Columns 3" w:semiHidden="1" w:unhideWhenUsed="1"/>
-    <w:lsdException w:name="Table Columns 4" w:semiHidden="1" w:unhideWhenUsed="1"/>
-    <w:lsdException w:name="Table Columns 5" w:semiHidden="1" w:unhideWhenUsed="1"/>
-    <w:lsdException w:name="Table Grid 1" w:semiHidden="1" w:unhideWhenUsed="1"/>
-    <w:lsdException w:name="Table Grid 2" w:semiHidden="1" w:unhideWhenUsed="1"/>
-    <w:lsdException w:name="Table Grid 3" w:semiHidden="1" w:unhideWhenUsed="1"/>
-    <w:lsdException w:name="Table Grid 4" w:semiHidden="1" w:unhideWhenUsed="1"/>
-    <w:lsdException w:name="Table Grid 5" w:semiHidden="1" w:unhideWhenUsed="1"/>
-    <w:lsdException w:name="Table Grid 6" w:semiHidden="1" w:unhideWhenUsed="1"/>
-    <w:lsdException w:name="Table Grid 7" w:semiHidden="1" w:unhideWhenUsed="1"/>
-    <w:lsdException w:name="Table Grid 8" w:semiHidden="1" w:unhideWhenUsed="1"/>
-    <w:lsdException w:name="Table List 1" w:semiHidden="1" w:unhideWhenUsed="1"/>
-    <w:lsdException w:name="Table List 2" w:semiHidden="1" w:unhideWhenUsed="1"/>
-    <w:lsdException w:name="Table List 3" w:semiHidden="1" w:unhideWhenUsed="1"/>
-    <w:lsdException w:name="Table List 4" w:semiHidden="1" w:unhideWhenUsed="1"/>
-    <w:lsdException w:name="Table List 5" w:semiHidden="1" w:unhideWhenUsed="1"/>
-    <w:lsdException w:name="Table List 6" w:semiHidden="1" w:unhideWhenUsed="1"/>
-    <w:lsdException w:name="Table List 7" w:semiHidden="1" w:unhideWhenUsed="1"/>
-    <w:lsdException w:name="Table List 8" w:semiHidden="1" w:unhideWhenUsed="1"/>
-    <w:lsdException w:name="Table 3D effects 1" w:semiHidden="1" w:unhideWhenUsed="1"/>
-    <w:lsdException w:name="Table 3D effects 2" w:semiHidden="1" w:unhideWhenUsed="1"/>
-    <w:lsdException w:name="Table 3D effects 3" w:semiHidden="1" w:unhideWhenUsed="1"/>
-    <w:lsdException w:name="Table Contemporary" w:semiHidden="1" w:unhideWhenUsed="1"/>
-    <w:lsdException w:name="Table Elegant" w:semiHidden="1" w:unhideWhenUsed="1"/>
-    <w:lsdException w:name="Table Professional" w:semiHidden="1" w:unhideWhenUsed="1"/>
-    <w:lsdException w:name="Table Subtle 1" w:semiHidden="1" w:unhideWhenUsed="1"/>
-    <w:lsdException w:name="Table Subtle 2" w:semiHidden="1" w:unhideWhenUsed="1"/>
-    <w:lsdException w:name="Table Web 1" w:semiHidden="1" w:unhideWhenUsed="1"/>
-    <w:lsdException w:name="Table Web 2" w:semiHidden="1" w:unhideWhenUsed="1"/>
-    <w:lsdException w:name="Table Web 3" w:semiHidden="1" w:unhideWhenUsed="1"/>
-    <w:lsdException w:name="Balloon Text" w:semiHidden="1" w:unhideWhenUsed="1"/>
-    <w:lsdException w:name="Table Grid" w:uiPriority="59"/>
-    <w:lsdException w:name="Table Theme" w:semiHidden="1" w:unhideWhenUsed="1"/>
-    <w:lsdException w:name="Placeholder Text" w:semiHidden="1"/>
-    <w:lsdException w:name="No Spacing" w:uiPriority="1" w:qFormat="1"/>
-    <w:lsdException w:name="Light Shading" w:uiPriority="60"/>
-    <w:lsdException w:name="Light List" w:uiPriority="61"/>
-    <w:lsdException w:name="Light Grid" w:uiPriority="62"/>
-    <w:lsdException w:name="Medium Shading 1" w:uiPriority="63"/>
-    <w:lsdException w:name="Medium Shading 2" w:uiPriority="64"/>
-    <w:lsdException w:name="Medium List 1" w:uiPriority="65"/>
-    <w:lsdException w:name="Medium List 2" w:uiPriority="66"/>
-    <w:lsdException w:name="Medium Grid 1" w:uiPriority="67"/>
-    <w:lsdException w:name="Medium Grid 2" w:uiPriority="68"/>
-    <w:lsdException w:name="Medium Grid 3" w:uiPriority="69"/>
-    <w:lsdException w:name="Dark List" w:uiPriority="70"/>
-    <w:lsdException w:name="Colorful Shading" w:uiPriority="71"/>
-    <w:lsdException w:name="Colorful List" w:uiPriority="72"/>
-    <w:lsdException w:name="Colorful Grid" w:uiPriority="73"/>
-    <w:lsdException w:name="Light Shading Accent 1" w:uiPriority="60"/>
-    <w:lsdException w:name="Light List Accent 1" w:uiPriority="61"/>
-    <w:lsdException w:name="Light Grid Accent 1" w:uiPriority="62"/>
-    <w:lsdException w:name="Medium Shading 1 Accent 1" w:uiPriority="63"/>
-    <w:lsdException w:name="Medium Shading 2 Accent 1" w:uiPriority="64"/>
-    <w:lsdException w:name="Medium List 1 Accent 1" w:uiPriority="65"/>
-    <w:lsdException w:name="Revision" w:semiHidden="1"/>
-    <w:lsdException w:name="List Paragraph" w:uiPriority="34" w:qFormat="1"/>
-    <w:lsdException w:name="Quote" w:uiPriority="29" w:qFormat="1"/>
-    <w:lsdException w:name="Intense Quote" w:uiPriority="30" w:qFormat="1"/>
-    <w:lsdException w:name="Medium List 2 Accent 1" w:uiPriority="66"/>
-    <w:lsdException w:name="Medium Grid 1 Accent 1" w:uiPriority="67"/>
-    <w:lsdException w:name="Medium Grid 2 Accent 1" w:uiPriority="68"/>
-    <w:lsdException w:name="Medium Grid 3 Accent 1" w:uiPriority="69"/>
-    <w:lsdException w:name="Dark List Accent 1" w:uiPriority="70"/>
-    <w:lsdException w:name="Colorful Shading Accent 1" w:uiPriority="71"/>
-    <w:lsdException w:name="Colorful List Accent 1" w:uiPriority="72"/>
-    <w:lsdException w:name="Colorful Grid Accent 1" w:uiPriority="73"/>
-    <w:lsdException w:name="Light Shading Accent 2" w:uiPriority="60"/>
-    <w:lsdException w:name="Light List Accent 2" w:uiPriority="61"/>
-    <w:lsdException w:name="Light Grid Accent 2" w:uiPriority="62"/>
-    <w:lsdException w:name="Medium Shading 1 Accent 2" w:uiPriority="63"/>
-    <w:lsdException w:name="Medium Shading 2 Accent 2" w:uiPriority="64"/>
-    <w:lsdException w:name="Medium List 1 Accent 2" w:uiPriority="65"/>
-    <w:lsdException w:name="Medium List 2 Accent 2" w:uiPriority="66"/>
-    <w:lsdException w:name="Medium Grid 1 Accent 2" w:uiPriority="67"/>
-    <w:lsdException w:name="Medium Grid 2 Accent 2" w:uiPriority="68"/>
-    <w:lsdException w:name="Medium Grid 3 Accent 2" w:uiPriority="69"/>
-    <w:lsdException w:name="Dark List Accent 2" w:uiPriority="70"/>
-    <w:lsdException w:name="Colorful Shading Accent 2" w:uiPriority="71"/>
-    <w:lsdException w:name="Colorful List Accent 2" w:uiPriority="72"/>
-    <w:lsdException w:name="Colorful Grid Accent 2" w:uiPriority="73"/>
-    <w:lsdException w:name="Light Shading Accent 3" w:uiPriority="60"/>
-    <w:lsdException w:name="Light List Accent 3" w:uiPriority="61"/>
-    <w:lsdException w:name="Light Grid Accent 3" w:uiPriority="62"/>
-    <w:lsdException w:name="Medium Shading 1 Accent 3" w:uiPriority="63"/>
-    <w:lsdException w:name="Medium Shading 2 Accent 3" w:uiPriority="64"/>
-    <w:lsdException w:name="Medium List 1 Accent 3" w:uiPriority="65"/>
-    <w:lsdException w:name="Medium List 2 Accent 3" w:uiPriority="66"/>
-    <w:lsdException w:name="Medium Grid 1 Accent 3" w:uiPriority="67"/>
-    <w:lsdException w:name="Medium Grid 2 Accent 3" w:uiPriority="68"/>
-    <w:lsdException w:name="Medium Grid 3 Accent 3" w:uiPriority="69"/>
-    <w:lsdException w:name="Dark List Accent 3" w:uiPriority="70"/>
-    <w:lsdException w:name="Colorful Shading Accent 3" w:uiPriority="71"/>
-    <w:lsdException w:name="Colorful List Accent 3" w:uiPriority="72"/>
-    <w:lsdException w:name="Colorful Grid Accent 3" w:uiPriority="73"/>
-    <w:lsdException w:name="Light Shading Accent 4" w:uiPriority="60"/>
-    <w:lsdException w:name="Light List Accent 4" w:uiPriority="61"/>
-    <w:lsdException w:name="Light Grid Accent 4" w:uiPriority="62"/>
-    <w:lsdException w:name="Medium Shading 1 Accent 4" w:uiPriority="63"/>
-    <w:lsdException w:name="Medium Shading 2 Accent 4" w:uiPriority="64"/>
-    <w:lsdException w:name="Medium List 1 Accent 4" w:uiPriority="65"/>
-    <w:lsdException w:name="Medium List 2 Accent 4" w:uiPriority="66"/>
-    <w:lsdException w:name="Medium Grid 1 Accent 4" w:uiPriority="67"/>
-    <w:lsdException w:name="Medium Grid 2 Accent 4" w:uiPriority="68"/>
-    <w:lsdException w:name="Medium Grid 3 Accent 4" w:uiPriority="69"/>
-    <w:lsdException w:name="Dark List Accent 4" w:uiPriority="70"/>
-    <w:lsdException w:name="Colorful Shading Accent 4" w:uiPriority="71"/>
-    <w:lsdException w:name="Colorful List Accent 4" w:uiPriority="72"/>
-    <w:lsdException w:name="Colorful Grid Accent 4" w:uiPriority="73"/>
-    <w:lsdException w:name="Light Shading Accent 5" w:uiPriority="60"/>
-    <w:lsdException w:name="Light List Accent 5" w:uiPriority="61"/>
-    <w:lsdException w:name="Light Grid Accent 5" w:uiPriority="62"/>
-    <w:lsdException w:name="Medium Shading 1 Accent 5" w:uiPriority="63"/>
-    <w:lsdException w:name="Medium Shading 2 Accent 5" w:uiPriority="64"/>
-    <w:lsdException w:name="Medium List 1 Accent 5" w:uiPriority="65"/>
-    <w:lsdException w:name="Medium List 2 Accent 5" w:uiPriority="66"/>
-    <w:lsdException w:name="Medium Grid 1 Accent 5" w:uiPriority="67"/>
-    <w:lsdException w:name="Medium Grid 2 Accent 5" w:uiPriority="68"/>
-    <w:lsdException w:name="Medium Grid 3 Accent 5" w:uiPriority="69"/>
-    <w:lsdException w:name="Dark List Accent 5" w:uiPriority="70"/>
-    <w:lsdException w:name="Colorful Shading Accent 5" w:uiPriority="71"/>
-    <w:lsdException w:name="Colorful List Accent 5" w:uiPriority="72"/>
-    <w:lsdException w:name="Colorful Grid Accent 5" w:uiPriority="73"/>
-    <w:lsdException w:name="Light Shading Accent 6" w:uiPriority="60"/>
-    <w:lsdException w:name="Light List Accent 6" w:uiPriority="61"/>
-    <w:lsdException w:name="Light Grid Accent 6" w:uiPriority="62"/>
-    <w:lsdException w:name="Medium Shading 1 Accent 6" w:uiPriority="63"/>
-    <w:lsdException w:name="Medium Shading 2 Accent 6" w:uiPriority="64"/>
-    <w:lsdException w:name="Medium List 1 Accent 6" w:uiPriority="65"/>
-    <w:lsdException w:name="Medium List 2 Accent 6" w:uiPriority="66"/>
-    <w:lsdException w:name="Medium Grid 1 Accent 6" w:uiPriority="67"/>
-    <w:lsdException w:name="Medium Grid 2 Accent 6" w:uiPriority="68"/>
-    <w:lsdException w:name="Medium Grid 3 Accent 6" w:uiPriority="69"/>
-    <w:lsdException w:name="Dark List Accent 6" w:uiPriority="70"/>
-    <w:lsdException w:name="Colorful Shading Accent 6" w:uiPriority="71"/>
-    <w:lsdException w:name="Colorful List Accent 6" w:uiPriority="72"/>
-    <w:lsdException w:name="Colorful Grid Accent 6" w:uiPriority="73"/>
-    <w:lsdException w:name="Subtle Emphasis" w:uiPriority="19" w:qFormat="1"/>
-    <w:lsdException w:name="Intense Emphasis" w:uiPriority="21" w:qFormat="1"/>
-    <w:lsdException w:name="Subtle Reference" w:uiPriority="31" w:qFormat="1"/>
-    <w:lsdException w:name="Intense Reference" w:uiPriority="32" w:qFormat="1"/>
-    <w:lsdException w:name="Book Title" w:uiPriority="33" w:qFormat="1"/>
-    <w:lsdException w:name="Bibliography" w:semiHidden="1" w:uiPriority="37" w:unhideWhenUsed="1"/>
-    <w:lsdException w:name="TOC Heading" w:semiHidden="1" w:uiPriority="39" w:unhideWhenUsed="1" w:qFormat="1"/>
-    <w:lsdException w:name="Grid Table 4" w:uiPriority="49"/>
-    <w:lsdException w:name="Grid Table 5 Dark" w:uiPriority="50"/>
-    <w:lsdException w:name="Grid Table 6 Colorful" w:uiPriority="51"/>
-    <w:lsdException w:name="Grid Table 7 Colorful" w:uiPriority="52"/>
-    <w:lsdException w:name="Grid Table 1 Light Accent 1" w:uiPriority="46"/>
-    <w:lsdException w:name="Grid Table 2 Accent 1" w:uiPriority="47"/>
-    <w:lsdException w:name="Grid Table 3 Accent 1" w:uiPriority="48"/>
-    <w:lsdException w:name="Grid Table 4 Accent 1" w:uiPriority="49"/>
-    <w:lsdException w:name="Grid Table 5 Dark Accent 1" w:uiPriority="50"/>
-    <w:lsdException w:name="Grid Table 6 Colorful Accent 1" w:uiPriority="51"/>
-    <w:lsdException w:name="Grid Table 7 Colorful Accent 1" w:uiPriority="52"/>
-    <w:lsdException w:name="Grid Table 1 Light Accent 2" w:uiPriority="46"/>
-    <w:lsdException w:name="Grid Table 2 Accent 2" w:uiPriority="47"/>
-    <w:lsdException w:name="Grid Table 3 Accent 2" w:uiPriority="48"/>
-    <w:lsdException w:name="Grid Table 4 Accent 2" w:uiPriority="49"/>
-    <w:lsdException w:name="Grid Table 5 Dark Accent 2" w:uiPriority="50"/>
-    <w:lsdException w:name="Grid Table 6 Colorful Accent 2" w:uiPriority="51"/>
-    <w:lsdException w:name="Grid Table 7 Colorful Accent 2" w:uiPriority="52"/>
-    <w:lsdException w:name="Grid Table 1 Light Accent 3" w:uiPriority="46"/>
-    <w:lsdException w:name="Grid Table 2 Accent 3" w:uiPriority="47"/>
-    <w:lsdException w:name="Grid Table 3 Accent 3" w:uiPriority="48"/>
-    <w:lsdException w:name="Grid Table 4 Accent 3" w:uiPriority="49"/>
-    <w:lsdException w:name="Grid Table 5 Dark Accent 3" w:uiPriority="50"/>
-    <w:lsdException w:name="Grid Table 6 Colorful Accent 3" w:uiPriority="51"/>
-    <w:lsdException w:name="Grid Table 7 Colorful Accent 3" w:uiPriority="52"/>
-    <w:lsdException w:name="Grid Table 1 Light Accent 4" w:uiPriority="46"/>
-    <w:lsdException w:name="Grid Table 2 Accent 4" w:uiPriority="47"/>
-    <w:lsdException w:name="Grid Table 3 Accent 4" w:uiPriority="48"/>
-    <w:lsdException w:name="Grid Table 4 Accent 4" w:uiPriority="49"/>
-    <w:lsdException w:name="Grid Table 5 Dark Accent 4" w:uiPriority="50"/>
-    <w:lsdException w:name="Grid Table 6 Colorful Accent 4" w:uiPriority="51"/>
-    <w:lsdException w:name="Grid Table 7 Colorful Accent 4" w:uiPriority="52"/>
-    <w:lsdException w:name="Grid Table 1 Light Accent 5" w:uiPriority="46"/>
-    <w:lsdException w:name="Grid Table 2 Accent 5" w:uiPriority="47"/>
-    <w:lsdException w:name="Grid Table 3 Accent 5" w:uiPriority="48"/>
-    <w:lsdException w:name="Grid Table 4 Accent 5" w:uiPriority="49"/>
-    <w:lsdException w:name="Grid Table 5 Dark Accent 5" w:uiPriority="50"/>
-    <w:lsdException w:name="Grid Table 6 Colorful Accent 5" w:uiPriority="51"/>
-    <w:lsdException w:name="Grid Table 7 Colorful Accent 5" w:uiPriority="52"/>
-    <w:lsdException w:name="Grid Table 1 Light Accent 6" w:uiPriority="46"/>
-    <w:lsdException w:name="Grid Table 2 Accent 6" w:uiPriority="47"/>
-    <w:lsdException w:name="Grid Table 3 Accent 6" w:uiPriority="48"/>
-    <w:lsdException w:name="Grid Table 4 Accent 6" w:uiPriority="49"/>
-    <w:lsdException w:name="Grid Table 5 Dark Accent 6" w:uiPriority="50"/>
-    <w:lsdException w:name="Grid Table 6 Colorful Accent 6" w:uiPriority="51"/>
-    <w:lsdException w:name="Grid Table 7 Colorful Accent 6" w:uiPriority="52"/>
-    <w:lsdException w:name="List Table 1 Light" w:uiPriority="46"/>
-    <w:lsdException w:name="List Table 2" w:uiPriority="47"/>
-    <w:lsdException w:name="List Table 3" w:uiPriority="48"/>
-    <w:lsdException w:name="List Table 4" w:uiPriority="49"/>
-    <w:lsdException w:name="List Table 5 Dark" w:uiPriority="50"/>
-    <w:lsdException w:name="List Table 6 Colorful" w:uiPriority="51"/>
-    <w:lsdException w:name="List Table 7 Colorful" w:uiPriority="52"/>
-    <w:lsdException w:name="List Table 1 Light Accent 1" w:uiPriority="46"/>
-    <w:lsdException w:name="List Table 2 Accent 1" w:uiPriority="47"/>
-    <w:lsdException w:name="List Table 3 Accent 1" w:uiPriority="48"/>
-    <w:lsdException w:name="List Table 4 Accent 1" w:uiPriority="49"/>
-    <w:lsdException w:name="List Table 5 Dark Accent 1" w:uiPriority="50"/>
-    <w:lsdException w:name="List Table 6 Colorful Accent 1" w:uiPriority="51"/>
-    <w:lsdException w:name="List Table 7 Colorful Accent 1" w:uiPriority="52"/>
-    <w:lsdException w:name="List Table 1 Light Accent 2" w:uiPriority="46"/>
-    <w:lsdException w:name="List Table 2 Accent 2" w:uiPriority="47"/>
-    <w:lsdException w:name="List Table 3 Accent 2" w:uiPriority="48"/>
-    <w:lsdException w:name="List Table 4 Accent 2" w:uiPriority="49"/>
-    <w:lsdException w:name="List Table 5 Dark Accent 2" w:uiPriority="50"/>
-    <w:lsdException w:name="List Table 6 Colorful Accent 2" w:uiPriority="51"/>
-    <w:lsdException w:name="List Table 7 Colorful Accent 2" w:uiPriority="52"/>
-    <w:lsdException w:name="List Table 1 Light Accent 3" w:uiPriority="46"/>
-    <w:lsdException w:name="List Table 2 Accent 3" w:uiPriority="47"/>
-    <w:lsdException w:name="List Table 3 Accent 3" w:uiPriority="48"/>
-    <w:lsdException w:name="List Table 4 Accent 3" w:uiPriority="49"/>
-    <w:lsdException w:name="List Table 5 Dark Accent 3" w:uiPriority="50"/>
-    <w:lsdException w:name="List Table 6 Colorful Accent 3" w:uiPriority="51"/>
-    <w:lsdException w:name="List Table 7 Colorful Accent 3" w:uiPriority="52"/>
-    <w:lsdException w:name="List Table 1 Light Accent 4" w:uiPriority="46"/>
-    <w:lsdException w:name="List Table 2 Accent 4" w:uiPriority="47"/>
-    <w:lsdException w:name="List Table 3 Accent 4" w:uiPriority="48"/>
-    <w:lsdException w:name="List Table 4 Accent 4" w:uiPriority="49"/>
-    <w:lsdException w:name="List Table 5 Dark Accent 4" w:uiPriority="50"/>
-    <w:lsdException w:name="List Table 6 Colorful Accent 4" w:uiPriority="51"/>
-    <w:lsdException w:name="List Table 7 Colorful Accent 4" w:uiPriority="52"/>
-    <w:lsdException w:name="List Table 1 Light Accent 5" w:uiPriority="46"/>
-    <w:lsdException w:name="List Table 2 Accent 5" w:uiPriority="47"/>
-    <w:lsdException w:name="List Table 3 Accent 5" w:uiPriority="48"/>
-    <w:lsdException w:name="List Table 4 Accent 5" w:uiPriority="49"/>
-    <w:lsdException w:name="List Table 5 Dark Accent 5" w:uiPriority="50"/>
-    <w:lsdException w:name="List Table 6 Colorful Accent 5" w:uiPriority="51"/>
-    <w:lsdException w:name="List Table 7 Colorful Accent 5" w:uiPriority="52"/>
-    <w:lsdException w:name="List Table 1 Light Accent 6" w:uiPriority="46"/>
-    <w:lsdException w:name="List Table 2 Accent 6" w:uiPriority="47"/>
-    <w:lsdException w:name="List Table 3 Accent 6" w:uiPriority="48"/>
-    <w:lsdException w:name="List Table 4 Accent 6" w:uiPriority="49"/>
-    <w:lsdException w:name="List Table 5 Dark Accent 6" w:uiPriority="50"/>
-    <w:lsdException w:name="List Table 6 Colorful Accent 6" w:uiPriority="51"/>
-    <w:lsdException w:name="List Table 7 Colorful Accent 6" w:uiPriority="52"/>
+  <w:latentStyles w:defLockedState="0" w:defUIPriority="99" w:defSemiHidden="1" w:defUnhideWhenUsed="1" w:defQFormat="0" w:count="276">
+    <w:lsdException w:name="Normal" w:semiHidden="0" w:uiPriority="0" w:unhideWhenUsed="0" w:qFormat="1"/>
+    <w:lsdException w:name="heading 1" w:semiHidden="0" w:uiPriority="9" w:unhideWhenUsed="0" w:qFormat="1"/>
+    <w:lsdException w:name="heading 2" w:uiPriority="9" w:qFormat="1"/>
+    <w:lsdException w:name="heading 3" w:uiPriority="9" w:qFormat="1"/>
+    <w:lsdException w:name="heading 4" w:uiPriority="9" w:qFormat="1"/>
+    <w:lsdException w:name="heading 5" w:uiPriority="9" w:qFormat="1"/>
+    <w:lsdException w:name="heading 6" w:uiPriority="9" w:qFormat="1"/>
+    <w:lsdException w:name="heading 7" w:uiPriority="9" w:qFormat="1"/>
+    <w:lsdException w:name="heading 8" w:uiPriority="9" w:qFormat="1"/>
+    <w:lsdException w:name="heading 9" w:uiPriority="9" w:qFormat="1"/>
+    <w:lsdException w:name="toc 1" w:uiPriority="39"/>
+    <w:lsdException w:name="toc 2" w:uiPriority="39"/>
+    <w:lsdException w:name="toc 3" w:uiPriority="39"/>
+    <w:lsdException w:name="toc 4" w:uiPriority="39"/>
+    <w:lsdException w:name="toc 5" w:uiPriority="39"/>
+    <w:lsdException w:name="toc 6" w:uiPriority="39"/>
+    <w:lsdException w:name="toc 7" w:uiPriority="39"/>
+    <w:lsdException w:name="toc 8" w:uiPriority="39"/>
+    <w:lsdException w:name="toc 9" w:uiPriority="39"/>
+    <w:lsdException w:name="caption" w:uiPriority="35" w:qFormat="1"/>
+    <w:lsdException w:name="Title" w:semiHidden="0" w:uiPriority="10" w:unhideWhenUsed="0" w:qFormat="1"/>
+    <w:lsdException w:name="Default Paragraph Font" w:uiPriority="1"/>
+    <w:lsdException w:name="Subtitle" w:semiHidden="0" w:uiPriority="11" w:unhideWhenUsed="0" w:qFormat="1"/>
+    <w:lsdException w:name="Strong" w:semiHidden="0" w:uiPriority="22" w:unhideWhenUsed="0" w:qFormat="1"/>
+    <w:lsdException w:name="Emphasis" w:semiHidden="0" w:uiPriority="20" w:unhideWhenUsed="0" w:qFormat="1"/>
+    <w:lsdException w:name="Table Grid" w:semiHidden="0" w:uiPriority="59" w:unhideWhenUsed="0"/>
+    <w:lsdException w:name="Note Level 1" w:semiHidden="0" w:unhideWhenUsed="0"/>
+    <w:lsdException w:name="Note Level 2" w:semiHidden="0" w:unhideWhenUsed="0"/>
+    <w:lsdException w:name="Note Level 3" w:semiHidden="0" w:unhideWhenUsed="0"/>
+    <w:lsdException w:name="Note Level 4" w:semiHidden="0" w:unhideWhenUsed="0"/>
+    <w:lsdException w:name="Note Level 5" w:semiHidden="0" w:unhideWhenUsed="0"/>
+    <w:lsdException w:name="Note Level 6" w:semiHidden="0" w:unhideWhenUsed="0"/>
+    <w:lsdException w:name="Note Level 7" w:semiHidden="0" w:unhideWhenUsed="0"/>
+    <w:lsdException w:name="Note Level 8" w:semiHidden="0" w:unhideWhenUsed="0"/>
+    <w:lsdException w:name="Note Level 9" w:semiHidden="0" w:unhideWhenUsed="0"/>
+    <w:lsdException w:name="Placeholder Text" w:unhideWhenUsed="0"/>
+    <w:lsdException w:name="No Spacing" w:semiHidden="0" w:uiPriority="1" w:unhideWhenUsed="0" w:qFormat="1"/>
+    <w:lsdException w:name="Light Shading" w:semiHidden="0" w:uiPriority="60" w:unhideWhenUsed="0"/>
+    <w:lsdException w:name="Light List" w:semiHidden="0" w:uiPriority="61" w:unhideWhenUsed="0"/>
+    <w:lsdException w:name="Light Grid" w:semiHidden="0" w:uiPriority="62" w:unhideWhenUsed="0"/>
+    <w:lsdException w:name="Medium Shading 1" w:semiHidden="0" w:uiPriority="63" w:unhideWhenUsed="0"/>
+    <w:lsdException w:name="Medium Shading 2" w:semiHidden="0" w:uiPriority="64" w:unhideWhenUsed="0"/>
+    <w:lsdException w:name="Medium List 1" w:semiHidden="0" w:uiPriority="65" w:unhideWhenUsed="0"/>
+    <w:lsdException w:name="Medium List 2" w:semiHidden="0" w:uiPriority="66" w:unhideWhenUsed="0"/>
+    <w:lsdException w:name="Medium Grid 1" w:semiHidden="0" w:uiPriority="67" w:unhideWhenUsed="0"/>
+    <w:lsdException w:name="Medium Grid 2" w:semiHidden="0" w:uiPriority="68" w:unhideWhenUsed="0"/>
+    <w:lsdException w:name="Medium Grid 3" w:semiHidden="0" w:uiPriority="69" w:unhideWhenUsed="0"/>
+    <w:lsdException w:name="Dark List" w:semiHidden="0" w:uiPriority="70" w:unhideWhenUsed="0"/>
+    <w:lsdException w:name="Colorful Shading" w:semiHidden="0" w:uiPriority="71" w:unhideWhenUsed="0"/>
+    <w:lsdException w:name="Colorful List" w:semiHidden="0" w:uiPriority="72" w:unhideWhenUsed="0"/>
+    <w:lsdException w:name="Colorful Grid" w:semiHidden="0" w:uiPriority="73" w:unhideWhenUsed="0"/>
+    <w:lsdException w:name="Light Shading Accent 1" w:semiHidden="0" w:uiPriority="60" w:unhideWhenUsed="0"/>
+    <w:lsdException w:name="Light List Accent 1" w:semiHidden="0" w:uiPriority="61" w:unhideWhenUsed="0"/>
+    <w:lsdException w:name="Light Grid Accent 1" w:semiHidden="0" w:uiPriority="62" w:unhideWhenUsed="0"/>
+    <w:lsdException w:name="Medium Shading 1 Accent 1" w:semiHidden="0" w:uiPriority="63" w:unhideWhenUsed="0"/>
+    <w:lsdException w:name="Medium Shading 2 Accent 1" w:semiHidden="0" w:uiPriority="64" w:unhideWhenUsed="0"/>
+    <w:lsdException w:name="Medium List 1 Accent 1" w:semiHidden="0" w:uiPriority="65" w:unhideWhenUsed="0"/>
+    <w:lsdException w:name="Revision" w:unhideWhenUsed="0"/>
+    <w:lsdException w:name="List Paragraph" w:semiHidden="0" w:uiPriority="34" w:unhideWhenUsed="0" w:qFormat="1"/>
+    <w:lsdException w:name="Quote" w:semiHidden="0" w:uiPriority="29" w:unhideWhenUsed="0" w:qFormat="1"/>
+    <w:lsdException w:name="Intense Quote" w:semiHidden="0" w:uiPriority="30" w:unhideWhenUsed="0" w:qFormat="1"/>
+    <w:lsdException w:name="Medium List 2 Accent 1" w:semiHidden="0" w:uiPriority="66" w:unhideWhenUsed="0"/>
+    <w:lsdException w:name="Medium Grid 1 Accent 1" w:semiHidden="0" w:uiPriority="67" w:unhideWhenUsed="0"/>
+    <w:lsdException w:name="Medium Grid 2 Accent 1" w:semiHidden="0" w:uiPriority="68" w:unhideWhenUsed="0"/>
+    <w:lsdException w:name="Medium Grid 3 Accent 1" w:semiHidden="0" w:uiPriority="69" w:unhideWhenUsed="0"/>
+    <w:lsdException w:name="Dark List Accent 1" w:semiHidden="0" w:uiPriority="70" w:unhideWhenUsed="0"/>
+    <w:lsdException w:name="Colorful Shading Accent 1" w:semiHidden="0" w:uiPriority="71" w:unhideWhenUsed="0"/>
+    <w:lsdException w:name="Colorful List Accent 1" w:semiHidden="0" w:uiPriority="72" w:unhideWhenUsed="0"/>
+    <w:lsdException w:name="Colorful Grid Accent 1" w:semiHidden="0" w:uiPriority="73" w:unhideWhenUsed="0"/>
+    <w:lsdException w:name="Light Shading Accent 2" w:semiHidden="0" w:uiPriority="60" w:unhideWhenUsed="0"/>
+    <w:lsdException w:name="Light List Accent 2" w:semiHidden="0" w:uiPriority="61" w:unhideWhenUsed="0"/>
+    <w:lsdException w:name="Light Grid Accent 2" w:semiHidden="0" w:uiPriority="62" w:unhideWhenUsed="0"/>
+    <w:lsdException w:name="Medium Shading 1 Accent 2" w:semiHidden="0" w:uiPriority="63" w:unhideWhenUsed="0"/>
+    <w:lsdException w:name="Medium Shading 2 Accent 2" w:semiHidden="0" w:uiPriority="64" w:unhideWhenUsed="0"/>
+    <w:lsdException w:name="Medium List 1 Accent 2" w:semiHidden="0" w:uiPriority="65" w:unhideWhenUsed="0"/>
+    <w:lsdException w:name="Medium List 2 Accent 2" w:semiHidden="0" w:uiPriority="66" w:unhideWhenUsed="0"/>
+    <w:lsdException w:name="Medium Grid 1 Accent 2" w:semiHidden="0" w:uiPriority="67" w:unhideWhenUsed="0"/>
+    <w:lsdException w:name="Medium Grid 2 Accent 2" w:semiHidden="0" w:uiPriority="68" w:unhideWhenUsed="0"/>
+    <w:lsdException w:name="Medium Grid 3 Accent 2" w:semiHidden="0" w:uiPriority="69" w:unhideWhenUsed="0"/>
+    <w:lsdException w:name="Dark List Accent 2" w:semiHidden="0" w:uiPriority="70" w:unhideWhenUsed="0"/>
+    <w:lsdException w:name="Colorful Shading Accent 2" w:semiHidden="0" w:uiPriority="71" w:unhideWhenUsed="0"/>
+    <w:lsdException w:name="Colorful List Accent 2" w:semiHidden="0" w:uiPriority="72" w:unhideWhenUsed="0"/>
+    <w:lsdException w:name="Colorful Grid Accent 2" w:semiHidden="0" w:uiPriority="73" w:unhideWhenUsed="0"/>
+    <w:lsdException w:name="Light Shading Accent 3" w:semiHidden="0" w:uiPriority="60" w:unhideWhenUsed="0"/>
+    <w:lsdException w:name="Light List Accent 3" w:semiHidden="0" w:uiPriority="61" w:unhideWhenUsed="0"/>
+    <w:lsdException w:name="Light Grid Accent 3" w:semiHidden="0" w:uiPriority="62" w:unhideWhenUsed="0"/>
+    <w:lsdException w:name="Medium Shading 1 Accent 3" w:semiHidden="0" w:uiPriority="63" w:unhideWhenUsed="0"/>
+    <w:lsdException w:name="Medium Shading 2 Accent 3" w:semiHidden="0" w:uiPriority="64" w:unhideWhenUsed="0"/>
+    <w:lsdException w:name="Medium List 1 Accent 3" w:semiHidden="0" w:uiPriority="65" w:unhideWhenUsed="0"/>
+    <w:lsdException w:name="Medium List 2 Accent 3" w:semiHidden="0" w:uiPriority="66" w:unhideWhenUsed="0"/>
+    <w:lsdException w:name="Medium Grid 1 Accent 3" w:semiHidden="0" w:uiPriority="67" w:unhideWhenUsed="0"/>
+    <w:lsdException w:name="Medium Grid 2 Accent 3" w:semiHidden="0" w:uiPriority="68" w:unhideWhenUsed="0"/>
+    <w:lsdException w:name="Medium Grid 3 Accent 3" w:semiHidden="0" w:uiPriority="69" w:unhideWhenUsed="0"/>
+    <w:lsdException w:name="Dark List Accent 3" w:semiHidden="0" w:uiPriority="70" w:unhideWhenUsed="0"/>
+    <w:lsdException w:name="Colorful Shading Accent 3" w:semiHidden="0" w:uiPriority="71" w:unhideWhenUsed="0"/>
+    <w:lsdException w:name="Colorful List Accent 3" w:semiHidden="0" w:uiPriority="72" w:unhideWhenUsed="0"/>
+    <w:lsdException w:name="Colorful Grid Accent 3" w:semiHidden="0" w:uiPriority="73" w:unhideWhenUsed="0"/>
+    <w:lsdException w:name="Light Shading Accent 4" w:semiHidden="0" w:uiPriority="60" w:unhideWhenUsed="0"/>
+    <w:lsdException w:name="Light List Accent 4" w:semiHidden="0" w:uiPriority="61" w:unhideWhenUsed="0"/>
+    <w:lsdException w:name="Light Grid Accent 4" w:semiHidden="0" w:uiPriority="62" w:unhideWhenUsed="0"/>
+    <w:lsdException w:name="Medium Shading 1 Accent 4" w:semiHidden="0" w:uiPriority="63" w:unhideWhenUsed="0"/>
+    <w:lsdException w:name="Medium Shading 2 Accent 4" w:semiHidden="0" w:uiPriority="64" w:unhideWhenUsed="0"/>
+    <w:lsdException w:name="Medium List 1 Accent 4" w:semiHidden="0" w:uiPriority="65" w:unhideWhenUsed="0"/>
+    <w:lsdException w:name="Medium List 2 Accent 4" w:semiHidden="0" w:uiPriority="66" w:unhideWhenUsed="0"/>
+    <w:lsdException w:name="Medium Grid 1 Accent 4" w:semiHidden="0" w:uiPriority="67" w:unhideWhenUsed="0"/>
+    <w:lsdException w:name="Medium Grid 2 Accent 4" w:semiHidden="0" w:uiPriority="68" w:unhideWhenUsed="0"/>
+    <w:lsdException w:name="Medium Grid 3 Accent 4" w:semiHidden="0" w:uiPriority="69" w:unhideWhenUsed="0"/>
+    <w:lsdException w:name="Dark List Accent 4" w:semiHidden="0" w:uiPriority="70" w:unhideWhenUsed="0"/>
+    <w:lsdException w:name="Colorful Shading Accent 4" w:semiHidden="0" w:uiPriority="71" w:unhideWhenUsed="0"/>
+    <w:lsdException w:name="Colorful List Accent 4" w:semiHidden="0" w:uiPriority="72" w:unhideWhenUsed="0"/>
+    <w:lsdException w:name="Colorful Grid Accent 4" w:semiHidden="0" w:uiPriority="73" w:unhideWhenUsed="0"/>
+    <w:lsdException w:name="Light Shading Accent 5" w:semiHidden="0" w:uiPriority="60" w:unhideWhenUsed="0"/>
+    <w:lsdException w:name="Light List Accent 5" w:semiHidden="0" w:uiPriority="61" w:unhideWhenUsed="0"/>
+    <w:lsdException w:name="Light Grid Accent 5" w:semiHidden="0" w:uiPriority="62" w:unhideWhenUsed="0"/>
+    <w:lsdException w:name="Medium Shading 1 Accent 5" w:semiHidden="0" w:uiPriority="63" w:unhideWhenUsed="0"/>
+    <w:lsdException w:name="Medium Shading 2 Accent 5" w:semiHidden="0" w:uiPriority="64" w:unhideWhenUsed="0"/>
+    <w:lsdException w:name="Medium List 1 Accent 5" w:semiHidden="0" w:uiPriority="65" w:unhideWhenUsed="0"/>
+    <w:lsdException w:name="Medium List 2 Accent 5" w:semiHidden="0" w:uiPriority="66" w:unhideWhenUsed="0"/>
+    <w:lsdException w:name="Medium Grid 1 Accent 5" w:semiHidden="0" w:uiPriority="67" w:unhideWhenUsed="0"/>
+    <w:lsdException w:name="Medium Grid 2 Accent 5" w:semiHidden="0" w:uiPriority="68" w:unhideWhenUsed="0"/>
+    <w:lsdException w:name="Medium Grid 3 Accent 5" w:semiHidden="0" w:uiPriority="69" w:unhideWhenUsed="0"/>
+    <w:lsdException w:name="Dark List Accent 5" w:semiHidden="0" w:uiPriority="70" w:unhideWhenUsed="0"/>
+    <w:lsdException w:name="Colorful Shading Accent 5" w:semiHidden="0" w:uiPriority="71" w:unhideWhenUsed="0"/>
+    <w:lsdException w:name="Colorful List Accent 5" w:semiHidden="0" w:uiPriority="72" w:unhideWhenUsed="0"/>
+    <w:lsdException w:name="Colorful Grid Accent 5" w:semiHidden="0" w:uiPriority="73" w:unhideWhenUsed="0"/>
+    <w:lsdException w:name="Light Shading Accent 6" w:semiHidden="0" w:uiPriority="60" w:unhideWhenUsed="0"/>
+    <w:lsdException w:name="Light List Accent 6" w:semiHidden="0" w:uiPriority="61" w:unhideWhenUsed="0"/>
+    <w:lsdException w:name="Light Grid Accent 6" w:semiHidden="0" w:uiPriority="62" w:unhideWhenUsed="0"/>
+    <w:lsdException w:name="Medium Shading 1 Accent 6" w:semiHidden="0" w:uiPriority="63" w:unhideWhenUsed="0"/>
+    <w:lsdException w:name="Medium Shading 2 Accent 6" w:semiHidden="0" w:uiPriority="64" w:unhideWhenUsed="0"/>
+    <w:lsdException w:name="Medium List 1 Accent 6" w:semiHidden="0" w:uiPriority="65" w:unhideWhenUsed="0"/>
+    <w:lsdException w:name="Medium List 2 Accent 6" w:semiHidden="0" w:uiPriority="66" w:unhideWhenUsed="0"/>
+    <w:lsdException w:name="Medium Grid 1 Accent 6" w:semiHidden="0" w:uiPriority="67" w:unhideWhenUsed="0"/>
+    <w:lsdException w:name="Medium Grid 2 Accent 6" w:semiHidden="0" w:uiPriority="68" w:unhideWhenUsed="0"/>
+    <w:lsdException w:name="Medium Grid 3 Accent 6" w:semiHidden="0" w:uiPriority="69" w:unhideWhenUsed="0"/>
+    <w:lsdException w:name="Dark List Accent 6" w:semiHidden="0" w:uiPriority="70" w:unhideWhenUsed="0"/>
+    <w:lsdException w:name="Colorful Shading Accent 6" w:semiHidden="0" w:uiPriority="71" w:unhideWhenUsed="0"/>
+    <w:lsdException w:name="Colorful List Accent 6" w:semiHidden="0" w:uiPriority="72" w:unhideWhenUsed="0"/>
+    <w:lsdException w:name="Colorful Grid Accent 6" w:semiHidden="0" w:uiPriority="73" w:unhideWhenUsed="0"/>
+    <w:lsdException w:name="Subtle Emphasis" w:semiHidden="0" w:uiPriority="19" w:unhideWhenUsed="0" w:qFormat="1"/>
+    <w:lsdException w:name="Intense Emphasis" w:semiHidden="0" w:uiPriority="21" w:unhideWhenUsed="0" w:qFormat="1"/>
+    <w:lsdException w:name="Subtle Reference" w:semiHidden="0" w:uiPriority="31" w:unhideWhenUsed="0" w:qFormat="1"/>
+    <w:lsdException w:name="Intense Reference" w:semiHidden="0" w:uiPriority="32" w:unhideWhenUsed="0" w:qFormat="1"/>
+    <w:lsdException w:name="Book Title" w:semiHidden="0" w:uiPriority="33" w:unhideWhenUsed="0" w:qFormat="1"/>
+    <w:lsdException w:name="Bibliography" w:uiPriority="37"/>
+    <w:lsdException w:name="TOC Heading" w:uiPriority="39" w:qFormat="1"/>
   </w:latentStyles>
   <w:style w:type="paragraph" w:default="1" w:styleId="Normal">
     <w:name w:val="Normal"/>
@@ -1461,15 +1203,14 @@
   </w:style>
   <w:style w:type="character" w:default="1" w:styleId="DefaultParagraphFont">
     <w:name w:val="Default Paragraph Font"/>
-    <w:uiPriority w:val="1"/>
     <w:semiHidden/>
     <w:unhideWhenUsed/>
   </w:style>
   <w:style w:type="table" w:default="1" w:styleId="TableNormal">
     <w:name w:val="Normal Table"/>
-    <w:uiPriority w:val="99"/>
     <w:semiHidden/>
     <w:unhideWhenUsed/>
+    <w:qFormat/>
     <w:tblPr>
       <w:tblInd w:w="0" w:type="dxa"/>
       <w:tblCellMar>
@@ -1482,7 +1223,6 @@
   </w:style>
   <w:style w:type="numbering" w:default="1" w:styleId="NoList">
     <w:name w:val="No List"/>
-    <w:uiPriority w:val="99"/>
     <w:semiHidden/>
     <w:unhideWhenUsed/>
   </w:style>
@@ -1975,7 +1715,7 @@
 </file>
 
 <file path=customXml/itemProps1.xml><?xml version="1.0" encoding="utf-8"?>
-<ds:datastoreItem xmlns:ds="http://schemas.openxmlformats.org/officeDocument/2006/customXml" ds:itemID="{3896E45B-90DB-4B60-9A9C-073A8DEB5483}">
+<ds:datastoreItem xmlns:ds="http://schemas.openxmlformats.org/officeDocument/2006/customXml" ds:itemID="{D9B5205C-1A3B-42BC-8FB5-964C3C4A890D}">
   <ds:schemaRefs>
     <ds:schemaRef ds:uri="http://schemas.openxmlformats.org/officeDocument/2006/bibliography"/>
   </ds:schemaRefs>

</xml_diff>

<commit_message>
wooooo just have like a few more paragrpahs and a conclusion
</commit_message>
<xml_diff>
--- a/gdennis_final.docx
+++ b/gdennis_final.docx
@@ -4,6 +4,7 @@
   <w:body>
     <w:p>
       <w:pPr>
+        <w:spacing w:line="480" w:lineRule="auto"/>
         <w:rPr>
           <w:rFonts w:ascii="Adobe Garamond Pro" w:hAnsi="Adobe Garamond Pro"/>
         </w:rPr>
@@ -17,6 +18,7 @@
     </w:p>
     <w:p>
       <w:pPr>
+        <w:spacing w:line="480" w:lineRule="auto"/>
         <w:rPr>
           <w:rFonts w:ascii="Adobe Garamond Pro" w:hAnsi="Adobe Garamond Pro"/>
         </w:rPr>
@@ -30,6 +32,7 @@
     </w:p>
     <w:p>
       <w:pPr>
+        <w:spacing w:line="480" w:lineRule="auto"/>
         <w:rPr>
           <w:rFonts w:ascii="Adobe Garamond Pro" w:hAnsi="Adobe Garamond Pro"/>
         </w:rPr>
@@ -43,6 +46,7 @@
     </w:p>
     <w:p>
       <w:pPr>
+        <w:spacing w:line="480" w:lineRule="auto"/>
         <w:rPr>
           <w:rFonts w:ascii="Adobe Garamond Pro" w:hAnsi="Adobe Garamond Pro"/>
         </w:rPr>
@@ -70,6 +74,7 @@
     </w:p>
     <w:p>
       <w:pPr>
+        <w:spacing w:line="480" w:lineRule="auto"/>
         <w:rPr>
           <w:rFonts w:ascii="Adobe Garamond Pro" w:hAnsi="Adobe Garamond Pro"/>
         </w:rPr>
@@ -77,20 +82,24 @@
     </w:p>
     <w:p>
       <w:pPr>
+        <w:spacing w:line="480" w:lineRule="auto"/>
         <w:jc w:val="center"/>
         <w:rPr>
           <w:rFonts w:ascii="Adobe Garamond Pro" w:hAnsi="Adobe Garamond Pro"/>
+          <w:b/>
         </w:rPr>
       </w:pPr>
       <w:r>
         <w:rPr>
           <w:rFonts w:ascii="Adobe Garamond Pro" w:hAnsi="Adobe Garamond Pro"/>
+          <w:b/>
         </w:rPr>
         <w:t>An Entropic Consideration of 18</w:t>
       </w:r>
       <w:r>
         <w:rPr>
           <w:rFonts w:ascii="Adobe Garamond Pro" w:hAnsi="Adobe Garamond Pro"/>
+          <w:b/>
           <w:vertAlign w:val="superscript"/>
         </w:rPr>
         <w:t>th</w:t>
@@ -98,41 +107,567 @@
       <w:r>
         <w:rPr>
           <w:rFonts w:ascii="Adobe Garamond Pro" w:hAnsi="Adobe Garamond Pro"/>
+          <w:b/>
         </w:rPr>
         <w:t xml:space="preserve"> Century India</w:t>
       </w:r>
     </w:p>
     <w:p>
       <w:pPr>
+        <w:spacing w:line="480" w:lineRule="auto"/>
+        <w:ind w:firstLine="720"/>
         <w:rPr>
           <w:rFonts w:ascii="Adobe Garamond Pro" w:hAnsi="Adobe Garamond Pro"/>
         </w:rPr>
       </w:pPr>
+      <w:r>
+        <w:rPr>
+          <w:rFonts w:ascii="Adobe Garamond Pro" w:hAnsi="Adobe Garamond Pro"/>
+        </w:rPr>
+        <w:t xml:space="preserve">The 18th century was a period of great political turmoil in the Indian subcontinent. It saw the fall of the once mighty Mughal Empire and the rise of </w:t>
+      </w:r>
+      <w:r>
+        <w:rPr>
+          <w:rFonts w:ascii="Adobe Garamond Pro" w:hAnsi="Adobe Garamond Pro"/>
+        </w:rPr>
+        <w:t>a diverse array of</w:t>
+      </w:r>
+      <w:r>
+        <w:rPr>
+          <w:rFonts w:ascii="Adobe Garamond Pro" w:hAnsi="Adobe Garamond Pro"/>
+        </w:rPr>
+        <w:t xml:space="preserve"> military and political players as the century wore on. </w:t>
+      </w:r>
+      <w:r>
+        <w:rPr>
+          <w:rFonts w:ascii="Adobe Garamond Pro" w:hAnsi="Adobe Garamond Pro"/>
+        </w:rPr>
+        <w:t>Though the fall of the Mughals was relatively swift, it is hard to point to one decisive event that</w:t>
+      </w:r>
+      <w:r>
+        <w:rPr>
+          <w:rFonts w:ascii="Adobe Garamond Pro" w:hAnsi="Adobe Garamond Pro"/>
+        </w:rPr>
+        <w:t xml:space="preserve"> caused the decline</w:t>
+      </w:r>
+      <w:r>
+        <w:rPr>
+          <w:rFonts w:ascii="Adobe Garamond Pro" w:hAnsi="Adobe Garamond Pro"/>
+        </w:rPr>
+        <w:t>. No one</w:t>
+      </w:r>
+      <w:r>
+        <w:rPr>
+          <w:rFonts w:ascii="Adobe Garamond Pro" w:hAnsi="Adobe Garamond Pro"/>
+        </w:rPr>
+        <w:t xml:space="preserve"> military force or</w:t>
+      </w:r>
+      <w:r>
+        <w:rPr>
+          <w:rFonts w:ascii="Adobe Garamond Pro" w:hAnsi="Adobe Garamond Pro"/>
+        </w:rPr>
+        <w:t xml:space="preserve"> decisive victory brought the whole </w:t>
+      </w:r>
+      <w:r>
+        <w:rPr>
+          <w:rFonts w:ascii="Adobe Garamond Pro" w:hAnsi="Adobe Garamond Pro"/>
+        </w:rPr>
+        <w:t>empire crashing down</w:t>
+      </w:r>
+      <w:r>
+        <w:rPr>
+          <w:rFonts w:ascii="Adobe Garamond Pro" w:hAnsi="Adobe Garamond Pro"/>
+        </w:rPr>
+        <w:t>.</w:t>
+      </w:r>
+      <w:r>
+        <w:rPr>
+          <w:rFonts w:ascii="Adobe Garamond Pro" w:hAnsi="Adobe Garamond Pro"/>
+        </w:rPr>
+        <w:t xml:space="preserve"> Instead, </w:t>
+      </w:r>
+      <w:r>
+        <w:rPr>
+          <w:rFonts w:ascii="Adobe Garamond Pro" w:hAnsi="Adobe Garamond Pro"/>
+        </w:rPr>
+        <w:t xml:space="preserve">a continued assault from all sides wore down the </w:t>
+      </w:r>
+      <w:r>
+        <w:rPr>
+          <w:rFonts w:ascii="Adobe Garamond Pro" w:hAnsi="Adobe Garamond Pro"/>
+        </w:rPr>
+        <w:t>once seemingly centralized administration in Delhi. In the wake of economic and military troubles in the early 18</w:t>
+      </w:r>
+      <w:r>
+        <w:rPr>
+          <w:rFonts w:ascii="Adobe Garamond Pro" w:hAnsi="Adobe Garamond Pro"/>
+          <w:vertAlign w:val="superscript"/>
+        </w:rPr>
+        <w:t>th</w:t>
+      </w:r>
+      <w:r>
+        <w:rPr>
+          <w:rFonts w:ascii="Adobe Garamond Pro" w:hAnsi="Adobe Garamond Pro"/>
+        </w:rPr>
+        <w:t xml:space="preserve"> century, regional </w:t>
+      </w:r>
+      <w:r>
+        <w:rPr>
+          <w:rFonts w:ascii="Adobe Garamond Pro" w:hAnsi="Adobe Garamond Pro"/>
+        </w:rPr>
+        <w:t>pow</w:t>
+      </w:r>
+      <w:r>
+        <w:rPr>
+          <w:rFonts w:ascii="Adobe Garamond Pro" w:hAnsi="Adobe Garamond Pro"/>
+        </w:rPr>
+        <w:t>ers began to gain more influence</w:t>
+      </w:r>
+      <w:r>
+        <w:rPr>
+          <w:rFonts w:ascii="Adobe Garamond Pro" w:hAnsi="Adobe Garamond Pro"/>
+        </w:rPr>
+        <w:t xml:space="preserve">. Though there was certainly a large measure of upheaval during this period, there still remain </w:t>
+      </w:r>
+      <w:proofErr w:type="spellStart"/>
+      <w:r>
+        <w:rPr>
+          <w:rFonts w:ascii="Adobe Garamond Pro" w:hAnsi="Adobe Garamond Pro"/>
+        </w:rPr>
+        <w:t>historiographic</w:t>
+      </w:r>
+      <w:proofErr w:type="spellEnd"/>
+      <w:r>
+        <w:rPr>
+          <w:rFonts w:ascii="Adobe Garamond Pro" w:hAnsi="Adobe Garamond Pro"/>
+        </w:rPr>
+        <w:t xml:space="preserve"> questions as to the nature of the changes that occurred. Did the fall of the Mughal Empire necessarily cause a period of politica</w:t>
+      </w:r>
+      <w:r>
+        <w:rPr>
+          <w:rFonts w:ascii="Adobe Garamond Pro" w:hAnsi="Adobe Garamond Pro"/>
+        </w:rPr>
+        <w:t xml:space="preserve">l, economic or cultural chaos? </w:t>
+      </w:r>
+      <w:r>
+        <w:rPr>
+          <w:rFonts w:ascii="Adobe Garamond Pro" w:hAnsi="Adobe Garamond Pro"/>
+        </w:rPr>
+        <w:t>The century w</w:t>
+      </w:r>
+      <w:r>
+        <w:rPr>
+          <w:rFonts w:ascii="Adobe Garamond Pro" w:hAnsi="Adobe Garamond Pro"/>
+        </w:rPr>
+        <w:t>as marked by significant crises, but it is</w:t>
+      </w:r>
+      <w:r>
+        <w:rPr>
+          <w:rFonts w:ascii="Adobe Garamond Pro" w:hAnsi="Adobe Garamond Pro"/>
+        </w:rPr>
+        <w:t xml:space="preserve"> hard to describe the subcontinent as being in an all out</w:t>
+      </w:r>
+      <w:r>
+        <w:rPr>
+          <w:rFonts w:ascii="Adobe Garamond Pro" w:hAnsi="Adobe Garamond Pro"/>
+        </w:rPr>
+        <w:t xml:space="preserve"> state of chaos in any sense. A more nuanced approach would be to </w:t>
+      </w:r>
+      <w:r>
+        <w:rPr>
+          <w:rFonts w:ascii="Adobe Garamond Pro" w:hAnsi="Adobe Garamond Pro"/>
+        </w:rPr>
+        <w:t xml:space="preserve">discuss the Indian subcontinent as being in an overall state of increasing political, economic, and cultural </w:t>
+      </w:r>
+      <w:r>
+        <w:rPr>
+          <w:rFonts w:ascii="Adobe Garamond Pro" w:hAnsi="Adobe Garamond Pro"/>
+          <w:i/>
+        </w:rPr>
+        <w:t>entropy</w:t>
+      </w:r>
+      <w:r>
+        <w:rPr>
+          <w:rFonts w:ascii="Adobe Garamond Pro" w:hAnsi="Adobe Garamond Pro"/>
+        </w:rPr>
+        <w:t xml:space="preserve"> during the 18</w:t>
+      </w:r>
+      <w:r>
+        <w:rPr>
+          <w:rFonts w:ascii="Adobe Garamond Pro" w:hAnsi="Adobe Garamond Pro"/>
+          <w:vertAlign w:val="superscript"/>
+        </w:rPr>
+        <w:t>th</w:t>
+      </w:r>
+      <w:r>
+        <w:rPr>
+          <w:rFonts w:ascii="Adobe Garamond Pro" w:hAnsi="Adobe Garamond Pro"/>
+        </w:rPr>
+        <w:t xml:space="preserve"> century. That is, examine the expansion, disintegration, consolidation, etc. of different forces and powers.</w:t>
+      </w:r>
     </w:p>
     <w:p>
       <w:pPr>
-        <w:rPr>
-          <w:rFonts w:ascii="Adobe Garamond Pro" w:hAnsi="Adobe Garamond Pro"/>
-          <w:sz w:val="20"/>
+        <w:spacing w:line="480" w:lineRule="auto"/>
+        <w:ind w:firstLine="720"/>
+        <w:rPr>
+          <w:rFonts w:ascii="Adobe Garamond Pro" w:hAnsi="Adobe Garamond Pro"/>
         </w:rPr>
       </w:pPr>
       <w:r>
         <w:rPr>
           <w:rFonts w:ascii="Adobe Garamond Pro" w:hAnsi="Adobe Garamond Pro"/>
-          <w:sz w:val="20"/>
-        </w:rPr>
-        <w:t>"Was the 18th century a period of decline in India? Did the "fall" of the Mughal Empire hurl India into a period of political, economic, or cultural chaos? Or, are there alternative ways of regarding Indian conditions during this period?</w:t>
+        </w:rPr>
+        <w:t>I do</w:t>
+      </w:r>
+      <w:r>
+        <w:rPr>
+          <w:rFonts w:ascii="Adobe Garamond Pro" w:hAnsi="Adobe Garamond Pro"/>
+        </w:rPr>
+        <w:t xml:space="preserve"> not wish to launch into a lengthy discussion of s</w:t>
+      </w:r>
+      <w:r>
+        <w:rPr>
+          <w:rFonts w:ascii="Adobe Garamond Pro" w:hAnsi="Adobe Garamond Pro"/>
+        </w:rPr>
+        <w:t>emantics</w:t>
+      </w:r>
+      <w:r>
+        <w:rPr>
+          <w:rFonts w:ascii="Adobe Garamond Pro" w:hAnsi="Adobe Garamond Pro"/>
+        </w:rPr>
+        <w:t xml:space="preserve"> </w:t>
+      </w:r>
+      <w:r>
+        <w:rPr>
+          <w:rFonts w:ascii="Adobe Garamond Pro" w:hAnsi="Adobe Garamond Pro"/>
+        </w:rPr>
+        <w:t>(</w:t>
+      </w:r>
+      <w:r>
+        <w:rPr>
+          <w:rFonts w:ascii="Adobe Garamond Pro" w:hAnsi="Adobe Garamond Pro"/>
+        </w:rPr>
+        <w:t>or thermodynamics</w:t>
+      </w:r>
+      <w:r>
+        <w:rPr>
+          <w:rFonts w:ascii="Adobe Garamond Pro" w:hAnsi="Adobe Garamond Pro"/>
+        </w:rPr>
+        <w:t>)</w:t>
+      </w:r>
+      <w:r>
+        <w:rPr>
+          <w:rFonts w:ascii="Adobe Garamond Pro" w:hAnsi="Adobe Garamond Pro"/>
+        </w:rPr>
+        <w:t xml:space="preserve"> but I should distinguish ‘entropy’ in contrast to ‘chaos’. </w:t>
+      </w:r>
+      <w:r>
+        <w:rPr>
+          <w:rFonts w:ascii="Adobe Garamond Pro" w:hAnsi="Adobe Garamond Pro"/>
+        </w:rPr>
+        <w:t>E</w:t>
+      </w:r>
+      <w:r>
+        <w:rPr>
+          <w:rFonts w:ascii="Adobe Garamond Pro" w:hAnsi="Adobe Garamond Pro"/>
+        </w:rPr>
+        <w:t xml:space="preserve">ntropy is a quantity describing </w:t>
+      </w:r>
+      <w:r>
+        <w:rPr>
+          <w:rFonts w:ascii="Adobe Garamond Pro" w:hAnsi="Adobe Garamond Pro"/>
+        </w:rPr>
+        <w:t>the degree of disorder</w:t>
+      </w:r>
+      <w:r>
+        <w:rPr>
+          <w:rFonts w:ascii="Adobe Garamond Pro" w:hAnsi="Adobe Garamond Pro"/>
+        </w:rPr>
+        <w:t xml:space="preserve"> within a system.</w:t>
+      </w:r>
+      <w:r>
+        <w:rPr>
+          <w:rFonts w:ascii="Adobe Garamond Pro" w:hAnsi="Adobe Garamond Pro"/>
+        </w:rPr>
+        <w:t xml:space="preserve"> More </w:t>
+      </w:r>
+      <w:r>
+        <w:rPr>
+          <w:rFonts w:ascii="Adobe Garamond Pro" w:hAnsi="Adobe Garamond Pro"/>
+        </w:rPr>
+        <w:t>practically</w:t>
+      </w:r>
+      <w:r>
+        <w:rPr>
+          <w:rFonts w:ascii="Adobe Garamond Pro" w:hAnsi="Adobe Garamond Pro"/>
+        </w:rPr>
+        <w:t>, it describes how thermodynamic systems interact with one a</w:t>
+      </w:r>
+      <w:r>
+        <w:rPr>
+          <w:rFonts w:ascii="Adobe Garamond Pro" w:hAnsi="Adobe Garamond Pro"/>
+        </w:rPr>
+        <w:t>nother with regards to diffusion, expansion, contraction, etc</w:t>
+      </w:r>
+      <w:r>
+        <w:rPr>
+          <w:rFonts w:ascii="Adobe Garamond Pro" w:hAnsi="Adobe Garamond Pro"/>
+        </w:rPr>
+        <w:t>.</w:t>
+      </w:r>
+      <w:r>
+        <w:rPr>
+          <w:rFonts w:ascii="Adobe Garamond Pro" w:hAnsi="Adobe Garamond Pro"/>
+        </w:rPr>
+        <w:t xml:space="preserve"> </w:t>
+      </w:r>
+      <w:r>
+        <w:rPr>
+          <w:rFonts w:ascii="Adobe Garamond Pro" w:hAnsi="Adobe Garamond Pro"/>
+        </w:rPr>
+        <w:t>Though it may draw the ire of scholars of</w:t>
+      </w:r>
+      <w:r>
+        <w:rPr>
+          <w:rFonts w:ascii="Adobe Garamond Pro" w:hAnsi="Adobe Garamond Pro"/>
+        </w:rPr>
+        <w:t xml:space="preserve"> both</w:t>
+      </w:r>
+      <w:r>
+        <w:rPr>
+          <w:rFonts w:ascii="Adobe Garamond Pro" w:hAnsi="Adobe Garamond Pro"/>
+        </w:rPr>
+        <w:t xml:space="preserve"> physics and history, we</w:t>
+      </w:r>
+      <w:r>
+        <w:rPr>
+          <w:rFonts w:ascii="Adobe Garamond Pro" w:hAnsi="Adobe Garamond Pro"/>
+        </w:rPr>
+        <w:t xml:space="preserve"> can use the term analogously in geopolitical matters to discuss </w:t>
+      </w:r>
+      <w:r>
+        <w:rPr>
+          <w:rFonts w:ascii="Adobe Garamond Pro" w:hAnsi="Adobe Garamond Pro"/>
+        </w:rPr>
+        <w:t xml:space="preserve">consolidation or diffusion of power, effects of outside actors, and the fact that the subcontinent is by no means a closed system. By considering the Indian subcontinent as a collection of </w:t>
+      </w:r>
+      <w:r>
+        <w:rPr>
+          <w:rFonts w:ascii="Adobe Garamond Pro" w:hAnsi="Adobe Garamond Pro"/>
+        </w:rPr>
+        <w:t>interacting and overlapping</w:t>
+      </w:r>
+      <w:r>
+        <w:rPr>
+          <w:rFonts w:ascii="Adobe Garamond Pro" w:hAnsi="Adobe Garamond Pro"/>
+        </w:rPr>
+        <w:t xml:space="preserve"> states and</w:t>
+      </w:r>
+      <w:r>
+        <w:rPr>
+          <w:rFonts w:ascii="Adobe Garamond Pro" w:hAnsi="Adobe Garamond Pro"/>
+        </w:rPr>
+        <w:t xml:space="preserve"> political systems</w:t>
+      </w:r>
+      <w:r>
+        <w:rPr>
+          <w:rFonts w:ascii="Adobe Garamond Pro" w:hAnsi="Adobe Garamond Pro"/>
+        </w:rPr>
+        <w:t xml:space="preserve">, we </w:t>
+      </w:r>
+      <w:r>
+        <w:rPr>
+          <w:rFonts w:ascii="Adobe Garamond Pro" w:hAnsi="Adobe Garamond Pro"/>
+        </w:rPr>
+        <w:t xml:space="preserve">get a </w:t>
+      </w:r>
+      <w:r>
+        <w:rPr>
+          <w:rFonts w:ascii="Adobe Garamond Pro" w:hAnsi="Adobe Garamond Pro"/>
+        </w:rPr>
+        <w:t xml:space="preserve">more accurate picture of how and why the region </w:t>
+      </w:r>
+      <w:r>
+        <w:rPr>
+          <w:rFonts w:ascii="Adobe Garamond Pro" w:hAnsi="Adobe Garamond Pro"/>
+        </w:rPr>
+        <w:t>changed,</w:t>
+      </w:r>
+      <w:r>
+        <w:rPr>
+          <w:rFonts w:ascii="Adobe Garamond Pro" w:hAnsi="Adobe Garamond Pro"/>
+        </w:rPr>
+        <w:t xml:space="preserve"> as opposed to a broad assessment</w:t>
+      </w:r>
+      <w:r>
+        <w:rPr>
+          <w:rFonts w:ascii="Adobe Garamond Pro" w:hAnsi="Adobe Garamond Pro"/>
+        </w:rPr>
+        <w:t xml:space="preserve"> of disarray</w:t>
+      </w:r>
+      <w:r>
+        <w:rPr>
+          <w:rFonts w:ascii="Adobe Garamond Pro" w:hAnsi="Adobe Garamond Pro"/>
+        </w:rPr>
+        <w:t>.</w:t>
       </w:r>
     </w:p>
     <w:p>
       <w:pPr>
+        <w:spacing w:line="480" w:lineRule="auto"/>
+        <w:ind w:firstLine="720"/>
         <w:rPr>
           <w:rFonts w:ascii="Adobe Garamond Pro" w:hAnsi="Adobe Garamond Pro"/>
         </w:rPr>
       </w:pPr>
+      <w:r>
+        <w:rPr>
+          <w:rFonts w:ascii="Adobe Garamond Pro" w:hAnsi="Adobe Garamond Pro"/>
+        </w:rPr>
+        <w:t>At the turn of the 18</w:t>
+      </w:r>
+      <w:r>
+        <w:rPr>
+          <w:rFonts w:ascii="Adobe Garamond Pro" w:hAnsi="Adobe Garamond Pro"/>
+          <w:vertAlign w:val="superscript"/>
+        </w:rPr>
+        <w:t>th</w:t>
+      </w:r>
+      <w:r>
+        <w:rPr>
+          <w:rFonts w:ascii="Adobe Garamond Pro" w:hAnsi="Adobe Garamond Pro"/>
+        </w:rPr>
+        <w:t xml:space="preserve"> century, much of the subcontinent was still under Mughal rule, though </w:t>
+      </w:r>
+      <w:r>
+        <w:rPr>
+          <w:rFonts w:ascii="Adobe Garamond Pro" w:hAnsi="Adobe Garamond Pro"/>
+        </w:rPr>
+        <w:t>during</w:t>
+      </w:r>
+      <w:r>
+        <w:rPr>
+          <w:rFonts w:ascii="Adobe Garamond Pro" w:hAnsi="Adobe Garamond Pro"/>
+        </w:rPr>
+        <w:t xml:space="preserve"> </w:t>
+      </w:r>
+      <w:r>
+        <w:rPr>
+          <w:rFonts w:ascii="Adobe Garamond Pro" w:hAnsi="Adobe Garamond Pro"/>
+        </w:rPr>
+        <w:t>the half-century long rule of Aurangzeb</w:t>
+      </w:r>
+      <w:r>
+        <w:rPr>
+          <w:rFonts w:ascii="Adobe Garamond Pro" w:hAnsi="Adobe Garamond Pro"/>
+        </w:rPr>
+        <w:t xml:space="preserve">, the once certain power had begun to fade with various wars draining resources from Delhi. As Christopher </w:t>
+      </w:r>
+      <w:proofErr w:type="spellStart"/>
+      <w:r>
+        <w:rPr>
+          <w:rFonts w:ascii="Adobe Garamond Pro" w:hAnsi="Adobe Garamond Pro"/>
+        </w:rPr>
+        <w:t>Bayly</w:t>
+      </w:r>
+      <w:proofErr w:type="spellEnd"/>
+      <w:r>
+        <w:rPr>
+          <w:rFonts w:ascii="Adobe Garamond Pro" w:hAnsi="Adobe Garamond Pro"/>
+        </w:rPr>
+        <w:t xml:space="preserve"> notes: “By the time of Aurangzeb’s death, imperial finances were already in disarray, strained to the breaking point by the need to maintain constant campaigns through the whole subcontinent.”</w:t>
+      </w:r>
+      <w:r>
+        <w:rPr>
+          <w:rStyle w:val="FootnoteReference"/>
+          <w:rFonts w:ascii="Adobe Garamond Pro" w:hAnsi="Adobe Garamond Pro"/>
+        </w:rPr>
+        <w:footnoteReference w:id="1"/>
+      </w:r>
+      <w:r>
+        <w:rPr>
+          <w:rFonts w:ascii="Adobe Garamond Pro" w:hAnsi="Adobe Garamond Pro"/>
+        </w:rPr>
+        <w:t xml:space="preserve"> The prized assets that the Mughals had fought so hard to </w:t>
+      </w:r>
+      <w:r>
+        <w:rPr>
+          <w:rFonts w:ascii="Adobe Garamond Pro" w:hAnsi="Adobe Garamond Pro"/>
+        </w:rPr>
+        <w:t xml:space="preserve">acquire became liabilities as the ends of the empire began to fray </w:t>
+      </w:r>
+      <w:r>
+        <w:rPr>
+          <w:rFonts w:ascii="Adobe Garamond Pro" w:hAnsi="Adobe Garamond Pro"/>
+        </w:rPr>
+        <w:t xml:space="preserve">among resistance from Hindu warriors and peasants displeased with the revenue collection of the Mughals. The diffuseness of the empire </w:t>
+      </w:r>
+      <w:r>
+        <w:rPr>
+          <w:rFonts w:ascii="Adobe Garamond Pro" w:hAnsi="Adobe Garamond Pro"/>
+        </w:rPr>
+        <w:t>had spread its resources thin, and different regional authorities began to take advantage of this.</w:t>
+      </w:r>
+      <w:r>
+        <w:rPr>
+          <w:rFonts w:ascii="Adobe Garamond Pro" w:hAnsi="Adobe Garamond Pro"/>
+        </w:rPr>
+        <w:t xml:space="preserve"> The resulting decrease in revenue contributed to a negative feedback loop that </w:t>
+      </w:r>
+      <w:r>
+        <w:rPr>
+          <w:rFonts w:ascii="Adobe Garamond Pro" w:hAnsi="Adobe Garamond Pro"/>
+        </w:rPr>
+        <w:t>attenuated</w:t>
+      </w:r>
+      <w:r>
+        <w:rPr>
+          <w:rFonts w:ascii="Adobe Garamond Pro" w:hAnsi="Adobe Garamond Pro"/>
+        </w:rPr>
+        <w:t xml:space="preserve"> the central authority in Delhi even more.</w:t>
+      </w:r>
+      <w:r>
+        <w:rPr>
+          <w:rFonts w:ascii="Adobe Garamond Pro" w:hAnsi="Adobe Garamond Pro"/>
+        </w:rPr>
+        <w:t xml:space="preserve"> Of course, where the central powers had weakened, </w:t>
+      </w:r>
+      <w:r>
+        <w:rPr>
+          <w:rFonts w:ascii="Adobe Garamond Pro" w:hAnsi="Adobe Garamond Pro"/>
+        </w:rPr>
+        <w:t>the v</w:t>
+      </w:r>
+      <w:r>
+        <w:rPr>
+          <w:rFonts w:ascii="Adobe Garamond Pro" w:hAnsi="Adobe Garamond Pro"/>
+        </w:rPr>
+        <w:t>acuum was filled by local rajas</w:t>
+      </w:r>
+      <w:r>
+        <w:rPr>
+          <w:rFonts w:ascii="Adobe Garamond Pro" w:hAnsi="Adobe Garamond Pro"/>
+        </w:rPr>
+        <w:t>, et</w:t>
+      </w:r>
+      <w:r>
+        <w:rPr>
+          <w:rFonts w:ascii="Adobe Garamond Pro" w:hAnsi="Adobe Garamond Pro"/>
+        </w:rPr>
+        <w:t>c</w:t>
+      </w:r>
+      <w:r>
+        <w:rPr>
+          <w:rFonts w:ascii="Adobe Garamond Pro" w:hAnsi="Adobe Garamond Pro"/>
+        </w:rPr>
+        <w:t>.</w:t>
+      </w:r>
     </w:p>
     <w:p>
       <w:pPr>
+        <w:spacing w:line="480" w:lineRule="auto"/>
+        <w:ind w:firstLine="720"/>
         <w:rPr>
           <w:rFonts w:ascii="Adobe Garamond Pro" w:hAnsi="Adobe Garamond Pro"/>
         </w:rPr>
@@ -141,55 +676,7 @@
         <w:rPr>
           <w:rFonts w:ascii="Adobe Garamond Pro" w:hAnsi="Adobe Garamond Pro"/>
         </w:rPr>
-        <w:t xml:space="preserve">The 18th century was a period of great political turmoil in the Indian subcontinent. It saw the fall of the once mighty Mughal Empire and the rise of </w:t>
-      </w:r>
-      <w:r>
-        <w:rPr>
-          <w:rFonts w:ascii="Adobe Garamond Pro" w:hAnsi="Adobe Garamond Pro"/>
-        </w:rPr>
-        <w:t>a diverse array of</w:t>
-      </w:r>
-      <w:r>
-        <w:rPr>
-          <w:rFonts w:ascii="Adobe Garamond Pro" w:hAnsi="Adobe Garamond Pro"/>
-        </w:rPr>
-        <w:t xml:space="preserve"> military and political players as the century wore on. </w:t>
-      </w:r>
-      <w:r>
-        <w:rPr>
-          <w:rFonts w:ascii="Adobe Garamond Pro" w:hAnsi="Adobe Garamond Pro"/>
-        </w:rPr>
-        <w:t>Though the fall of the Mughals was relatively swift, it is hard to point to one decisive event that</w:t>
-      </w:r>
-      <w:r>
-        <w:rPr>
-          <w:rFonts w:ascii="Adobe Garamond Pro" w:hAnsi="Adobe Garamond Pro"/>
-        </w:rPr>
-        <w:t xml:space="preserve"> caused the decline</w:t>
-      </w:r>
-      <w:r>
-        <w:rPr>
-          <w:rFonts w:ascii="Adobe Garamond Pro" w:hAnsi="Adobe Garamond Pro"/>
-        </w:rPr>
-        <w:t>. No one</w:t>
-      </w:r>
-      <w:r>
-        <w:rPr>
-          <w:rFonts w:ascii="Adobe Garamond Pro" w:hAnsi="Adobe Garamond Pro"/>
-        </w:rPr>
-        <w:t xml:space="preserve"> military force or</w:t>
-      </w:r>
-      <w:r>
-        <w:rPr>
-          <w:rFonts w:ascii="Adobe Garamond Pro" w:hAnsi="Adobe Garamond Pro"/>
-        </w:rPr>
-        <w:t xml:space="preserve"> decisive victory brought the whole </w:t>
-      </w:r>
-      <w:r>
-        <w:rPr>
-          <w:rFonts w:ascii="Adobe Garamond Pro" w:hAnsi="Adobe Garamond Pro"/>
-        </w:rPr>
-        <w:t>empire crashing down</w:t>
+        <w:t>The canonical example of this phenomenon is the rise of the Nawabs of Awadh</w:t>
       </w:r>
       <w:r>
         <w:rPr>
@@ -201,212 +688,7 @@
         <w:rPr>
           <w:rFonts w:ascii="Adobe Garamond Pro" w:hAnsi="Adobe Garamond Pro"/>
         </w:rPr>
-        <w:t xml:space="preserve"> Instead, </w:t>
-      </w:r>
-      <w:r>
-        <w:rPr>
-          <w:rFonts w:ascii="Adobe Garamond Pro" w:hAnsi="Adobe Garamond Pro"/>
-        </w:rPr>
-        <w:t xml:space="preserve">a continued assault from all sides wore down the </w:t>
-      </w:r>
-      <w:r>
-        <w:rPr>
-          <w:rFonts w:ascii="Adobe Garamond Pro" w:hAnsi="Adobe Garamond Pro"/>
-        </w:rPr>
-        <w:t>once seemingly centralized administration in Delhi. In the wake of economic and military troubles in the early 18</w:t>
-      </w:r>
-      <w:r>
-        <w:rPr>
-          <w:rFonts w:ascii="Adobe Garamond Pro" w:hAnsi="Adobe Garamond Pro"/>
-          <w:vertAlign w:val="superscript"/>
-        </w:rPr>
-        <w:t>th</w:t>
-      </w:r>
-      <w:r>
-        <w:rPr>
-          <w:rFonts w:ascii="Adobe Garamond Pro" w:hAnsi="Adobe Garamond Pro"/>
-        </w:rPr>
-        <w:t xml:space="preserve"> century, regional </w:t>
-      </w:r>
-      <w:r>
-        <w:rPr>
-          <w:rFonts w:ascii="Adobe Garamond Pro" w:hAnsi="Adobe Garamond Pro"/>
-        </w:rPr>
-        <w:t>pow</w:t>
-      </w:r>
-      <w:r>
-        <w:rPr>
-          <w:rFonts w:ascii="Adobe Garamond Pro" w:hAnsi="Adobe Garamond Pro"/>
-        </w:rPr>
-        <w:t>ers began to gain more influence</w:t>
-      </w:r>
-      <w:r>
-        <w:rPr>
-          <w:rFonts w:ascii="Adobe Garamond Pro" w:hAnsi="Adobe Garamond Pro"/>
-        </w:rPr>
-        <w:t xml:space="preserve">. Though there was certainly a large measure of upheaval during this period, there still remain </w:t>
-      </w:r>
-      <w:proofErr w:type="spellStart"/>
-      <w:r>
-        <w:rPr>
-          <w:rFonts w:ascii="Adobe Garamond Pro" w:hAnsi="Adobe Garamond Pro"/>
-        </w:rPr>
-        <w:t>historiographic</w:t>
-      </w:r>
-      <w:proofErr w:type="spellEnd"/>
-      <w:r>
-        <w:rPr>
-          <w:rFonts w:ascii="Adobe Garamond Pro" w:hAnsi="Adobe Garamond Pro"/>
-        </w:rPr>
-        <w:t xml:space="preserve"> questions as to the nature of the changes that occurred. Did the fall of the Mughal Empire necessarily cause a period of politica</w:t>
-      </w:r>
-      <w:r>
-        <w:rPr>
-          <w:rFonts w:ascii="Adobe Garamond Pro" w:hAnsi="Adobe Garamond Pro"/>
-        </w:rPr>
-        <w:t xml:space="preserve">l, economic or cultural chaos? </w:t>
-      </w:r>
-      <w:r>
-        <w:rPr>
-          <w:rFonts w:ascii="Adobe Garamond Pro" w:hAnsi="Adobe Garamond Pro"/>
-        </w:rPr>
-        <w:t>The century w</w:t>
-      </w:r>
-      <w:r>
-        <w:rPr>
-          <w:rFonts w:ascii="Adobe Garamond Pro" w:hAnsi="Adobe Garamond Pro"/>
-        </w:rPr>
-        <w:t>as marked by significant crises, but it is</w:t>
-      </w:r>
-      <w:r>
-        <w:rPr>
-          <w:rFonts w:ascii="Adobe Garamond Pro" w:hAnsi="Adobe Garamond Pro"/>
-        </w:rPr>
-        <w:t xml:space="preserve"> hard to describe the subcontinent as being in an all out</w:t>
-      </w:r>
-      <w:r>
-        <w:rPr>
-          <w:rFonts w:ascii="Adobe Garamond Pro" w:hAnsi="Adobe Garamond Pro"/>
-        </w:rPr>
-        <w:t xml:space="preserve"> state of chaos in any sense. A more nuanced approach would be to </w:t>
-      </w:r>
-      <w:r>
-        <w:rPr>
-          <w:rFonts w:ascii="Adobe Garamond Pro" w:hAnsi="Adobe Garamond Pro"/>
-        </w:rPr>
-        <w:t xml:space="preserve">discuss the Indian subcontinent as being in an overall state of increasing political, economic, and cultural </w:t>
-      </w:r>
-      <w:r>
-        <w:rPr>
-          <w:rFonts w:ascii="Adobe Garamond Pro" w:hAnsi="Adobe Garamond Pro"/>
-          <w:i/>
-        </w:rPr>
-        <w:t>entropy</w:t>
-      </w:r>
-      <w:r>
-        <w:rPr>
-          <w:rFonts w:ascii="Adobe Garamond Pro" w:hAnsi="Adobe Garamond Pro"/>
-        </w:rPr>
-        <w:t xml:space="preserve"> during the 18</w:t>
-      </w:r>
-      <w:r>
-        <w:rPr>
-          <w:rFonts w:ascii="Adobe Garamond Pro" w:hAnsi="Adobe Garamond Pro"/>
-          <w:vertAlign w:val="superscript"/>
-        </w:rPr>
-        <w:t>th</w:t>
-      </w:r>
-      <w:r>
-        <w:rPr>
-          <w:rFonts w:ascii="Adobe Garamond Pro" w:hAnsi="Adobe Garamond Pro"/>
-        </w:rPr>
-        <w:t xml:space="preserve"> century. That is, examine the expansion, disintegration, consolidation, etc. of different forces and powers.</w:t>
-      </w:r>
-    </w:p>
-    <w:p>
-      <w:pPr>
-        <w:ind w:firstLine="720"/>
-        <w:rPr>
-          <w:rFonts w:ascii="Adobe Garamond Pro" w:hAnsi="Adobe Garamond Pro"/>
-        </w:rPr>
-      </w:pPr>
-      <w:r>
-        <w:rPr>
-          <w:rFonts w:ascii="Adobe Garamond Pro" w:hAnsi="Adobe Garamond Pro"/>
-        </w:rPr>
-        <w:t>I do</w:t>
-      </w:r>
-      <w:r>
-        <w:rPr>
-          <w:rFonts w:ascii="Adobe Garamond Pro" w:hAnsi="Adobe Garamond Pro"/>
-        </w:rPr>
-        <w:t xml:space="preserve"> not wish to launch into a lengthy discussion of semantics,</w:t>
-      </w:r>
-      <w:r>
-        <w:rPr>
-          <w:rFonts w:ascii="Adobe Garamond Pro" w:hAnsi="Adobe Garamond Pro"/>
-        </w:rPr>
-        <w:t xml:space="preserve"> or thermodynamics</w:t>
-      </w:r>
-      <w:r>
-        <w:rPr>
-          <w:rFonts w:ascii="Adobe Garamond Pro" w:hAnsi="Adobe Garamond Pro"/>
-        </w:rPr>
-        <w:t xml:space="preserve"> but I should distinguish ‘entropy’ in contrast to ‘chaos’. </w:t>
-      </w:r>
-      <w:r>
-        <w:rPr>
-          <w:rFonts w:ascii="Adobe Garamond Pro" w:hAnsi="Adobe Garamond Pro"/>
-        </w:rPr>
-        <w:t>E</w:t>
-      </w:r>
-      <w:r>
-        <w:rPr>
-          <w:rFonts w:ascii="Adobe Garamond Pro" w:hAnsi="Adobe Garamond Pro"/>
-        </w:rPr>
-        <w:t xml:space="preserve">ntropy is a quantity describing </w:t>
-      </w:r>
-      <w:r>
-        <w:rPr>
-          <w:rFonts w:ascii="Adobe Garamond Pro" w:hAnsi="Adobe Garamond Pro"/>
-        </w:rPr>
-        <w:t>the degree of disorder</w:t>
-      </w:r>
-      <w:r>
-        <w:rPr>
-          <w:rFonts w:ascii="Adobe Garamond Pro" w:hAnsi="Adobe Garamond Pro"/>
-        </w:rPr>
-        <w:t xml:space="preserve"> within a system.</w:t>
-      </w:r>
-      <w:r>
-        <w:rPr>
-          <w:rFonts w:ascii="Adobe Garamond Pro" w:hAnsi="Adobe Garamond Pro"/>
-        </w:rPr>
-        <w:t xml:space="preserve"> More </w:t>
-      </w:r>
-      <w:r>
-        <w:rPr>
-          <w:rFonts w:ascii="Adobe Garamond Pro" w:hAnsi="Adobe Garamond Pro"/>
-        </w:rPr>
-        <w:t>practically</w:t>
-      </w:r>
-      <w:r>
-        <w:rPr>
-          <w:rFonts w:ascii="Adobe Garamond Pro" w:hAnsi="Adobe Garamond Pro"/>
-        </w:rPr>
-        <w:t>, it describes how thermodynamic systems interact with one a</w:t>
-      </w:r>
-      <w:r>
-        <w:rPr>
-          <w:rFonts w:ascii="Adobe Garamond Pro" w:hAnsi="Adobe Garamond Pro"/>
-        </w:rPr>
-        <w:t>nother with regards to diffusion, expansion, contraction, etc</w:t>
-      </w:r>
-      <w:r>
-        <w:rPr>
-          <w:rFonts w:ascii="Adobe Garamond Pro" w:hAnsi="Adobe Garamond Pro"/>
-        </w:rPr>
-        <w:t>.</w:t>
+        <w:t xml:space="preserve"> In the years leading up to</w:t>
       </w:r>
       <w:r>
         <w:rPr>
@@ -418,321 +700,49 @@
         <w:rPr>
           <w:rFonts w:ascii="Adobe Garamond Pro" w:hAnsi="Adobe Garamond Pro"/>
         </w:rPr>
-        <w:t>Though it may draw the ire of scholars of</w:t>
-      </w:r>
-      <w:r>
-        <w:rPr>
-          <w:rFonts w:ascii="Adobe Garamond Pro" w:hAnsi="Adobe Garamond Pro"/>
-        </w:rPr>
-        <w:t xml:space="preserve"> both</w:t>
-      </w:r>
-      <w:r>
-        <w:rPr>
-          <w:rFonts w:ascii="Adobe Garamond Pro" w:hAnsi="Adobe Garamond Pro"/>
-        </w:rPr>
-        <w:t xml:space="preserve"> physics and history, we</w:t>
-      </w:r>
-      <w:r>
-        <w:rPr>
-          <w:rFonts w:ascii="Adobe Garamond Pro" w:hAnsi="Adobe Garamond Pro"/>
-        </w:rPr>
-        <w:t xml:space="preserve"> can use the term analogously in geopolitical matters to discuss </w:t>
-      </w:r>
-      <w:r>
-        <w:rPr>
-          <w:rFonts w:ascii="Adobe Garamond Pro" w:hAnsi="Adobe Garamond Pro"/>
-        </w:rPr>
-        <w:t xml:space="preserve">consolidation or diffusion of power, effects of outside actors, and the fact that the subcontinent is by no means a closed system. By considering the Indian subcontinent as a collection of </w:t>
-      </w:r>
-      <w:r>
-        <w:rPr>
-          <w:rFonts w:ascii="Adobe Garamond Pro" w:hAnsi="Adobe Garamond Pro"/>
-        </w:rPr>
-        <w:t>interacting and overlapping</w:t>
-      </w:r>
-      <w:r>
-        <w:rPr>
-          <w:rFonts w:ascii="Adobe Garamond Pro" w:hAnsi="Adobe Garamond Pro"/>
-        </w:rPr>
-        <w:t xml:space="preserve"> states and</w:t>
-      </w:r>
-      <w:r>
-        <w:rPr>
-          <w:rFonts w:ascii="Adobe Garamond Pro" w:hAnsi="Adobe Garamond Pro"/>
-        </w:rPr>
-        <w:t xml:space="preserve"> political systems</w:t>
-      </w:r>
-      <w:r>
-        <w:rPr>
-          <w:rFonts w:ascii="Adobe Garamond Pro" w:hAnsi="Adobe Garamond Pro"/>
-        </w:rPr>
-        <w:t xml:space="preserve">, we </w:t>
-      </w:r>
-      <w:r>
-        <w:rPr>
-          <w:rFonts w:ascii="Adobe Garamond Pro" w:hAnsi="Adobe Garamond Pro"/>
-        </w:rPr>
-        <w:t xml:space="preserve">get a </w:t>
-      </w:r>
-      <w:r>
-        <w:rPr>
-          <w:rFonts w:ascii="Adobe Garamond Pro" w:hAnsi="Adobe Garamond Pro"/>
-        </w:rPr>
-        <w:t xml:space="preserve">more accurate picture of how and why the region </w:t>
-      </w:r>
-      <w:r>
-        <w:rPr>
-          <w:rFonts w:ascii="Adobe Garamond Pro" w:hAnsi="Adobe Garamond Pro"/>
-        </w:rPr>
-        <w:t>changed,</w:t>
-      </w:r>
-      <w:r>
-        <w:rPr>
-          <w:rFonts w:ascii="Adobe Garamond Pro" w:hAnsi="Adobe Garamond Pro"/>
-        </w:rPr>
-        <w:t xml:space="preserve"> as opposed to a broad assessment</w:t>
-      </w:r>
-      <w:r>
-        <w:rPr>
-          <w:rFonts w:ascii="Adobe Garamond Pro" w:hAnsi="Adobe Garamond Pro"/>
-        </w:rPr>
-        <w:t xml:space="preserve"> of disarray</w:t>
-      </w:r>
-      <w:r>
-        <w:rPr>
-          <w:rFonts w:ascii="Adobe Garamond Pro" w:hAnsi="Adobe Garamond Pro"/>
-        </w:rPr>
-        <w:t>.</w:t>
-      </w:r>
-    </w:p>
-    <w:p>
-      <w:pPr>
-        <w:ind w:firstLine="720"/>
-        <w:rPr>
-          <w:rFonts w:ascii="Adobe Garamond Pro" w:hAnsi="Adobe Garamond Pro"/>
-        </w:rPr>
-      </w:pPr>
-      <w:r>
-        <w:rPr>
-          <w:rFonts w:ascii="Adobe Garamond Pro" w:hAnsi="Adobe Garamond Pro"/>
-        </w:rPr>
-        <w:t>At the turn of the 18</w:t>
-      </w:r>
-      <w:r>
-        <w:rPr>
-          <w:rFonts w:ascii="Adobe Garamond Pro" w:hAnsi="Adobe Garamond Pro"/>
-          <w:vertAlign w:val="superscript"/>
-        </w:rPr>
-        <w:t>th</w:t>
-      </w:r>
-      <w:r>
-        <w:rPr>
-          <w:rFonts w:ascii="Adobe Garamond Pro" w:hAnsi="Adobe Garamond Pro"/>
-        </w:rPr>
-        <w:t xml:space="preserve"> century, much of the subcontinent was still under Mughal rule, though </w:t>
-      </w:r>
-      <w:r>
-        <w:rPr>
-          <w:rFonts w:ascii="Adobe Garamond Pro" w:hAnsi="Adobe Garamond Pro"/>
-        </w:rPr>
-        <w:t>during</w:t>
-      </w:r>
-      <w:r>
-        <w:rPr>
-          <w:rFonts w:ascii="Adobe Garamond Pro" w:hAnsi="Adobe Garamond Pro"/>
-        </w:rPr>
-        <w:t xml:space="preserve"> </w:t>
-      </w:r>
-      <w:r>
-        <w:rPr>
-          <w:rFonts w:ascii="Adobe Garamond Pro" w:hAnsi="Adobe Garamond Pro"/>
-        </w:rPr>
-        <w:t>the half-century long rule of Aurangzeb</w:t>
-      </w:r>
-      <w:r>
-        <w:rPr>
-          <w:rFonts w:ascii="Adobe Garamond Pro" w:hAnsi="Adobe Garamond Pro"/>
-        </w:rPr>
-        <w:t xml:space="preserve">, the once certain power had begun to fade with various wars draining resources from Delhi. As Christopher </w:t>
-      </w:r>
-      <w:proofErr w:type="spellStart"/>
-      <w:r>
-        <w:rPr>
-          <w:rFonts w:ascii="Adobe Garamond Pro" w:hAnsi="Adobe Garamond Pro"/>
-        </w:rPr>
-        <w:t>Bayly</w:t>
-      </w:r>
-      <w:proofErr w:type="spellEnd"/>
-      <w:r>
-        <w:rPr>
-          <w:rFonts w:ascii="Adobe Garamond Pro" w:hAnsi="Adobe Garamond Pro"/>
-        </w:rPr>
-        <w:t xml:space="preserve"> notes: “By the time of Aurangzeb’s death, imperial finances were already in disarray, strained to the breaking point by the need to maintain constant campaigns through the whole subcontinent.”</w:t>
+        <w:t>the official power changing hands around the early 1720s</w:t>
+      </w:r>
+      <w:r>
+        <w:rPr>
+          <w:rFonts w:ascii="Adobe Garamond Pro" w:hAnsi="Adobe Garamond Pro"/>
+        </w:rPr>
+        <w:t xml:space="preserve">, Delhi </w:t>
+      </w:r>
+      <w:r>
+        <w:rPr>
+          <w:rFonts w:ascii="Adobe Garamond Pro" w:hAnsi="Adobe Garamond Pro"/>
+        </w:rPr>
+        <w:t>had an unsure foothold</w:t>
+      </w:r>
+      <w:r>
+        <w:rPr>
+          <w:rFonts w:ascii="Adobe Garamond Pro" w:hAnsi="Adobe Garamond Pro"/>
+        </w:rPr>
+        <w:t xml:space="preserve"> in Awadh. John F. Richards notes that </w:t>
+      </w:r>
+      <w:r>
+        <w:rPr>
+          <w:rFonts w:ascii="Adobe Garamond Pro" w:hAnsi="Adobe Garamond Pro"/>
+        </w:rPr>
+        <w:t xml:space="preserve">between 1707 and 1720 </w:t>
+      </w:r>
+      <w:r>
+        <w:rPr>
+          <w:rFonts w:ascii="Adobe Garamond Pro" w:hAnsi="Adobe Garamond Pro"/>
+        </w:rPr>
+        <w:t>“Awadh … had a total of fifteen governors, some completely absentee.</w:t>
+      </w:r>
+      <w:r>
+        <w:rPr>
+          <w:rFonts w:ascii="Adobe Garamond Pro" w:hAnsi="Adobe Garamond Pro"/>
+        </w:rPr>
+        <w:t>”</w:t>
       </w:r>
       <w:r>
         <w:rPr>
           <w:rStyle w:val="FootnoteReference"/>
           <w:rFonts w:ascii="Adobe Garamond Pro" w:hAnsi="Adobe Garamond Pro"/>
         </w:rPr>
-        <w:footnoteReference w:id="1"/>
-      </w:r>
-      <w:r>
-        <w:rPr>
-          <w:rFonts w:ascii="Adobe Garamond Pro" w:hAnsi="Adobe Garamond Pro"/>
-        </w:rPr>
-        <w:t xml:space="preserve"> The prized assets that the Mughals had fought so hard to </w:t>
-      </w:r>
-      <w:r>
-        <w:rPr>
-          <w:rFonts w:ascii="Adobe Garamond Pro" w:hAnsi="Adobe Garamond Pro"/>
-        </w:rPr>
-        <w:t xml:space="preserve">acquire became liabilities as the ends of the empire began to fray </w:t>
-      </w:r>
-      <w:r>
-        <w:rPr>
-          <w:rFonts w:ascii="Adobe Garamond Pro" w:hAnsi="Adobe Garamond Pro"/>
-        </w:rPr>
-        <w:t xml:space="preserve">among resistance from Hindu warriors and peasants displeased with the revenue collection of the Mughals. The diffuseness of the empire </w:t>
-      </w:r>
-      <w:r>
-        <w:rPr>
-          <w:rFonts w:ascii="Adobe Garamond Pro" w:hAnsi="Adobe Garamond Pro"/>
-        </w:rPr>
-        <w:t>had spread its resources thin, and different regional authorities began to take advantage of this.</w:t>
-      </w:r>
-      <w:r>
-        <w:rPr>
-          <w:rFonts w:ascii="Adobe Garamond Pro" w:hAnsi="Adobe Garamond Pro"/>
-        </w:rPr>
-        <w:t xml:space="preserve"> The resulting decrease in revenue contributed to a negative feedback loop that </w:t>
-      </w:r>
-      <w:r>
-        <w:rPr>
-          <w:rFonts w:ascii="Adobe Garamond Pro" w:hAnsi="Adobe Garamond Pro"/>
-        </w:rPr>
-        <w:t>attenuated</w:t>
-      </w:r>
-      <w:r>
-        <w:rPr>
-          <w:rFonts w:ascii="Adobe Garamond Pro" w:hAnsi="Adobe Garamond Pro"/>
-        </w:rPr>
-        <w:t xml:space="preserve"> the central authority in Delhi even more.</w:t>
-      </w:r>
-      <w:r>
-        <w:rPr>
-          <w:rFonts w:ascii="Adobe Garamond Pro" w:hAnsi="Adobe Garamond Pro"/>
-        </w:rPr>
-        <w:t xml:space="preserve"> Of course, where the central powers had weakened, </w:t>
-      </w:r>
-      <w:r>
-        <w:rPr>
-          <w:rFonts w:ascii="Adobe Garamond Pro" w:hAnsi="Adobe Garamond Pro"/>
-        </w:rPr>
-        <w:t>the v</w:t>
-      </w:r>
-      <w:r>
-        <w:rPr>
-          <w:rFonts w:ascii="Adobe Garamond Pro" w:hAnsi="Adobe Garamond Pro"/>
-        </w:rPr>
-        <w:t>acuum was filled by local rajas</w:t>
-      </w:r>
-      <w:r>
-        <w:rPr>
-          <w:rFonts w:ascii="Adobe Garamond Pro" w:hAnsi="Adobe Garamond Pro"/>
-        </w:rPr>
-        <w:t>, et</w:t>
-      </w:r>
-      <w:r>
-        <w:rPr>
-          <w:rFonts w:ascii="Adobe Garamond Pro" w:hAnsi="Adobe Garamond Pro"/>
-        </w:rPr>
-        <w:t>c</w:t>
-      </w:r>
-      <w:r>
-        <w:rPr>
-          <w:rFonts w:ascii="Adobe Garamond Pro" w:hAnsi="Adobe Garamond Pro"/>
-        </w:rPr>
-        <w:t>.</w:t>
-      </w:r>
-    </w:p>
-    <w:p>
-      <w:pPr>
-        <w:ind w:firstLine="720"/>
-        <w:rPr>
-          <w:rFonts w:ascii="Adobe Garamond Pro" w:hAnsi="Adobe Garamond Pro"/>
-        </w:rPr>
-      </w:pPr>
-      <w:r>
-        <w:rPr>
-          <w:rFonts w:ascii="Adobe Garamond Pro" w:hAnsi="Adobe Garamond Pro"/>
-        </w:rPr>
-        <w:t>The canonical example of this phenomenon is the rise of the Nawabs of Awadh</w:t>
-      </w:r>
-      <w:r>
-        <w:rPr>
-          <w:rFonts w:ascii="Adobe Garamond Pro" w:hAnsi="Adobe Garamond Pro"/>
-        </w:rPr>
-        <w:t>.</w:t>
-      </w:r>
-      <w:r>
-        <w:rPr>
-          <w:rFonts w:ascii="Adobe Garamond Pro" w:hAnsi="Adobe Garamond Pro"/>
-        </w:rPr>
-        <w:t xml:space="preserve"> In the years leading up to</w:t>
-      </w:r>
-      <w:r>
-        <w:rPr>
-          <w:rFonts w:ascii="Adobe Garamond Pro" w:hAnsi="Adobe Garamond Pro"/>
-        </w:rPr>
-        <w:t xml:space="preserve"> </w:t>
-      </w:r>
-      <w:r>
-        <w:rPr>
-          <w:rFonts w:ascii="Adobe Garamond Pro" w:hAnsi="Adobe Garamond Pro"/>
-        </w:rPr>
-        <w:t>the official power changing hands around the early 1720s</w:t>
-      </w:r>
-      <w:r>
-        <w:rPr>
-          <w:rFonts w:ascii="Adobe Garamond Pro" w:hAnsi="Adobe Garamond Pro"/>
-        </w:rPr>
-        <w:t xml:space="preserve">, Delhi </w:t>
-      </w:r>
-      <w:r>
-        <w:rPr>
-          <w:rFonts w:ascii="Adobe Garamond Pro" w:hAnsi="Adobe Garamond Pro"/>
-        </w:rPr>
-        <w:t>had an unsure foothold</w:t>
-      </w:r>
-      <w:r>
-        <w:rPr>
-          <w:rFonts w:ascii="Adobe Garamond Pro" w:hAnsi="Adobe Garamond Pro"/>
-        </w:rPr>
-        <w:t xml:space="preserve"> in Awadh. John F. Richards notes that </w:t>
-      </w:r>
-      <w:r>
-        <w:rPr>
-          <w:rFonts w:ascii="Adobe Garamond Pro" w:hAnsi="Adobe Garamond Pro"/>
-        </w:rPr>
-        <w:t xml:space="preserve">between 1707 and 1720 </w:t>
-      </w:r>
-      <w:r>
-        <w:rPr>
-          <w:rFonts w:ascii="Adobe Garamond Pro" w:hAnsi="Adobe Garamond Pro"/>
-        </w:rPr>
-        <w:t>“Awadh … had a total of fifteen governors, some completely absentee.</w:t>
-      </w:r>
-      <w:r>
-        <w:rPr>
-          <w:rFonts w:ascii="Adobe Garamond Pro" w:hAnsi="Adobe Garamond Pro"/>
-        </w:rPr>
-        <w:t>”</w:t>
-      </w:r>
-      <w:r>
-        <w:rPr>
-          <w:rStyle w:val="FootnoteReference"/>
-          <w:rFonts w:ascii="Adobe Garamond Pro" w:hAnsi="Adobe Garamond Pro"/>
-        </w:rPr>
         <w:footnoteReference w:id="2"/>
       </w:r>
       <w:r>
@@ -759,14 +769,12 @@
         </w:rPr>
         <w:t xml:space="preserve"> of </w:t>
       </w:r>
-      <w:proofErr w:type="gramStart"/>
-      <w:r>
-        <w:rPr>
-          <w:rFonts w:ascii="Adobe Garamond Pro" w:hAnsi="Adobe Garamond Pro"/>
-        </w:rPr>
-        <w:t>a  more</w:t>
-      </w:r>
-      <w:proofErr w:type="gramEnd"/>
+      <w:r>
+        <w:rPr>
+          <w:rFonts w:ascii="Adobe Garamond Pro" w:hAnsi="Adobe Garamond Pro"/>
+        </w:rPr>
+        <w:t>a more</w:t>
+      </w:r>
       <w:r>
         <w:rPr>
           <w:rFonts w:ascii="Adobe Garamond Pro" w:hAnsi="Adobe Garamond Pro"/>
@@ -827,11 +835,36 @@
         <w:rPr>
           <w:rFonts w:ascii="Adobe Garamond Pro" w:hAnsi="Adobe Garamond Pro"/>
         </w:rPr>
-        <w:t xml:space="preserve"> The consolidation allowed a more effective rule over the region, whereas the distributed system that went before had proven to be quite ineffective under stress.</w:t>
+        <w:t xml:space="preserve"> The consolidation allowed a more effective rule over the region, whereas the </w:t>
+      </w:r>
+      <w:r>
+        <w:rPr>
+          <w:rFonts w:ascii="Adobe Garamond Pro" w:hAnsi="Adobe Garamond Pro"/>
+        </w:rPr>
+        <w:t xml:space="preserve">far-flung system </w:t>
+      </w:r>
+      <w:r>
+        <w:rPr>
+          <w:rFonts w:ascii="Adobe Garamond Pro" w:hAnsi="Adobe Garamond Pro"/>
+        </w:rPr>
+        <w:t>that went before had proven to be quite ineffective under stress</w:t>
+      </w:r>
+      <w:r>
+        <w:rPr>
+          <w:rFonts w:ascii="Adobe Garamond Pro" w:hAnsi="Adobe Garamond Pro"/>
+        </w:rPr>
+        <w:t xml:space="preserve"> of war and economic hardship</w:t>
+      </w:r>
+      <w:r>
+        <w:rPr>
+          <w:rFonts w:ascii="Adobe Garamond Pro" w:hAnsi="Adobe Garamond Pro"/>
+        </w:rPr>
+        <w:t>.</w:t>
       </w:r>
     </w:p>
     <w:p>
       <w:pPr>
+        <w:spacing w:line="480" w:lineRule="auto"/>
         <w:ind w:firstLine="720"/>
         <w:rPr>
           <w:rFonts w:ascii="Adobe Garamond Pro" w:hAnsi="Adobe Garamond Pro"/>
@@ -841,7 +874,19 @@
         <w:rPr>
           <w:rFonts w:ascii="Adobe Garamond Pro" w:hAnsi="Adobe Garamond Pro"/>
         </w:rPr>
-        <w:t>While Awadh found itself relatively isolated from Europeans and Hindu warriors, the coastal regions were much more turbulent.</w:t>
+        <w:t>While Awadh found itself relatively i</w:t>
+      </w:r>
+      <w:r>
+        <w:rPr>
+          <w:rFonts w:ascii="Adobe Garamond Pro" w:hAnsi="Adobe Garamond Pro"/>
+        </w:rPr>
+        <w:t xml:space="preserve">solated from European colonizers </w:t>
+      </w:r>
+      <w:r>
+        <w:rPr>
+          <w:rFonts w:ascii="Adobe Garamond Pro" w:hAnsi="Adobe Garamond Pro"/>
+        </w:rPr>
+        <w:t>and Hindu warriors, the coastal regions were much more turbulent.</w:t>
       </w:r>
       <w:r>
         <w:rPr>
@@ -1046,7 +1091,19 @@
         <w:rPr>
           <w:rFonts w:ascii="Adobe Garamond Pro" w:hAnsi="Adobe Garamond Pro"/>
         </w:rPr>
-        <w:t xml:space="preserve"> who nominally managed affairs at the top.</w:t>
+        <w:t xml:space="preserve"> who nominally managed affairs </w:t>
+      </w:r>
+      <w:r>
+        <w:rPr>
+          <w:rFonts w:ascii="Adobe Garamond Pro" w:hAnsi="Adobe Garamond Pro"/>
+        </w:rPr>
+        <w:t>in the upper echelons of government</w:t>
+      </w:r>
+      <w:r>
+        <w:rPr>
+          <w:rFonts w:ascii="Adobe Garamond Pro" w:hAnsi="Adobe Garamond Pro"/>
+        </w:rPr>
+        <w:t>.</w:t>
       </w:r>
       <w:r>
         <w:rPr>
@@ -1077,6 +1134,7 @@
     </w:p>
     <w:p>
       <w:pPr>
+        <w:spacing w:line="480" w:lineRule="auto"/>
         <w:ind w:firstLine="720"/>
         <w:rPr>
           <w:rFonts w:ascii="Adobe Garamond Pro" w:hAnsi="Adobe Garamond Pro"/>
@@ -1086,6 +1144,70 @@
         <w:rPr>
           <w:rFonts w:ascii="Adobe Garamond Pro" w:hAnsi="Adobe Garamond Pro"/>
         </w:rPr>
+        <w:t>With a firm foothold in Bengal by mid-century, and the Mughal Empire essentially reduced to a puppet state, the EIC set it</w:t>
+      </w:r>
+      <w:r>
+        <w:rPr>
+          <w:rFonts w:ascii="Adobe Garamond Pro" w:hAnsi="Adobe Garamond Pro"/>
+        </w:rPr>
+        <w:t xml:space="preserve">s sights further afield on southern and western territories. </w:t>
+      </w:r>
+      <w:r>
+        <w:rPr>
+          <w:rFonts w:ascii="Adobe Garamond Pro" w:hAnsi="Adobe Garamond Pro"/>
+        </w:rPr>
+        <w:t>T</w:t>
+      </w:r>
+      <w:r>
+        <w:rPr>
+          <w:rFonts w:ascii="Adobe Garamond Pro" w:hAnsi="Adobe Garamond Pro"/>
+        </w:rPr>
+        <w:t>he EIC had become a political and military force to be reckoned with, though many of the ascendant kingdoms like Mysore and</w:t>
+      </w:r>
+      <w:r>
+        <w:rPr>
+          <w:rFonts w:ascii="Adobe Garamond Pro" w:hAnsi="Adobe Garamond Pro"/>
+        </w:rPr>
+        <w:t xml:space="preserve"> the Marathas remained strong during the 18</w:t>
+      </w:r>
+      <w:r>
+        <w:rPr>
+          <w:rFonts w:ascii="Adobe Garamond Pro" w:hAnsi="Adobe Garamond Pro"/>
+          <w:vertAlign w:val="superscript"/>
+        </w:rPr>
+        <w:t>th</w:t>
+      </w:r>
+      <w:r>
+        <w:rPr>
+          <w:rFonts w:ascii="Adobe Garamond Pro" w:hAnsi="Adobe Garamond Pro"/>
+        </w:rPr>
+        <w:t xml:space="preserve"> century. The splintered states of the once vast Mughal Empire </w:t>
+      </w:r>
+      <w:r>
+        <w:rPr>
+          <w:rFonts w:ascii="Adobe Garamond Pro" w:hAnsi="Adobe Garamond Pro"/>
+        </w:rPr>
+        <w:t xml:space="preserve">organized and consolidated. In some cases this was by choice, in others it was by force. At the same time, the economy of the subcontinent was undergoing massive changes due to the </w:t>
+      </w:r>
+      <w:r>
+        <w:rPr>
+          <w:rFonts w:ascii="Adobe Garamond Pro" w:hAnsi="Adobe Garamond Pro"/>
+        </w:rPr>
+        <w:t>rapid expansion of international trade.</w:t>
+      </w:r>
+    </w:p>
+    <w:p>
+      <w:pPr>
+        <w:spacing w:line="480" w:lineRule="auto"/>
+        <w:ind w:firstLine="720"/>
+        <w:rPr>
+          <w:rFonts w:ascii="Adobe Garamond Pro" w:hAnsi="Adobe Garamond Pro"/>
+        </w:rPr>
+      </w:pPr>
+      <w:r>
+        <w:rPr>
+          <w:rFonts w:ascii="Adobe Garamond Pro" w:hAnsi="Adobe Garamond Pro"/>
+        </w:rPr>
         <w:t>It is diff</w:t>
       </w:r>
       <w:r>
@@ -1136,7 +1258,19 @@
         <w:rPr>
           <w:rFonts w:ascii="Adobe Garamond Pro" w:hAnsi="Adobe Garamond Pro"/>
         </w:rPr>
-        <w:t xml:space="preserve"> century upended some aspects of politics, and culture that had stood for centuries before. </w:t>
+        <w:t xml:space="preserve"> century upended </w:t>
+      </w:r>
+      <w:r>
+        <w:rPr>
+          <w:rFonts w:ascii="Adobe Garamond Pro" w:hAnsi="Adobe Garamond Pro"/>
+        </w:rPr>
+        <w:t xml:space="preserve">systems of rule </w:t>
+      </w:r>
+      <w:r>
+        <w:rPr>
+          <w:rFonts w:ascii="Adobe Garamond Pro" w:hAnsi="Adobe Garamond Pro"/>
+        </w:rPr>
+        <w:t xml:space="preserve">and culture that had stood for centuries before. </w:t>
       </w:r>
       <w:r>
         <w:rPr>
@@ -1160,7 +1294,19 @@
         <w:rPr>
           <w:rFonts w:ascii="Adobe Garamond Pro" w:hAnsi="Adobe Garamond Pro"/>
         </w:rPr>
-        <w:t xml:space="preserve">The lucrative market for textiles, spices and other goods led many in commercial classes to collaborate with colonial powers, though the relationship between colonizer and these individuals proved to be a difficult one to manage on both sides of the table. </w:t>
+        <w:t xml:space="preserve">The lucrative market for textiles, spices and other goods led many in commercial classes to collaborate with colonial powers, though the relationship between colonizer and these individuals proved to be </w:t>
+      </w:r>
+      <w:r>
+        <w:rPr>
+          <w:rFonts w:ascii="Adobe Garamond Pro" w:hAnsi="Adobe Garamond Pro"/>
+        </w:rPr>
+        <w:t>fraught with complications</w:t>
+      </w:r>
+      <w:r>
+        <w:rPr>
+          <w:rFonts w:ascii="Adobe Garamond Pro" w:hAnsi="Adobe Garamond Pro"/>
+        </w:rPr>
+        <w:t xml:space="preserve">. </w:t>
       </w:r>
       <w:proofErr w:type="spellStart"/>
       <w:r>
@@ -1176,12 +1322,163 @@
         </w:rPr>
         <w:t xml:space="preserve"> </w:t>
       </w:r>
+      <w:r>
+        <w:rPr>
+          <w:rFonts w:ascii="Adobe Garamond Pro" w:hAnsi="Adobe Garamond Pro"/>
+        </w:rPr>
+        <w:t>notes,</w:t>
+      </w:r>
+      <w:r>
+        <w:rPr>
+          <w:rFonts w:ascii="Adobe Garamond Pro" w:hAnsi="Adobe Garamond Pro"/>
+        </w:rPr>
+        <w:t xml:space="preserve"> </w:t>
+      </w:r>
+      <w:r>
+        <w:rPr>
+          <w:rFonts w:ascii="Adobe Garamond Pro" w:hAnsi="Adobe Garamond Pro"/>
+        </w:rPr>
+        <w:t>“Commercial men, scribal families and local gentry consolidated their power at the expense of the centre.”</w:t>
+      </w:r>
+      <w:r>
+        <w:rPr>
+          <w:rStyle w:val="FootnoteReference"/>
+          <w:rFonts w:ascii="Adobe Garamond Pro" w:hAnsi="Adobe Garamond Pro"/>
+        </w:rPr>
+        <w:footnoteReference w:id="3"/>
+      </w:r>
+      <w:r>
+        <w:rPr>
+          <w:rFonts w:ascii="Adobe Garamond Pro" w:hAnsi="Adobe Garamond Pro"/>
+        </w:rPr>
+        <w:t xml:space="preserve"> </w:t>
+      </w:r>
+      <w:r>
+        <w:rPr>
+          <w:rFonts w:ascii="Adobe Garamond Pro" w:hAnsi="Adobe Garamond Pro"/>
+        </w:rPr>
+        <w:t>The EIC in particular sought to cut out expensive administrative dealings largely through direct conquest; s</w:t>
+      </w:r>
+      <w:r>
+        <w:rPr>
+          <w:rFonts w:ascii="Adobe Garamond Pro" w:hAnsi="Adobe Garamond Pro"/>
+        </w:rPr>
+        <w:t xml:space="preserve">till, the Europeans depended on the support of commercial classes in their efforts to expand. </w:t>
+      </w:r>
+    </w:p>
+    <w:p>
+      <w:pPr>
+        <w:spacing w:line="480" w:lineRule="auto"/>
+        <w:ind w:firstLine="720"/>
+        <w:rPr>
+          <w:rFonts w:ascii="Adobe Garamond Pro" w:hAnsi="Adobe Garamond Pro"/>
+        </w:rPr>
+      </w:pPr>
+      <w:r>
+        <w:rPr>
+          <w:rFonts w:ascii="Adobe Garamond Pro" w:hAnsi="Adobe Garamond Pro"/>
+        </w:rPr>
+        <w:t xml:space="preserve">Geographically, the expansion of Calcutta, </w:t>
+      </w:r>
+      <w:proofErr w:type="spellStart"/>
+      <w:r>
+        <w:rPr>
+          <w:rFonts w:ascii="Adobe Garamond Pro" w:hAnsi="Adobe Garamond Pro"/>
+        </w:rPr>
+        <w:t>Surat</w:t>
+      </w:r>
+      <w:proofErr w:type="spellEnd"/>
+      <w:r>
+        <w:rPr>
+          <w:rFonts w:ascii="Adobe Garamond Pro" w:hAnsi="Adobe Garamond Pro"/>
+        </w:rPr>
+        <w:t>, Bombay, and others as ports of trade, and centers of wealth constituted to some extent an inversion in the economic fortunes of India. Credit and capital now flowed toward the center of Ind</w:t>
+      </w:r>
+      <w:r>
+        <w:rPr>
+          <w:rFonts w:ascii="Adobe Garamond Pro" w:hAnsi="Adobe Garamond Pro"/>
+        </w:rPr>
+        <w:t xml:space="preserve">ia, the region that was once </w:t>
+      </w:r>
+      <w:r>
+        <w:rPr>
+          <w:rFonts w:ascii="Adobe Garamond Pro" w:hAnsi="Adobe Garamond Pro"/>
+        </w:rPr>
+        <w:t>itself flush.</w:t>
+      </w:r>
+      <w:r>
+        <w:rPr>
+          <w:rFonts w:ascii="Adobe Garamond Pro" w:hAnsi="Adobe Garamond Pro"/>
+        </w:rPr>
+        <w:t xml:space="preserve"> </w:t>
+      </w:r>
+      <w:r>
+        <w:rPr>
+          <w:rFonts w:ascii="Adobe Garamond Pro" w:hAnsi="Adobe Garamond Pro"/>
+        </w:rPr>
+        <w:t xml:space="preserve">Money lending gained a new importance under the </w:t>
+      </w:r>
+    </w:p>
+    <w:p>
+      <w:pPr>
+        <w:spacing w:line="480" w:lineRule="auto"/>
+        <w:rPr>
+          <w:rFonts w:ascii="Adobe Garamond Pro" w:hAnsi="Adobe Garamond Pro"/>
+        </w:rPr>
+      </w:pPr>
+    </w:p>
+    <w:p>
+      <w:pPr>
+        <w:spacing w:line="480" w:lineRule="auto"/>
+        <w:rPr>
+          <w:rFonts w:ascii="Adobe Garamond Pro" w:hAnsi="Adobe Garamond Pro"/>
+        </w:rPr>
+      </w:pPr>
+      <w:r>
+        <w:rPr>
+          <w:rFonts w:ascii="Adobe Garamond Pro" w:hAnsi="Adobe Garamond Pro"/>
+        </w:rPr>
+        <w:t>The sustained attack on, and further weakening of the once consolidated Mughal Empire</w:t>
+      </w:r>
+      <w:r>
+        <w:rPr>
+          <w:rFonts w:ascii="Adobe Garamond Pro" w:hAnsi="Adobe Garamond Pro"/>
+        </w:rPr>
+        <w:t>: Marathas, Afghans, and Britons, oh my!</w:t>
+      </w:r>
+      <w:r>
+        <w:rPr>
+          <w:rFonts w:ascii="Adobe Garamond Pro" w:hAnsi="Adobe Garamond Pro"/>
+        </w:rPr>
+        <w:t xml:space="preserve"> (</w:t>
+      </w:r>
       <w:proofErr w:type="gramStart"/>
       <w:r>
         <w:rPr>
           <w:rFonts w:ascii="Adobe Garamond Pro" w:hAnsi="Adobe Garamond Pro"/>
         </w:rPr>
-        <w:t>notes</w:t>
+        <w:t>section</w:t>
+      </w:r>
+      <w:proofErr w:type="gramEnd"/>
+      <w:r>
+        <w:rPr>
+          <w:rFonts w:ascii="Adobe Garamond Pro" w:hAnsi="Adobe Garamond Pro"/>
+        </w:rPr>
+        <w:t xml:space="preserve"> each for these) </w:t>
+      </w:r>
+    </w:p>
+    <w:p>
+      <w:pPr>
+        <w:spacing w:line="480" w:lineRule="auto"/>
+        <w:rPr>
+          <w:rFonts w:ascii="Adobe Garamond Pro" w:hAnsi="Adobe Garamond Pro"/>
+        </w:rPr>
+      </w:pPr>
+      <w:r>
+        <w:rPr>
+          <w:rFonts w:ascii="Adobe Garamond Pro" w:hAnsi="Adobe Garamond Pro"/>
+        </w:rPr>
+        <w:t>India Company</w:t>
       </w:r>
       <w:r>
         <w:rPr>
@@ -1189,250 +1486,14 @@
         </w:rPr>
         <w:t xml:space="preserve"> </w:t>
       </w:r>
-      <w:r>
-        <w:rPr>
-          <w:rFonts w:ascii="Adobe Garamond Pro" w:hAnsi="Adobe Garamond Pro"/>
-        </w:rPr>
-        <w:t>that</w:t>
-      </w:r>
-      <w:proofErr w:type="gramEnd"/>
-      <w:r>
-        <w:rPr>
-          <w:rFonts w:ascii="Adobe Garamond Pro" w:hAnsi="Adobe Garamond Pro"/>
-        </w:rPr>
-        <w:t xml:space="preserve"> </w:t>
-      </w:r>
-      <w:r>
-        <w:rPr>
-          <w:rFonts w:ascii="Adobe Garamond Pro" w:hAnsi="Adobe Garamond Pro"/>
-        </w:rPr>
-        <w:t>“Commercial men, scribal families and local gentry consolidated their power at the expense of the centre.”</w:t>
-      </w:r>
-      <w:r>
-        <w:rPr>
-          <w:rStyle w:val="FootnoteReference"/>
-          <w:rFonts w:ascii="Adobe Garamond Pro" w:hAnsi="Adobe Garamond Pro"/>
-        </w:rPr>
-        <w:footnoteReference w:id="3"/>
-      </w:r>
-      <w:r>
-        <w:rPr>
-          <w:rFonts w:ascii="Adobe Garamond Pro" w:hAnsi="Adobe Garamond Pro"/>
-        </w:rPr>
-        <w:t xml:space="preserve"> </w:t>
-      </w:r>
-      <w:r>
-        <w:rPr>
-          <w:rFonts w:ascii="Adobe Garamond Pro" w:hAnsi="Adobe Garamond Pro"/>
-        </w:rPr>
-        <w:t>The EIC in particular sought to cut out expensive administrative dealings largely through direct conquest; s</w:t>
-      </w:r>
-      <w:r>
-        <w:rPr>
-          <w:rFonts w:ascii="Adobe Garamond Pro" w:hAnsi="Adobe Garamond Pro"/>
-        </w:rPr>
-        <w:t xml:space="preserve">till, the Europeans depended on the support of commercial classes in their efforts to expand. </w:t>
-      </w:r>
     </w:p>
     <w:p>
       <w:pPr>
-        <w:ind w:firstLine="720"/>
+        <w:spacing w:line="480" w:lineRule="auto"/>
         <w:rPr>
           <w:rFonts w:ascii="Adobe Garamond Pro" w:hAnsi="Adobe Garamond Pro"/>
         </w:rPr>
       </w:pPr>
-      <w:r>
-        <w:rPr>
-          <w:rFonts w:ascii="Adobe Garamond Pro" w:hAnsi="Adobe Garamond Pro"/>
-        </w:rPr>
-        <w:t xml:space="preserve">Geographically, the expansion of Calcutta, </w:t>
-      </w:r>
-      <w:proofErr w:type="spellStart"/>
-      <w:r>
-        <w:rPr>
-          <w:rFonts w:ascii="Adobe Garamond Pro" w:hAnsi="Adobe Garamond Pro"/>
-        </w:rPr>
-        <w:t>Surat</w:t>
-      </w:r>
-      <w:proofErr w:type="spellEnd"/>
-      <w:r>
-        <w:rPr>
-          <w:rFonts w:ascii="Adobe Garamond Pro" w:hAnsi="Adobe Garamond Pro"/>
-        </w:rPr>
-        <w:t>, Bombay, and others as ports of trade, and centers of wealth constituted to some extent an inversion in the economic fortunes of India. Credit and capital now flowed toward the center of Ind</w:t>
-      </w:r>
-      <w:r>
-        <w:rPr>
-          <w:rFonts w:ascii="Adobe Garamond Pro" w:hAnsi="Adobe Garamond Pro"/>
-        </w:rPr>
-        <w:t xml:space="preserve">ia, the region that was once flush with reserves of </w:t>
-      </w:r>
-    </w:p>
-    <w:p>
-      <w:pPr>
-        <w:rPr>
-          <w:rFonts w:ascii="Adobe Garamond Pro" w:hAnsi="Adobe Garamond Pro"/>
-        </w:rPr>
-      </w:pPr>
-    </w:p>
-    <w:p>
-      <w:pPr>
-        <w:rPr>
-          <w:rFonts w:ascii="Adobe Garamond Pro" w:hAnsi="Adobe Garamond Pro"/>
-        </w:rPr>
-      </w:pPr>
-      <w:r>
-        <w:rPr>
-          <w:rFonts w:ascii="Adobe Garamond Pro" w:hAnsi="Adobe Garamond Pro"/>
-        </w:rPr>
-        <w:t>The sustained attack on, and further weakening of the once consolidated Mughal Empire</w:t>
-      </w:r>
-      <w:r>
-        <w:rPr>
-          <w:rFonts w:ascii="Adobe Garamond Pro" w:hAnsi="Adobe Garamond Pro"/>
-        </w:rPr>
-        <w:t>: Marathas, Afghans, and Britons, oh my!</w:t>
-      </w:r>
-      <w:r>
-        <w:rPr>
-          <w:rFonts w:ascii="Adobe Garamond Pro" w:hAnsi="Adobe Garamond Pro"/>
-        </w:rPr>
-        <w:t xml:space="preserve"> (</w:t>
-      </w:r>
-      <w:proofErr w:type="gramStart"/>
-      <w:r>
-        <w:rPr>
-          <w:rFonts w:ascii="Adobe Garamond Pro" w:hAnsi="Adobe Garamond Pro"/>
-        </w:rPr>
-        <w:t>section</w:t>
-      </w:r>
-      <w:proofErr w:type="gramEnd"/>
-      <w:r>
-        <w:rPr>
-          <w:rFonts w:ascii="Adobe Garamond Pro" w:hAnsi="Adobe Garamond Pro"/>
-        </w:rPr>
-        <w:t xml:space="preserve"> each for these) </w:t>
-      </w:r>
-    </w:p>
-    <w:p>
-      <w:pPr>
-        <w:rPr>
-          <w:rFonts w:ascii="Adobe Garamond Pro" w:hAnsi="Adobe Garamond Pro"/>
-        </w:rPr>
-      </w:pPr>
-    </w:p>
-    <w:p>
-      <w:pPr>
-        <w:rPr>
-          <w:rFonts w:ascii="Adobe Garamond Pro" w:hAnsi="Adobe Garamond Pro"/>
-        </w:rPr>
-      </w:pPr>
-      <w:r>
-        <w:rPr>
-          <w:rFonts w:ascii="Adobe Garamond Pro" w:hAnsi="Adobe Garamond Pro"/>
-        </w:rPr>
-        <w:t xml:space="preserve">The western regions, Bombay, </w:t>
-      </w:r>
-      <w:proofErr w:type="spellStart"/>
-      <w:r>
-        <w:rPr>
-          <w:rFonts w:ascii="Adobe Garamond Pro" w:hAnsi="Adobe Garamond Pro"/>
-        </w:rPr>
-        <w:t>Surat</w:t>
-      </w:r>
-      <w:proofErr w:type="spellEnd"/>
-      <w:r>
-        <w:rPr>
-          <w:rFonts w:ascii="Adobe Garamond Pro" w:hAnsi="Adobe Garamond Pro"/>
-        </w:rPr>
-        <w:t>, and the growing trading classes</w:t>
-      </w:r>
-    </w:p>
-    <w:p>
-      <w:pPr>
-        <w:rPr>
-          <w:rFonts w:ascii="Adobe Garamond Pro" w:hAnsi="Adobe Garamond Pro"/>
-        </w:rPr>
-      </w:pPr>
-    </w:p>
-    <w:p>
-      <w:pPr>
-        <w:rPr>
-          <w:rFonts w:ascii="Adobe Garamond Pro" w:hAnsi="Adobe Garamond Pro"/>
-        </w:rPr>
-      </w:pPr>
-      <w:r>
-        <w:rPr>
-          <w:rFonts w:ascii="Adobe Garamond Pro" w:hAnsi="Adobe Garamond Pro"/>
-        </w:rPr>
-        <w:t>Britain, Bengal,</w:t>
-      </w:r>
-      <w:r>
-        <w:rPr>
-          <w:rFonts w:ascii="Adobe Garamond Pro" w:hAnsi="Adobe Garamond Pro"/>
-        </w:rPr>
-        <w:t xml:space="preserve"> </w:t>
-      </w:r>
-      <w:proofErr w:type="spellStart"/>
-      <w:r>
-        <w:rPr>
-          <w:rFonts w:ascii="Adobe Garamond Pro" w:hAnsi="Adobe Garamond Pro"/>
-        </w:rPr>
-        <w:t>Plassey</w:t>
-      </w:r>
-      <w:proofErr w:type="spellEnd"/>
-      <w:r>
-        <w:rPr>
-          <w:rFonts w:ascii="Adobe Garamond Pro" w:hAnsi="Adobe Garamond Pro"/>
-        </w:rPr>
-        <w:t>,</w:t>
-      </w:r>
-      <w:r>
-        <w:rPr>
-          <w:rFonts w:ascii="Adobe Garamond Pro" w:hAnsi="Adobe Garamond Pro"/>
-        </w:rPr>
-        <w:t xml:space="preserve"> and the expanding governmental role of the East India Company</w:t>
-      </w:r>
-      <w:r>
-        <w:rPr>
-          <w:rFonts w:ascii="Adobe Garamond Pro" w:hAnsi="Adobe Garamond Pro"/>
-        </w:rPr>
-        <w:t xml:space="preserve"> </w:t>
-      </w:r>
-    </w:p>
-    <w:p>
-      <w:pPr>
-        <w:rPr>
-          <w:rFonts w:ascii="Adobe Garamond Pro" w:hAnsi="Adobe Garamond Pro"/>
-        </w:rPr>
-      </w:pPr>
-    </w:p>
-    <w:p>
-      <w:pPr>
-        <w:rPr>
-          <w:rFonts w:ascii="Adobe Garamond Pro" w:hAnsi="Adobe Garamond Pro"/>
-        </w:rPr>
-      </w:pPr>
-    </w:p>
-    <w:p>
-      <w:pPr>
-        <w:rPr>
-          <w:rFonts w:ascii="Adobe Garamond Pro" w:hAnsi="Adobe Garamond Pro"/>
-        </w:rPr>
-      </w:pPr>
-    </w:p>
-    <w:p>
-      <w:pPr>
-        <w:rPr>
-          <w:rFonts w:ascii="Adobe Garamond Pro" w:hAnsi="Adobe Garamond Pro"/>
-        </w:rPr>
-      </w:pPr>
-      <w:r>
-        <w:rPr>
-          <w:rFonts w:ascii="Adobe Garamond Pro" w:hAnsi="Adobe Garamond Pro"/>
-        </w:rPr>
-        <w:t>First, we should consider the numerous factors that led to the ultimate demise of Mughal influence in the 1700s. The most obvious of these was the weakening influence of the Mughal military interests in the Empire's territories. Strained by the continuing conflicts in both the east and west ends of its empire, The Mughals were somewhat exhausted by the continuing assaults by British, Maratha, and Afghan forces. This is fairly clear historically, but the side effects of this were a draining of financial resources, and a focusing of troops and ordinance to the detriment of other regions. Of course, the detriment in this case is Delhi's, as the relative absence of the central authority combined with a newfound economic prosperity allowed some regions to at least nominally break from Mughal administration.</w:t>
-      </w:r>
     </w:p>
     <w:sectPr>
       <w:pgSz w:w="12240" w:h="15840"/>
@@ -2262,7 +2323,7 @@
 </file>
 
 <file path=customXml/itemProps1.xml><?xml version="1.0" encoding="utf-8"?>
-<ds:datastoreItem xmlns:ds="http://schemas.openxmlformats.org/officeDocument/2006/customXml" ds:itemID="{FB6443FA-A513-4772-A255-AA77DD343158}">
+<ds:datastoreItem xmlns:ds="http://schemas.openxmlformats.org/officeDocument/2006/customXml" ds:itemID="{7F21DD06-8E02-40C4-AC68-78FE657E7D9A}">
   <ds:schemaRefs>
     <ds:schemaRef ds:uri="http://schemas.openxmlformats.org/officeDocument/2006/bibliography"/>
   </ds:schemaRefs>

</xml_diff>